<commit_message>
Change to creating a hierarchal structure for the tool
Instead of using numbers, the xsl now uses the subseries reference and
association id to create a recursion through all the referenced
subseries and files
</commit_message>
<xml_diff>
--- a/Instructions.docx
+++ b/Instructions.docx
@@ -14,8 +14,17 @@
           <w:rFonts w:ascii="Times New Roman" w:hAnsi="Times New Roman" w:cs="Times New Roman"/>
           <w:sz w:val="24"/>
         </w:rPr>
-        <w:t>Goal: The purpose of this tool is to allow easier transition between transforming XML resources into EAD in order to facilitate the import into ArchivesSpace</w:t>
-      </w:r>
+        <w:t xml:space="preserve">Goal: The purpose of this tool is to allow easier transition between transforming XML resources into EAD in order to facilitate the import into </w:t>
+      </w:r>
+      <w:proofErr w:type="spellStart"/>
+      <w:r>
+        <w:rPr>
+          <w:rFonts w:ascii="Times New Roman" w:hAnsi="Times New Roman" w:cs="Times New Roman"/>
+          <w:sz w:val="24"/>
+        </w:rPr>
+        <w:t>ArchivesSpace</w:t>
+      </w:r>
+      <w:proofErr w:type="spellEnd"/>
     </w:p>
     <w:p>
       <w:pPr>
@@ -378,7 +387,23 @@
           <w:rFonts w:ascii="Times New Roman" w:hAnsi="Times New Roman" w:cs="Times New Roman"/>
           <w:sz w:val="24"/>
         </w:rPr>
-        <w:t xml:space="preserve"> to ${currentFileURL} (</w:t>
+        <w:t xml:space="preserve"> to ${</w:t>
+      </w:r>
+      <w:proofErr w:type="spellStart"/>
+      <w:r>
+        <w:rPr>
+          <w:rFonts w:ascii="Times New Roman" w:hAnsi="Times New Roman" w:cs="Times New Roman"/>
+          <w:sz w:val="24"/>
+        </w:rPr>
+        <w:t>currentFileURL</w:t>
+      </w:r>
+      <w:proofErr w:type="spellEnd"/>
+      <w:r>
+        <w:rPr>
+          <w:rFonts w:ascii="Times New Roman" w:hAnsi="Times New Roman" w:cs="Times New Roman"/>
+          <w:sz w:val="24"/>
+        </w:rPr>
+        <w:t>} (</w:t>
       </w:r>
       <w:r>
         <w:rPr>
@@ -764,7 +789,23 @@
           <w:rFonts w:ascii="Times New Roman" w:hAnsi="Times New Roman" w:cs="Times New Roman"/>
           <w:sz w:val="24"/>
         </w:rPr>
-        <w:t xml:space="preserve">least one row. (Keep the collection_level </w:t>
+        <w:t xml:space="preserve">least one row. (Keep the </w:t>
+      </w:r>
+      <w:proofErr w:type="spellStart"/>
+      <w:r>
+        <w:rPr>
+          <w:rFonts w:ascii="Times New Roman" w:hAnsi="Times New Roman" w:cs="Times New Roman"/>
+          <w:sz w:val="24"/>
+        </w:rPr>
+        <w:t>collection_level</w:t>
+      </w:r>
+      <w:proofErr w:type="spellEnd"/>
+      <w:r>
+        <w:rPr>
+          <w:rFonts w:ascii="Times New Roman" w:hAnsi="Times New Roman" w:cs="Times New Roman"/>
+          <w:sz w:val="24"/>
+        </w:rPr>
+        <w:t xml:space="preserve"> </w:t>
       </w:r>
       <w:r>
         <w:rPr>
@@ -801,6 +842,7 @@
         </w:rPr>
         <w:t xml:space="preserve">The </w:t>
       </w:r>
+      <w:proofErr w:type="spellStart"/>
       <w:r>
         <w:rPr>
           <w:rFonts w:ascii="Times New Roman" w:hAnsi="Times New Roman" w:cs="Times New Roman"/>
@@ -809,6 +851,7 @@
         </w:rPr>
         <w:t>association_id</w:t>
       </w:r>
+      <w:proofErr w:type="spellEnd"/>
       <w:r>
         <w:rPr>
           <w:rFonts w:ascii="Times New Roman" w:hAnsi="Times New Roman" w:cs="Times New Roman"/>
@@ -843,7 +886,205 @@
           <w:rFonts w:ascii="Times New Roman" w:hAnsi="Times New Roman" w:cs="Times New Roman"/>
           <w:sz w:val="24"/>
         </w:rPr>
-        <w:t xml:space="preserve">eries with subseries and files (This transformer can only go down two levels, series &gt; subseries &gt; files </w:t>
+        <w:t xml:space="preserve">eries with subseries and </w:t>
+      </w:r>
+      <w:r>
+        <w:rPr>
+          <w:rFonts w:ascii="Times New Roman" w:hAnsi="Times New Roman" w:cs="Times New Roman"/>
+          <w:sz w:val="24"/>
+        </w:rPr>
+        <w:t xml:space="preserve">subseries with other subseries (for nesting) and </w:t>
+      </w:r>
+      <w:r>
+        <w:rPr>
+          <w:rFonts w:ascii="Times New Roman" w:hAnsi="Times New Roman" w:cs="Times New Roman"/>
+          <w:sz w:val="24"/>
+        </w:rPr>
+        <w:t xml:space="preserve">files </w:t>
+      </w:r>
+    </w:p>
+    <w:p>
+      <w:pPr>
+        <w:pStyle w:val="ListParagraph"/>
+        <w:numPr>
+          <w:ilvl w:val="3"/>
+          <w:numId w:val="2"/>
+        </w:numPr>
+        <w:rPr>
+          <w:rFonts w:ascii="Times New Roman" w:hAnsi="Times New Roman" w:cs="Times New Roman"/>
+          <w:color w:val="4472C4" w:themeColor="accent5"/>
+          <w:sz w:val="24"/>
+        </w:rPr>
+      </w:pPr>
+      <w:r>
+        <w:rPr>
+          <w:rFonts w:ascii="Times New Roman" w:hAnsi="Times New Roman" w:cs="Times New Roman"/>
+          <w:color w:val="4472C4" w:themeColor="accent5"/>
+          <w:sz w:val="24"/>
+        </w:rPr>
+        <w:t xml:space="preserve">Don’t be afraid to use simple numbers and letters for your </w:t>
+      </w:r>
+      <w:proofErr w:type="spellStart"/>
+      <w:r>
+        <w:rPr>
+          <w:rFonts w:ascii="Times New Roman" w:hAnsi="Times New Roman" w:cs="Times New Roman"/>
+          <w:color w:val="4472C4" w:themeColor="accent5"/>
+          <w:sz w:val="24"/>
+        </w:rPr>
+        <w:t>association_id</w:t>
+      </w:r>
+      <w:proofErr w:type="spellEnd"/>
+      <w:r>
+        <w:rPr>
+          <w:rFonts w:ascii="Times New Roman" w:hAnsi="Times New Roman" w:cs="Times New Roman"/>
+          <w:color w:val="4472C4" w:themeColor="accent5"/>
+          <w:sz w:val="24"/>
+        </w:rPr>
+        <w:t xml:space="preserve"> once you get </w:t>
+      </w:r>
+      <w:r>
+        <w:rPr>
+          <w:rFonts w:ascii="Times New Roman" w:hAnsi="Times New Roman" w:cs="Times New Roman"/>
+          <w:color w:val="4472C4" w:themeColor="accent5"/>
+          <w:sz w:val="24"/>
+        </w:rPr>
+        <w:t xml:space="preserve">to </w:t>
+      </w:r>
+      <w:r>
+        <w:rPr>
+          <w:rFonts w:ascii="Times New Roman" w:hAnsi="Times New Roman" w:cs="Times New Roman"/>
+          <w:color w:val="4472C4" w:themeColor="accent5"/>
+          <w:sz w:val="24"/>
+        </w:rPr>
+        <w:t xml:space="preserve">use to it. Just make sure the </w:t>
+      </w:r>
+      <w:proofErr w:type="spellStart"/>
+      <w:r>
+        <w:rPr>
+          <w:rFonts w:ascii="Times New Roman" w:hAnsi="Times New Roman" w:cs="Times New Roman"/>
+          <w:color w:val="4472C4" w:themeColor="accent5"/>
+          <w:sz w:val="24"/>
+        </w:rPr>
+        <w:t>association_id</w:t>
+      </w:r>
+      <w:proofErr w:type="spellEnd"/>
+      <w:r>
+        <w:rPr>
+          <w:rFonts w:ascii="Times New Roman" w:hAnsi="Times New Roman" w:cs="Times New Roman"/>
+          <w:color w:val="4472C4" w:themeColor="accent5"/>
+          <w:sz w:val="24"/>
+        </w:rPr>
+        <w:t xml:space="preserve"> matches to your reference</w:t>
+      </w:r>
+    </w:p>
+    <w:p>
+      <w:pPr>
+        <w:pStyle w:val="ListParagraph"/>
+        <w:numPr>
+          <w:ilvl w:val="3"/>
+          <w:numId w:val="2"/>
+        </w:numPr>
+        <w:rPr>
+          <w:rFonts w:ascii="Times New Roman" w:hAnsi="Times New Roman" w:cs="Times New Roman"/>
+          <w:sz w:val="24"/>
+        </w:rPr>
+      </w:pPr>
+      <w:r>
+        <w:rPr>
+          <w:rFonts w:ascii="Times New Roman" w:hAnsi="Times New Roman" w:cs="Times New Roman"/>
+          <w:sz w:val="24"/>
+        </w:rPr>
+        <w:t xml:space="preserve">Make sure </w:t>
+      </w:r>
+      <w:r>
+        <w:rPr>
+          <w:rFonts w:ascii="Times New Roman" w:hAnsi="Times New Roman" w:cs="Times New Roman"/>
+          <w:b/>
+          <w:sz w:val="24"/>
+        </w:rPr>
+        <w:t>all files</w:t>
+      </w:r>
+      <w:r>
+        <w:rPr>
+          <w:rFonts w:ascii="Times New Roman" w:hAnsi="Times New Roman" w:cs="Times New Roman"/>
+          <w:sz w:val="24"/>
+        </w:rPr>
+        <w:t xml:space="preserve"> under one subseries have the same </w:t>
+      </w:r>
+      <w:proofErr w:type="spellStart"/>
+      <w:r>
+        <w:rPr>
+          <w:rFonts w:ascii="Times New Roman" w:hAnsi="Times New Roman" w:cs="Times New Roman"/>
+          <w:sz w:val="24"/>
+        </w:rPr>
+        <w:t>association_id</w:t>
+      </w:r>
+      <w:proofErr w:type="spellEnd"/>
+      <w:r>
+        <w:rPr>
+          <w:rFonts w:ascii="Times New Roman" w:hAnsi="Times New Roman" w:cs="Times New Roman"/>
+          <w:sz w:val="24"/>
+        </w:rPr>
+        <w:t xml:space="preserve">, but no two files under different subseries have the same </w:t>
+      </w:r>
+      <w:proofErr w:type="spellStart"/>
+      <w:r>
+        <w:rPr>
+          <w:rFonts w:ascii="Times New Roman" w:hAnsi="Times New Roman" w:cs="Times New Roman"/>
+          <w:sz w:val="24"/>
+        </w:rPr>
+        <w:t>association_id</w:t>
+      </w:r>
+      <w:proofErr w:type="spellEnd"/>
+      <w:r>
+        <w:rPr>
+          <w:rFonts w:ascii="Times New Roman" w:hAnsi="Times New Roman" w:cs="Times New Roman"/>
+          <w:sz w:val="24"/>
+        </w:rPr>
+        <w:t>.</w:t>
+      </w:r>
+    </w:p>
+    <w:p>
+      <w:pPr>
+        <w:pStyle w:val="ListParagraph"/>
+        <w:numPr>
+          <w:ilvl w:val="4"/>
+          <w:numId w:val="2"/>
+        </w:numPr>
+        <w:rPr>
+          <w:rFonts w:ascii="Times New Roman" w:hAnsi="Times New Roman" w:cs="Times New Roman"/>
+          <w:sz w:val="24"/>
+        </w:rPr>
+      </w:pPr>
+      <w:r>
+        <w:rPr>
+          <w:rFonts w:ascii="Times New Roman" w:hAnsi="Times New Roman" w:cs="Times New Roman"/>
+          <w:sz w:val="24"/>
+        </w:rPr>
+        <w:t>(</w:t>
+      </w:r>
+      <w:proofErr w:type="spellStart"/>
+      <w:r>
+        <w:rPr>
+          <w:rFonts w:ascii="Times New Roman" w:hAnsi="Times New Roman" w:cs="Times New Roman"/>
+          <w:sz w:val="24"/>
+        </w:rPr>
+        <w:t>i.e</w:t>
+      </w:r>
+      <w:proofErr w:type="spellEnd"/>
+      <w:r>
+        <w:rPr>
+          <w:rFonts w:ascii="Times New Roman" w:hAnsi="Times New Roman" w:cs="Times New Roman"/>
+          <w:sz w:val="24"/>
+        </w:rPr>
+        <w:t xml:space="preserve"> subseries A can have file A but subseries B cannot also have file A as an association id</w:t>
+      </w:r>
+      <w:r>
+        <w:rPr>
+          <w:rFonts w:ascii="Times New Roman" w:hAnsi="Times New Roman" w:cs="Times New Roman"/>
+          <w:sz w:val="24"/>
+        </w:rPr>
+        <w:t>, unless you know what you’re doing and do want this</w:t>
       </w:r>
       <w:r>
         <w:rPr>
@@ -862,148 +1103,136 @@
         </w:numPr>
         <w:rPr>
           <w:rFonts w:ascii="Times New Roman" w:hAnsi="Times New Roman" w:cs="Times New Roman"/>
-          <w:b/>
-          <w:sz w:val="24"/>
-        </w:rPr>
-      </w:pPr>
-      <w:r>
-        <w:rPr>
-          <w:rFonts w:ascii="Times New Roman" w:hAnsi="Times New Roman" w:cs="Times New Roman"/>
-          <w:b/>
-          <w:sz w:val="24"/>
-        </w:rPr>
-        <w:t>Kee</w:t>
-      </w:r>
-      <w:r>
-        <w:rPr>
-          <w:rFonts w:ascii="Times New Roman" w:hAnsi="Times New Roman" w:cs="Times New Roman"/>
-          <w:b/>
-          <w:sz w:val="24"/>
-        </w:rPr>
-        <w:t>p Series and Subseries &lt;= 9</w:t>
-      </w:r>
-    </w:p>
-    <w:p>
-      <w:pPr>
-        <w:pStyle w:val="ListParagraph"/>
-        <w:numPr>
-          <w:ilvl w:val="3"/>
-          <w:numId w:val="2"/>
-        </w:numPr>
-        <w:rPr>
-          <w:rFonts w:ascii="Times New Roman" w:hAnsi="Times New Roman" w:cs="Times New Roman"/>
-          <w:sz w:val="24"/>
-        </w:rPr>
-      </w:pPr>
-      <w:r>
-        <w:rPr>
-          <w:rFonts w:ascii="Times New Roman" w:hAnsi="Times New Roman" w:cs="Times New Roman"/>
-          <w:sz w:val="24"/>
-        </w:rPr>
-        <w:t>Association_id indicates collection level</w:t>
-      </w:r>
-    </w:p>
-    <w:p>
-      <w:pPr>
-        <w:pStyle w:val="ListParagraph"/>
-        <w:numPr>
-          <w:ilvl w:val="3"/>
-          <w:numId w:val="2"/>
-        </w:numPr>
-        <w:rPr>
-          <w:rFonts w:ascii="Times New Roman" w:hAnsi="Times New Roman" w:cs="Times New Roman"/>
-          <w:sz w:val="24"/>
-        </w:rPr>
-      </w:pPr>
-      <w:r>
-        <w:rPr>
-          <w:rFonts w:ascii="Times New Roman" w:hAnsi="Times New Roman" w:cs="Times New Roman"/>
-          <w:sz w:val="24"/>
-        </w:rPr>
-        <w:t xml:space="preserve">Begin the subseries with the starting number of the series. </w:t>
-      </w:r>
-    </w:p>
-    <w:p>
-      <w:pPr>
-        <w:pStyle w:val="ListParagraph"/>
-        <w:numPr>
-          <w:ilvl w:val="4"/>
-          <w:numId w:val="2"/>
-        </w:numPr>
-        <w:rPr>
-          <w:rFonts w:ascii="Times New Roman" w:hAnsi="Times New Roman" w:cs="Times New Roman"/>
-          <w:sz w:val="24"/>
-        </w:rPr>
-      </w:pPr>
-      <w:r>
-        <w:rPr>
-          <w:rFonts w:ascii="Times New Roman" w:hAnsi="Times New Roman" w:cs="Times New Roman"/>
-          <w:sz w:val="24"/>
-        </w:rPr>
-        <w:t>(i.e if Series was 2 then subseries can be 20, 21,..29)</w:t>
-      </w:r>
-    </w:p>
-    <w:p>
-      <w:pPr>
-        <w:pStyle w:val="ListParagraph"/>
-        <w:numPr>
-          <w:ilvl w:val="3"/>
-          <w:numId w:val="2"/>
-        </w:numPr>
-        <w:rPr>
-          <w:rFonts w:ascii="Times New Roman" w:hAnsi="Times New Roman" w:cs="Times New Roman"/>
-          <w:sz w:val="24"/>
-        </w:rPr>
-      </w:pPr>
-      <w:r>
-        <w:rPr>
-          <w:rFonts w:ascii="Times New Roman" w:hAnsi="Times New Roman" w:cs="Times New Roman"/>
-          <w:sz w:val="24"/>
-        </w:rPr>
-        <w:t>Begin the files you want under the subseries with the same as the subseries</w:t>
-      </w:r>
-    </w:p>
-    <w:p>
-      <w:pPr>
-        <w:pStyle w:val="ListParagraph"/>
-        <w:numPr>
-          <w:ilvl w:val="4"/>
-          <w:numId w:val="2"/>
-        </w:numPr>
-        <w:rPr>
-          <w:rFonts w:ascii="Times New Roman" w:hAnsi="Times New Roman" w:cs="Times New Roman"/>
-          <w:sz w:val="24"/>
-        </w:rPr>
-      </w:pPr>
-      <w:r>
-        <w:rPr>
-          <w:rFonts w:ascii="Times New Roman" w:hAnsi="Times New Roman" w:cs="Times New Roman"/>
-          <w:sz w:val="24"/>
-        </w:rPr>
-        <w:t>(i.e if subseries was 20 then files are all 20 20 20 20</w:t>
-      </w:r>
-    </w:p>
-    <w:p>
-      <w:pPr>
-        <w:pStyle w:val="ListParagraph"/>
-        <w:numPr>
-          <w:ilvl w:val="4"/>
-          <w:numId w:val="2"/>
-        </w:numPr>
-        <w:rPr>
-          <w:rFonts w:ascii="Times New Roman" w:hAnsi="Times New Roman" w:cs="Times New Roman"/>
-          <w:sz w:val="24"/>
-        </w:rPr>
-      </w:pPr>
-      <w:r>
-        <w:rPr>
-          <w:rFonts w:ascii="Times New Roman" w:hAnsi="Times New Roman" w:cs="Times New Roman"/>
-          <w:sz w:val="24"/>
-        </w:rPr>
-        <w:t xml:space="preserve">(if it was 25 then they would be 25 25 25) </w:t>
+          <w:sz w:val="24"/>
+        </w:rPr>
+      </w:pPr>
+      <w:r>
+        <w:rPr>
+          <w:rFonts w:ascii="Times New Roman" w:hAnsi="Times New Roman" w:cs="Times New Roman"/>
+          <w:sz w:val="24"/>
+        </w:rPr>
+        <w:t xml:space="preserve">If a series or nested subseries references a subseries, type </w:t>
+      </w:r>
+      <w:r>
+        <w:rPr>
+          <w:rFonts w:ascii="Times New Roman" w:hAnsi="Times New Roman" w:cs="Times New Roman"/>
+          <w:sz w:val="24"/>
+        </w:rPr>
+        <w:t>the related</w:t>
       </w:r>
       <w:bookmarkStart w:id="0" w:name="_GoBack"/>
       <w:bookmarkEnd w:id="0"/>
+      <w:r>
+        <w:rPr>
+          <w:rFonts w:ascii="Times New Roman" w:hAnsi="Times New Roman" w:cs="Times New Roman"/>
+          <w:sz w:val="24"/>
+        </w:rPr>
+        <w:t xml:space="preserve"> </w:t>
+      </w:r>
+      <w:proofErr w:type="spellStart"/>
+      <w:r>
+        <w:rPr>
+          <w:rFonts w:ascii="Times New Roman" w:hAnsi="Times New Roman" w:cs="Times New Roman"/>
+          <w:sz w:val="24"/>
+        </w:rPr>
+        <w:t>association_id</w:t>
+      </w:r>
+      <w:proofErr w:type="spellEnd"/>
+      <w:r>
+        <w:rPr>
+          <w:rFonts w:ascii="Times New Roman" w:hAnsi="Times New Roman" w:cs="Times New Roman"/>
+          <w:sz w:val="24"/>
+        </w:rPr>
+        <w:t xml:space="preserve"> in the </w:t>
+      </w:r>
+      <w:proofErr w:type="spellStart"/>
+      <w:r>
+        <w:rPr>
+          <w:rFonts w:ascii="Times New Roman" w:hAnsi="Times New Roman" w:cs="Times New Roman"/>
+          <w:b/>
+          <w:sz w:val="24"/>
+        </w:rPr>
+        <w:t>subseries_reference</w:t>
+      </w:r>
+      <w:proofErr w:type="spellEnd"/>
+      <w:r>
+        <w:rPr>
+          <w:rFonts w:ascii="Times New Roman" w:hAnsi="Times New Roman" w:cs="Times New Roman"/>
+          <w:sz w:val="24"/>
+        </w:rPr>
+        <w:t xml:space="preserve">. </w:t>
+      </w:r>
+    </w:p>
+    <w:p>
+      <w:pPr>
+        <w:pStyle w:val="ListParagraph"/>
+        <w:numPr>
+          <w:ilvl w:val="4"/>
+          <w:numId w:val="2"/>
+        </w:numPr>
+        <w:rPr>
+          <w:rFonts w:ascii="Times New Roman" w:hAnsi="Times New Roman" w:cs="Times New Roman"/>
+          <w:sz w:val="24"/>
+        </w:rPr>
+      </w:pPr>
+      <w:r>
+        <w:rPr>
+          <w:rFonts w:ascii="Times New Roman" w:hAnsi="Times New Roman" w:cs="Times New Roman"/>
+          <w:sz w:val="24"/>
+        </w:rPr>
+        <w:t xml:space="preserve">If it references multiple subseries use </w:t>
+      </w:r>
+      <w:r>
+        <w:rPr>
+          <w:rFonts w:ascii="Times New Roman" w:hAnsi="Times New Roman" w:cs="Times New Roman"/>
+          <w:b/>
+          <w:sz w:val="24"/>
+        </w:rPr>
+        <w:t>commas to separate</w:t>
+      </w:r>
+      <w:r>
+        <w:rPr>
+          <w:rFonts w:ascii="Times New Roman" w:hAnsi="Times New Roman" w:cs="Times New Roman"/>
+          <w:sz w:val="24"/>
+        </w:rPr>
+        <w:t xml:space="preserve"> them</w:t>
+      </w:r>
+    </w:p>
+    <w:p>
+      <w:pPr>
+        <w:pStyle w:val="ListParagraph"/>
+        <w:numPr>
+          <w:ilvl w:val="3"/>
+          <w:numId w:val="2"/>
+        </w:numPr>
+        <w:rPr>
+          <w:rFonts w:ascii="Times New Roman" w:hAnsi="Times New Roman" w:cs="Times New Roman"/>
+          <w:sz w:val="24"/>
+        </w:rPr>
+      </w:pPr>
+      <w:r>
+        <w:rPr>
+          <w:rFonts w:ascii="Times New Roman" w:hAnsi="Times New Roman" w:cs="Times New Roman"/>
+          <w:sz w:val="24"/>
+        </w:rPr>
+        <w:t xml:space="preserve">If a subseries references a file, type it’s </w:t>
+      </w:r>
+      <w:proofErr w:type="spellStart"/>
+      <w:r>
+        <w:rPr>
+          <w:rFonts w:ascii="Times New Roman" w:hAnsi="Times New Roman" w:cs="Times New Roman"/>
+          <w:sz w:val="24"/>
+        </w:rPr>
+        <w:t>file_reference</w:t>
+      </w:r>
+      <w:proofErr w:type="spellEnd"/>
+      <w:r>
+        <w:rPr>
+          <w:rFonts w:ascii="Times New Roman" w:hAnsi="Times New Roman" w:cs="Times New Roman"/>
+          <w:sz w:val="24"/>
+        </w:rPr>
+        <w:t xml:space="preserve"> (ONCE) for every file under the subseries </w:t>
+      </w:r>
     </w:p>
     <w:p>
       <w:pPr>
@@ -1071,7 +1300,96 @@
           <w:rFonts w:ascii="Times New Roman" w:hAnsi="Times New Roman" w:cs="Times New Roman"/>
           <w:sz w:val="24"/>
         </w:rPr>
-        <w:t xml:space="preserve"> in ArchivesSpace for: extent_type, data_type, instance_type, container_type_(1,2,3).</w:t>
+        <w:t xml:space="preserve"> in </w:t>
+      </w:r>
+      <w:proofErr w:type="spellStart"/>
+      <w:r>
+        <w:rPr>
+          <w:rFonts w:ascii="Times New Roman" w:hAnsi="Times New Roman" w:cs="Times New Roman"/>
+          <w:sz w:val="24"/>
+        </w:rPr>
+        <w:t>ArchivesSpace</w:t>
+      </w:r>
+      <w:proofErr w:type="spellEnd"/>
+      <w:r>
+        <w:rPr>
+          <w:rFonts w:ascii="Times New Roman" w:hAnsi="Times New Roman" w:cs="Times New Roman"/>
+          <w:sz w:val="24"/>
+        </w:rPr>
+        <w:t xml:space="preserve"> for: </w:t>
+      </w:r>
+      <w:proofErr w:type="spellStart"/>
+      <w:r>
+        <w:rPr>
+          <w:rFonts w:ascii="Times New Roman" w:hAnsi="Times New Roman" w:cs="Times New Roman"/>
+          <w:sz w:val="24"/>
+        </w:rPr>
+        <w:t>extent_type</w:t>
+      </w:r>
+      <w:proofErr w:type="spellEnd"/>
+      <w:r>
+        <w:rPr>
+          <w:rFonts w:ascii="Times New Roman" w:hAnsi="Times New Roman" w:cs="Times New Roman"/>
+          <w:sz w:val="24"/>
+        </w:rPr>
+        <w:t xml:space="preserve">, </w:t>
+      </w:r>
+      <w:proofErr w:type="spellStart"/>
+      <w:r>
+        <w:rPr>
+          <w:rFonts w:ascii="Times New Roman" w:hAnsi="Times New Roman" w:cs="Times New Roman"/>
+          <w:sz w:val="24"/>
+        </w:rPr>
+        <w:t>data_type</w:t>
+      </w:r>
+      <w:proofErr w:type="spellEnd"/>
+      <w:r>
+        <w:rPr>
+          <w:rFonts w:ascii="Times New Roman" w:hAnsi="Times New Roman" w:cs="Times New Roman"/>
+          <w:sz w:val="24"/>
+        </w:rPr>
+        <w:t xml:space="preserve">, </w:t>
+      </w:r>
+      <w:proofErr w:type="spellStart"/>
+      <w:r>
+        <w:rPr>
+          <w:rFonts w:ascii="Times New Roman" w:hAnsi="Times New Roman" w:cs="Times New Roman"/>
+          <w:sz w:val="24"/>
+        </w:rPr>
+        <w:t>instance_type</w:t>
+      </w:r>
+      <w:proofErr w:type="spellEnd"/>
+      <w:r>
+        <w:rPr>
+          <w:rFonts w:ascii="Times New Roman" w:hAnsi="Times New Roman" w:cs="Times New Roman"/>
+          <w:sz w:val="24"/>
+        </w:rPr>
+        <w:t xml:space="preserve">, </w:t>
+      </w:r>
+      <w:proofErr w:type="spellStart"/>
+      <w:r>
+        <w:rPr>
+          <w:rFonts w:ascii="Times New Roman" w:hAnsi="Times New Roman" w:cs="Times New Roman"/>
+          <w:sz w:val="24"/>
+        </w:rPr>
+        <w:t>container_type</w:t>
+      </w:r>
+      <w:proofErr w:type="spellEnd"/>
+      <w:proofErr w:type="gramStart"/>
+      <w:r>
+        <w:rPr>
+          <w:rFonts w:ascii="Times New Roman" w:hAnsi="Times New Roman" w:cs="Times New Roman"/>
+          <w:sz w:val="24"/>
+        </w:rPr>
+        <w:t>_(</w:t>
+      </w:r>
+      <w:proofErr w:type="gramEnd"/>
+      <w:r>
+        <w:rPr>
+          <w:rFonts w:ascii="Times New Roman" w:hAnsi="Times New Roman" w:cs="Times New Roman"/>
+          <w:sz w:val="24"/>
+        </w:rPr>
+        <w:t>1,2,3).</w:t>
       </w:r>
     </w:p>
     <w:p>
@@ -1091,7 +1409,7 @@
           <w:rFonts w:ascii="Times New Roman" w:hAnsi="Times New Roman" w:cs="Times New Roman"/>
           <w:sz w:val="24"/>
         </w:rPr>
-        <w:t>if</w:t>
+        <w:t>If</w:t>
       </w:r>
       <w:r>
         <w:rPr>
@@ -1135,7 +1453,39 @@
           <w:rFonts w:ascii="Times New Roman" w:hAnsi="Times New Roman" w:cs="Times New Roman"/>
           <w:sz w:val="24"/>
         </w:rPr>
-        <w:t xml:space="preserve"> date_begin and/or date_end. It will format your </w:t>
+        <w:t xml:space="preserve"> </w:t>
+      </w:r>
+      <w:proofErr w:type="spellStart"/>
+      <w:r>
+        <w:rPr>
+          <w:rFonts w:ascii="Times New Roman" w:hAnsi="Times New Roman" w:cs="Times New Roman"/>
+          <w:sz w:val="24"/>
+        </w:rPr>
+        <w:t>date_begin</w:t>
+      </w:r>
+      <w:proofErr w:type="spellEnd"/>
+      <w:r>
+        <w:rPr>
+          <w:rFonts w:ascii="Times New Roman" w:hAnsi="Times New Roman" w:cs="Times New Roman"/>
+          <w:sz w:val="24"/>
+        </w:rPr>
+        <w:t xml:space="preserve"> and/or </w:t>
+      </w:r>
+      <w:proofErr w:type="spellStart"/>
+      <w:r>
+        <w:rPr>
+          <w:rFonts w:ascii="Times New Roman" w:hAnsi="Times New Roman" w:cs="Times New Roman"/>
+          <w:sz w:val="24"/>
+        </w:rPr>
+        <w:t>date_end</w:t>
+      </w:r>
+      <w:proofErr w:type="spellEnd"/>
+      <w:r>
+        <w:rPr>
+          <w:rFonts w:ascii="Times New Roman" w:hAnsi="Times New Roman" w:cs="Times New Roman"/>
+          <w:sz w:val="24"/>
+        </w:rPr>
+        <w:t xml:space="preserve">. It will format your </w:t>
       </w:r>
       <w:r>
         <w:rPr>
@@ -1149,7 +1499,23 @@
           <w:rFonts w:ascii="Times New Roman" w:hAnsi="Times New Roman" w:cs="Times New Roman"/>
           <w:sz w:val="24"/>
         </w:rPr>
-        <w:t>f not it will use the date_expression and you will find yourself having to fix it anyways.</w:t>
+        <w:t xml:space="preserve">f not it will use the </w:t>
+      </w:r>
+      <w:proofErr w:type="spellStart"/>
+      <w:r>
+        <w:rPr>
+          <w:rFonts w:ascii="Times New Roman" w:hAnsi="Times New Roman" w:cs="Times New Roman"/>
+          <w:sz w:val="24"/>
+        </w:rPr>
+        <w:t>date_expression</w:t>
+      </w:r>
+      <w:proofErr w:type="spellEnd"/>
+      <w:r>
+        <w:rPr>
+          <w:rFonts w:ascii="Times New Roman" w:hAnsi="Times New Roman" w:cs="Times New Roman"/>
+          <w:sz w:val="24"/>
+        </w:rPr>
+        <w:t xml:space="preserve"> and you will find yourself having to fix it anyways.</w:t>
       </w:r>
       <w:r>
         <w:rPr>
@@ -1365,6 +1731,7 @@
           <w:rFonts w:ascii="Times New Roman" w:hAnsi="Times New Roman" w:cs="Times New Roman"/>
           <w:sz w:val="24"/>
         </w:rPr>
+        <w:lastRenderedPageBreak/>
         <w:t>Transform</w:t>
       </w:r>
     </w:p>
@@ -1484,7 +1851,6 @@
           <w:rFonts w:ascii="Times New Roman" w:hAnsi="Times New Roman" w:cs="Times New Roman"/>
           <w:sz w:val="24"/>
         </w:rPr>
-        <w:lastRenderedPageBreak/>
         <w:t>Things to look for:</w:t>
       </w:r>
     </w:p>
@@ -1565,8 +1931,17 @@
           <w:rFonts w:ascii="Times New Roman" w:hAnsi="Times New Roman" w:cs="Times New Roman"/>
           <w:sz w:val="24"/>
         </w:rPr>
-        <w:t>Disclaimer, some maybe local rules and do not follow EAD Formats. I.E oversized_box</w:t>
-      </w:r>
+        <w:t xml:space="preserve">Disclaimer, some maybe local rules and do not follow EAD Formats. I.E </w:t>
+      </w:r>
+      <w:proofErr w:type="spellStart"/>
+      <w:r>
+        <w:rPr>
+          <w:rFonts w:ascii="Times New Roman" w:hAnsi="Times New Roman" w:cs="Times New Roman"/>
+          <w:sz w:val="24"/>
+        </w:rPr>
+        <w:t>oversized_box</w:t>
+      </w:r>
+      <w:proofErr w:type="spellEnd"/>
       <w:r>
         <w:rPr>
           <w:rFonts w:ascii="Times New Roman" w:hAnsi="Times New Roman" w:cs="Times New Roman"/>
@@ -1592,8 +1967,17 @@
           <w:rFonts w:ascii="Times New Roman" w:hAnsi="Times New Roman" w:cs="Times New Roman"/>
           <w:sz w:val="24"/>
         </w:rPr>
-        <w:t>Make sure you save it where you can find it to import to ArchivesSPace</w:t>
-      </w:r>
+        <w:t xml:space="preserve">Make sure you save it where you can find it to import to </w:t>
+      </w:r>
+      <w:proofErr w:type="spellStart"/>
+      <w:r>
+        <w:rPr>
+          <w:rFonts w:ascii="Times New Roman" w:hAnsi="Times New Roman" w:cs="Times New Roman"/>
+          <w:sz w:val="24"/>
+        </w:rPr>
+        <w:t>ArchivesSPace</w:t>
+      </w:r>
+      <w:proofErr w:type="spellEnd"/>
     </w:p>
     <w:p>
       <w:pPr>
@@ -1613,8 +1997,18 @@
           <w:b/>
           <w:sz w:val="24"/>
         </w:rPr>
-        <w:t>Importing to ArchivesSpace</w:t>
-      </w:r>
+        <w:t xml:space="preserve">Importing to </w:t>
+      </w:r>
+      <w:proofErr w:type="spellStart"/>
+      <w:r>
+        <w:rPr>
+          <w:rFonts w:ascii="Times New Roman" w:hAnsi="Times New Roman" w:cs="Times New Roman"/>
+          <w:b/>
+          <w:sz w:val="24"/>
+        </w:rPr>
+        <w:t>ArchivesSpace</w:t>
+      </w:r>
+      <w:proofErr w:type="spellEnd"/>
     </w:p>
     <w:p>
       <w:pPr>
@@ -1772,12 +2166,14 @@
         </w:numPr>
         <w:rPr>
           <w:rFonts w:ascii="Times New Roman" w:hAnsi="Times New Roman" w:cs="Times New Roman"/>
-          <w:sz w:val="24"/>
-        </w:rPr>
-      </w:pPr>
-      <w:r>
-        <w:rPr>
-          <w:rFonts w:ascii="Times New Roman" w:hAnsi="Times New Roman" w:cs="Times New Roman"/>
+          <w:b/>
+          <w:sz w:val="24"/>
+        </w:rPr>
+      </w:pPr>
+      <w:r>
+        <w:rPr>
+          <w:rFonts w:ascii="Times New Roman" w:hAnsi="Times New Roman" w:cs="Times New Roman"/>
+          <w:b/>
           <w:sz w:val="24"/>
         </w:rPr>
         <w:t>Things to check after import</w:t>
@@ -1800,7 +2196,23 @@
           <w:rFonts w:ascii="Times New Roman" w:hAnsi="Times New Roman" w:cs="Times New Roman"/>
           <w:sz w:val="24"/>
         </w:rPr>
-        <w:t>Depending on your library you may need to spread out the unique identifier across the id fields. It is ArchivesSpace design decision to import this way (</w:t>
+        <w:t xml:space="preserve">Depending on your library you may need to spread out the unique identifier across the id fields. It is </w:t>
+      </w:r>
+      <w:proofErr w:type="spellStart"/>
+      <w:r>
+        <w:rPr>
+          <w:rFonts w:ascii="Times New Roman" w:hAnsi="Times New Roman" w:cs="Times New Roman"/>
+          <w:sz w:val="24"/>
+        </w:rPr>
+        <w:t>ArchivesSpace</w:t>
+      </w:r>
+      <w:proofErr w:type="spellEnd"/>
+      <w:r>
+        <w:rPr>
+          <w:rFonts w:ascii="Times New Roman" w:hAnsi="Times New Roman" w:cs="Times New Roman"/>
+          <w:sz w:val="24"/>
+        </w:rPr>
+        <w:t xml:space="preserve"> design decision to import this way (</w:t>
       </w:r>
       <w:r>
         <w:rPr>
@@ -1934,7 +2346,23 @@
           <w:rFonts w:ascii="Times New Roman" w:hAnsi="Times New Roman" w:cs="Times New Roman"/>
           <w:sz w:val="24"/>
         </w:rPr>
-        <w:t xml:space="preserve">Overall, its good? </w:t>
+        <w:t xml:space="preserve">Overall, </w:t>
+      </w:r>
+      <w:proofErr w:type="gramStart"/>
+      <w:r>
+        <w:rPr>
+          <w:rFonts w:ascii="Times New Roman" w:hAnsi="Times New Roman" w:cs="Times New Roman"/>
+          <w:sz w:val="24"/>
+        </w:rPr>
+        <w:t>its</w:t>
+      </w:r>
+      <w:proofErr w:type="gramEnd"/>
+      <w:r>
+        <w:rPr>
+          <w:rFonts w:ascii="Times New Roman" w:hAnsi="Times New Roman" w:cs="Times New Roman"/>
+          <w:sz w:val="24"/>
+        </w:rPr>
+        <w:t xml:space="preserve"> good? </w:t>
       </w:r>
     </w:p>
     <w:p>
@@ -1954,7 +2382,142 @@
           <w:rFonts w:ascii="Times New Roman" w:hAnsi="Times New Roman" w:cs="Times New Roman"/>
           <w:sz w:val="24"/>
         </w:rPr>
-        <w:t>If you answered yes to these questions then you have successfully imported your XML to EAD to ArchivesSpace</w:t>
+        <w:t xml:space="preserve">If you answered yes to these questions then you have successfully imported your XML to EAD to </w:t>
+      </w:r>
+      <w:proofErr w:type="spellStart"/>
+      <w:r>
+        <w:rPr>
+          <w:rFonts w:ascii="Times New Roman" w:hAnsi="Times New Roman" w:cs="Times New Roman"/>
+          <w:sz w:val="24"/>
+        </w:rPr>
+        <w:t>ArchivesSpace</w:t>
+      </w:r>
+      <w:proofErr w:type="spellEnd"/>
+    </w:p>
+    <w:p>
+      <w:pPr>
+        <w:pStyle w:val="ListParagraph"/>
+        <w:numPr>
+          <w:ilvl w:val="0"/>
+          <w:numId w:val="2"/>
+        </w:numPr>
+        <w:rPr>
+          <w:rFonts w:ascii="Times New Roman" w:hAnsi="Times New Roman" w:cs="Times New Roman"/>
+          <w:sz w:val="24"/>
+        </w:rPr>
+      </w:pPr>
+      <w:r>
+        <w:rPr>
+          <w:rFonts w:ascii="Times New Roman" w:hAnsi="Times New Roman" w:cs="Times New Roman"/>
+          <w:b/>
+          <w:sz w:val="24"/>
+        </w:rPr>
+        <w:t>Troubleshoot: EAD didn’t come out correct?</w:t>
+      </w:r>
+    </w:p>
+    <w:p>
+      <w:pPr>
+        <w:pStyle w:val="ListParagraph"/>
+        <w:numPr>
+          <w:ilvl w:val="1"/>
+          <w:numId w:val="2"/>
+        </w:numPr>
+        <w:rPr>
+          <w:rFonts w:ascii="Times New Roman" w:hAnsi="Times New Roman" w:cs="Times New Roman"/>
+          <w:sz w:val="24"/>
+        </w:rPr>
+      </w:pPr>
+      <w:r>
+        <w:rPr>
+          <w:rFonts w:ascii="Times New Roman" w:hAnsi="Times New Roman" w:cs="Times New Roman"/>
+          <w:sz w:val="24"/>
+        </w:rPr>
+        <w:t>Make sure that the collection levels are correct</w:t>
+      </w:r>
+    </w:p>
+    <w:p>
+      <w:pPr>
+        <w:pStyle w:val="ListParagraph"/>
+        <w:numPr>
+          <w:ilvl w:val="2"/>
+          <w:numId w:val="2"/>
+        </w:numPr>
+        <w:rPr>
+          <w:rFonts w:ascii="Times New Roman" w:hAnsi="Times New Roman" w:cs="Times New Roman"/>
+          <w:sz w:val="24"/>
+        </w:rPr>
+      </w:pPr>
+      <w:r>
+        <w:rPr>
+          <w:rFonts w:ascii="Times New Roman" w:hAnsi="Times New Roman" w:cs="Times New Roman"/>
+          <w:sz w:val="24"/>
+        </w:rPr>
+        <w:t xml:space="preserve">Files have </w:t>
+      </w:r>
+      <w:r>
+        <w:rPr>
+          <w:rFonts w:ascii="Times New Roman" w:hAnsi="Times New Roman" w:cs="Times New Roman"/>
+          <w:b/>
+          <w:sz w:val="24"/>
+        </w:rPr>
+        <w:t>file</w:t>
+      </w:r>
+      <w:r>
+        <w:rPr>
+          <w:rFonts w:ascii="Times New Roman" w:hAnsi="Times New Roman" w:cs="Times New Roman"/>
+          <w:sz w:val="24"/>
+        </w:rPr>
+        <w:t xml:space="preserve">, Subseries have </w:t>
+      </w:r>
+      <w:r>
+        <w:rPr>
+          <w:rFonts w:ascii="Times New Roman" w:hAnsi="Times New Roman" w:cs="Times New Roman"/>
+          <w:b/>
+          <w:sz w:val="24"/>
+        </w:rPr>
+        <w:t>subseries</w:t>
+      </w:r>
+      <w:r>
+        <w:rPr>
+          <w:rFonts w:ascii="Times New Roman" w:hAnsi="Times New Roman" w:cs="Times New Roman"/>
+          <w:sz w:val="24"/>
+        </w:rPr>
+        <w:t xml:space="preserve">, Series have </w:t>
+      </w:r>
+      <w:r>
+        <w:rPr>
+          <w:rFonts w:ascii="Times New Roman" w:hAnsi="Times New Roman" w:cs="Times New Roman"/>
+          <w:b/>
+          <w:sz w:val="24"/>
+        </w:rPr>
+        <w:t>series</w:t>
+      </w:r>
+      <w:r>
+        <w:rPr>
+          <w:rFonts w:ascii="Times New Roman" w:hAnsi="Times New Roman" w:cs="Times New Roman"/>
+          <w:sz w:val="24"/>
+        </w:rPr>
+        <w:t>, and there is ONE collection</w:t>
+      </w:r>
+    </w:p>
+    <w:p>
+      <w:pPr>
+        <w:pStyle w:val="ListParagraph"/>
+        <w:numPr>
+          <w:ilvl w:val="1"/>
+          <w:numId w:val="2"/>
+        </w:numPr>
+        <w:rPr>
+          <w:rFonts w:ascii="Times New Roman" w:hAnsi="Times New Roman" w:cs="Times New Roman"/>
+          <w:sz w:val="24"/>
+        </w:rPr>
+      </w:pPr>
+      <w:r>
+        <w:rPr>
+          <w:rFonts w:ascii="Times New Roman" w:hAnsi="Times New Roman" w:cs="Times New Roman"/>
+          <w:sz w:val="24"/>
+        </w:rPr>
+        <w:t>Make sure that the file and subseries reference correctly match the association id</w:t>
       </w:r>
     </w:p>
     <w:sectPr>

</xml_diff>

<commit_message>
Add General Notes and Files able to reference files
</commit_message>
<xml_diff>
--- a/Instructions.docx
+++ b/Instructions.docx
@@ -1070,6 +1070,21 @@
         </w:rPr>
         <w:t xml:space="preserve">If a subseries references a file, type it’s file_reference (ONCE) for every file under the subseries </w:t>
       </w:r>
+      <w:r>
+        <w:rPr>
+          <w:rFonts w:ascii="Times New Roman" w:hAnsi="Times New Roman" w:cs="Times New Roman"/>
+          <w:sz w:val="24"/>
+        </w:rPr>
+        <w:t>(</w:t>
+      </w:r>
+      <w:r>
+        <w:rPr>
+          <w:rFonts w:ascii="Times New Roman" w:hAnsi="Times New Roman" w:cs="Times New Roman"/>
+          <w:b/>
+          <w:sz w:val="24"/>
+        </w:rPr>
+        <w:t>Files can also reference other files)</w:t>
+      </w:r>
     </w:p>
     <w:p>
       <w:pPr>
@@ -1252,204 +1267,923 @@
           <w:sz w:val="24"/>
         </w:rPr>
         <w:t xml:space="preserve"> &amp; XML import</w:t>
+      </w:r>
+    </w:p>
+    <w:p>
+      <w:pPr>
+        <w:pStyle w:val="ListParagraph"/>
+        <w:numPr>
+          <w:ilvl w:val="1"/>
+          <w:numId w:val="2"/>
+        </w:numPr>
+        <w:rPr>
+          <w:rFonts w:ascii="Times New Roman" w:hAnsi="Times New Roman" w:cs="Times New Roman"/>
+          <w:sz w:val="24"/>
+        </w:rPr>
+      </w:pPr>
+      <w:r>
+        <w:rPr>
+          <w:rFonts w:ascii="Times New Roman" w:hAnsi="Times New Roman" w:cs="Times New Roman"/>
+          <w:sz w:val="24"/>
+        </w:rPr>
+        <w:t>UNLV uses some default values, but they can be changed at the top of xml2EAD.xsl (changed their values as needed)</w:t>
+      </w:r>
+    </w:p>
+    <w:p>
+      <w:pPr>
+        <w:pStyle w:val="ListParagraph"/>
+        <w:numPr>
+          <w:ilvl w:val="1"/>
+          <w:numId w:val="2"/>
+        </w:numPr>
+        <w:rPr>
+          <w:rFonts w:ascii="Times New Roman" w:hAnsi="Times New Roman" w:cs="Times New Roman"/>
+          <w:sz w:val="24"/>
+        </w:rPr>
+      </w:pPr>
+      <w:r>
+        <w:rPr>
+          <w:rFonts w:ascii="Times New Roman" w:hAnsi="Times New Roman" w:cs="Times New Roman"/>
+          <w:sz w:val="24"/>
+        </w:rPr>
+        <w:t>Once you have typed up your resource in XML, import it to Oxygen</w:t>
+      </w:r>
+    </w:p>
+    <w:p>
+      <w:pPr>
+        <w:pStyle w:val="ListParagraph"/>
+        <w:numPr>
+          <w:ilvl w:val="2"/>
+          <w:numId w:val="2"/>
+        </w:numPr>
+        <w:rPr>
+          <w:rFonts w:ascii="Times New Roman" w:hAnsi="Times New Roman" w:cs="Times New Roman"/>
+          <w:sz w:val="24"/>
+        </w:rPr>
+      </w:pPr>
+      <w:r>
+        <w:rPr>
+          <w:rFonts w:ascii="Times New Roman" w:hAnsi="Times New Roman" w:cs="Times New Roman"/>
+          <w:sz w:val="24"/>
+        </w:rPr>
+        <w:t>File &gt; import &gt; MS Excel FILE</w:t>
+      </w:r>
+    </w:p>
+    <w:p>
+      <w:pPr>
+        <w:pStyle w:val="ListParagraph"/>
+        <w:numPr>
+          <w:ilvl w:val="2"/>
+          <w:numId w:val="2"/>
+        </w:numPr>
+        <w:rPr>
+          <w:rFonts w:ascii="Times New Roman" w:hAnsi="Times New Roman" w:cs="Times New Roman"/>
+          <w:sz w:val="24"/>
+        </w:rPr>
+      </w:pPr>
+      <w:r>
+        <w:rPr>
+          <w:rFonts w:ascii="Times New Roman" w:hAnsi="Times New Roman" w:cs="Times New Roman"/>
+          <w:sz w:val="24"/>
+        </w:rPr>
+        <w:t xml:space="preserve">Browse for your Excel file </w:t>
+      </w:r>
+    </w:p>
+    <w:p>
+      <w:pPr>
+        <w:pStyle w:val="ListParagraph"/>
+        <w:numPr>
+          <w:ilvl w:val="2"/>
+          <w:numId w:val="2"/>
+        </w:numPr>
+        <w:rPr>
+          <w:rFonts w:ascii="Times New Roman" w:hAnsi="Times New Roman" w:cs="Times New Roman"/>
+          <w:sz w:val="24"/>
+        </w:rPr>
+      </w:pPr>
+      <w:r>
+        <w:rPr>
+          <w:rFonts w:ascii="Times New Roman" w:hAnsi="Times New Roman" w:cs="Times New Roman"/>
+          <w:sz w:val="24"/>
+        </w:rPr>
+        <w:t>Choose a tab if you have multiple sheets</w:t>
+      </w:r>
+    </w:p>
+    <w:p>
+      <w:pPr>
+        <w:pStyle w:val="ListParagraph"/>
+        <w:numPr>
+          <w:ilvl w:val="2"/>
+          <w:numId w:val="2"/>
+        </w:numPr>
+        <w:rPr>
+          <w:rFonts w:ascii="Times New Roman" w:hAnsi="Times New Roman" w:cs="Times New Roman"/>
+          <w:sz w:val="24"/>
+        </w:rPr>
+      </w:pPr>
+      <w:r>
+        <w:rPr>
+          <w:rFonts w:ascii="Times New Roman" w:hAnsi="Times New Roman" w:cs="Times New Roman"/>
+          <w:b/>
+          <w:sz w:val="24"/>
+        </w:rPr>
+        <w:t xml:space="preserve">Select First row contains field names </w:t>
+      </w:r>
+      <w:r>
+        <w:rPr>
+          <w:rFonts w:ascii="Times New Roman" w:hAnsi="Times New Roman" w:cs="Times New Roman"/>
+          <w:sz w:val="24"/>
+        </w:rPr>
+        <w:t>(it will NOT work without this option)</w:t>
+      </w:r>
+    </w:p>
+    <w:p>
+      <w:pPr>
+        <w:pStyle w:val="ListParagraph"/>
+        <w:numPr>
+          <w:ilvl w:val="2"/>
+          <w:numId w:val="2"/>
+        </w:numPr>
+        <w:rPr>
+          <w:rFonts w:ascii="Times New Roman" w:hAnsi="Times New Roman" w:cs="Times New Roman"/>
+          <w:sz w:val="24"/>
+        </w:rPr>
+      </w:pPr>
+      <w:r>
+        <w:rPr>
+          <w:rFonts w:ascii="Times New Roman" w:hAnsi="Times New Roman" w:cs="Times New Roman"/>
+          <w:b/>
+          <w:sz w:val="24"/>
+        </w:rPr>
+        <w:t>Click the cog item next to the Customize button</w:t>
+      </w:r>
+    </w:p>
+    <w:p>
+      <w:pPr>
+        <w:pStyle w:val="ListParagraph"/>
+        <w:numPr>
+          <w:ilvl w:val="3"/>
+          <w:numId w:val="2"/>
+        </w:numPr>
+        <w:rPr>
+          <w:rFonts w:ascii="Times New Roman" w:hAnsi="Times New Roman" w:cs="Times New Roman"/>
+          <w:sz w:val="24"/>
+        </w:rPr>
+      </w:pPr>
+      <w:r>
+        <w:rPr>
+          <w:rFonts w:ascii="Times New Roman" w:hAnsi="Times New Roman" w:cs="Times New Roman"/>
+          <w:sz w:val="24"/>
+        </w:rPr>
+        <w:t>Uncheck in the XML / Import</w:t>
+      </w:r>
+    </w:p>
+    <w:p>
+      <w:pPr>
+        <w:pStyle w:val="ListParagraph"/>
+        <w:numPr>
+          <w:ilvl w:val="4"/>
+          <w:numId w:val="2"/>
+        </w:numPr>
+        <w:rPr>
+          <w:rFonts w:ascii="Times New Roman" w:hAnsi="Times New Roman" w:cs="Times New Roman"/>
+          <w:sz w:val="24"/>
+        </w:rPr>
+      </w:pPr>
+      <w:r>
+        <w:rPr>
+          <w:rFonts w:ascii="Times New Roman" w:hAnsi="Times New Roman" w:cs="Times New Roman"/>
+          <w:sz w:val="24"/>
+        </w:rPr>
+        <w:lastRenderedPageBreak/>
+        <w:t>Create empty elements for empty values</w:t>
+      </w:r>
+    </w:p>
+    <w:p>
+      <w:pPr>
+        <w:pStyle w:val="ListParagraph"/>
+        <w:numPr>
+          <w:ilvl w:val="4"/>
+          <w:numId w:val="2"/>
+        </w:numPr>
+        <w:rPr>
+          <w:rFonts w:ascii="Times New Roman" w:hAnsi="Times New Roman" w:cs="Times New Roman"/>
+          <w:sz w:val="24"/>
+        </w:rPr>
+      </w:pPr>
+      <w:r>
+        <w:rPr>
+          <w:rFonts w:ascii="Times New Roman" w:hAnsi="Times New Roman" w:cs="Times New Roman"/>
+          <w:sz w:val="24"/>
+        </w:rPr>
+        <w:t>Create empty elements for null values</w:t>
+      </w:r>
+    </w:p>
+    <w:p>
+      <w:pPr>
+        <w:pStyle w:val="ListParagraph"/>
+        <w:numPr>
+          <w:ilvl w:val="4"/>
+          <w:numId w:val="2"/>
+        </w:numPr>
+        <w:rPr>
+          <w:rFonts w:ascii="Times New Roman" w:hAnsi="Times New Roman" w:cs="Times New Roman"/>
+          <w:sz w:val="24"/>
+        </w:rPr>
+      </w:pPr>
+      <w:r>
+        <w:rPr>
+          <w:rFonts w:ascii="Times New Roman" w:hAnsi="Times New Roman" w:cs="Times New Roman"/>
+          <w:sz w:val="24"/>
+        </w:rPr>
+        <w:t>Escape XML content</w:t>
+      </w:r>
+    </w:p>
+    <w:p>
+      <w:pPr>
+        <w:pStyle w:val="ListParagraph"/>
+        <w:numPr>
+          <w:ilvl w:val="3"/>
+          <w:numId w:val="2"/>
+        </w:numPr>
+        <w:rPr>
+          <w:rFonts w:ascii="Times New Roman" w:hAnsi="Times New Roman" w:cs="Times New Roman"/>
+          <w:sz w:val="24"/>
+        </w:rPr>
+      </w:pPr>
+      <w:r>
+        <w:rPr>
+          <w:rFonts w:ascii="Times New Roman" w:hAnsi="Times New Roman" w:cs="Times New Roman"/>
+          <w:sz w:val="24"/>
+        </w:rPr>
+        <w:t>Click Apply</w:t>
+      </w:r>
+    </w:p>
+    <w:p>
+      <w:pPr>
+        <w:pStyle w:val="ListParagraph"/>
+        <w:numPr>
+          <w:ilvl w:val="2"/>
+          <w:numId w:val="2"/>
+        </w:numPr>
+        <w:rPr>
+          <w:rFonts w:ascii="Times New Roman" w:hAnsi="Times New Roman" w:cs="Times New Roman"/>
+          <w:sz w:val="24"/>
+        </w:rPr>
+      </w:pPr>
+      <w:r>
+        <w:rPr>
+          <w:rFonts w:ascii="Times New Roman" w:hAnsi="Times New Roman" w:cs="Times New Roman"/>
+          <w:sz w:val="24"/>
+        </w:rPr>
+        <w:t>Click import</w:t>
+      </w:r>
+    </w:p>
+    <w:p>
+      <w:pPr>
+        <w:pStyle w:val="ListParagraph"/>
+        <w:numPr>
+          <w:ilvl w:val="2"/>
+          <w:numId w:val="2"/>
+        </w:numPr>
+        <w:rPr>
+          <w:rFonts w:ascii="Times New Roman" w:hAnsi="Times New Roman" w:cs="Times New Roman"/>
+          <w:sz w:val="24"/>
+        </w:rPr>
+      </w:pPr>
+      <w:r>
+        <w:rPr>
+          <w:rFonts w:ascii="Times New Roman" w:hAnsi="Times New Roman" w:cs="Times New Roman"/>
+          <w:sz w:val="24"/>
+        </w:rPr>
+        <w:t>Optional (*Save this new file created if you want to use your transformation variable you added in the first step)</w:t>
+      </w:r>
+    </w:p>
+    <w:p>
+      <w:pPr>
+        <w:pStyle w:val="ListParagraph"/>
+        <w:numPr>
+          <w:ilvl w:val="1"/>
+          <w:numId w:val="2"/>
+        </w:numPr>
+        <w:rPr>
+          <w:rFonts w:ascii="Times New Roman" w:hAnsi="Times New Roman" w:cs="Times New Roman"/>
+          <w:sz w:val="24"/>
+        </w:rPr>
+      </w:pPr>
+      <w:r>
+        <w:rPr>
+          <w:rFonts w:ascii="Times New Roman" w:hAnsi="Times New Roman" w:cs="Times New Roman"/>
+          <w:sz w:val="24"/>
+        </w:rPr>
+        <w:t>Transform</w:t>
+      </w:r>
+    </w:p>
+    <w:p>
+      <w:pPr>
+        <w:pStyle w:val="ListParagraph"/>
+        <w:numPr>
+          <w:ilvl w:val="2"/>
+          <w:numId w:val="2"/>
+        </w:numPr>
+        <w:rPr>
+          <w:rFonts w:ascii="Times New Roman" w:hAnsi="Times New Roman" w:cs="Times New Roman"/>
+          <w:sz w:val="24"/>
+        </w:rPr>
+      </w:pPr>
+      <w:r>
+        <w:rPr>
+          <w:rFonts w:ascii="Times New Roman" w:hAnsi="Times New Roman" w:cs="Times New Roman"/>
+          <w:sz w:val="24"/>
+        </w:rPr>
+        <w:t>Click on the red play button next to the wrench where you did your transformation (</w:t>
+      </w:r>
+      <w:r>
+        <w:rPr>
+          <w:rFonts w:ascii="Times New Roman" w:hAnsi="Times New Roman" w:cs="Times New Roman"/>
+          <w:b/>
+          <w:sz w:val="24"/>
+        </w:rPr>
+        <w:t>while having the tab of your import currently selected</w:t>
+      </w:r>
+      <w:r>
+        <w:rPr>
+          <w:rFonts w:ascii="Times New Roman" w:hAnsi="Times New Roman" w:cs="Times New Roman"/>
+          <w:sz w:val="24"/>
+        </w:rPr>
+        <w:t xml:space="preserve">). Same thing under Document &gt; Transformation &gt; Apply Transformation Scenario(s), or </w:t>
+      </w:r>
+      <w:r>
+        <w:rPr>
+          <w:rFonts w:ascii="Times New Roman" w:hAnsi="Times New Roman" w:cs="Times New Roman"/>
+          <w:b/>
+          <w:sz w:val="24"/>
+        </w:rPr>
+        <w:t>CTRL+SHIFT+T</w:t>
+      </w:r>
+    </w:p>
+    <w:p>
+      <w:pPr>
+        <w:pStyle w:val="ListParagraph"/>
+        <w:numPr>
+          <w:ilvl w:val="2"/>
+          <w:numId w:val="2"/>
+        </w:numPr>
+        <w:rPr>
+          <w:rFonts w:ascii="Times New Roman" w:hAnsi="Times New Roman" w:cs="Times New Roman"/>
+          <w:sz w:val="24"/>
+        </w:rPr>
+      </w:pPr>
+      <w:r>
+        <w:rPr>
+          <w:rFonts w:ascii="Times New Roman" w:hAnsi="Times New Roman" w:cs="Times New Roman"/>
+          <w:sz w:val="24"/>
+        </w:rPr>
+        <w:t>Select the desired transformation you created</w:t>
+      </w:r>
+    </w:p>
+    <w:p>
+      <w:pPr>
+        <w:pStyle w:val="ListParagraph"/>
+        <w:numPr>
+          <w:ilvl w:val="2"/>
+          <w:numId w:val="2"/>
+        </w:numPr>
+        <w:rPr>
+          <w:rFonts w:ascii="Times New Roman" w:hAnsi="Times New Roman" w:cs="Times New Roman"/>
+          <w:sz w:val="24"/>
+        </w:rPr>
+      </w:pPr>
+      <w:r>
+        <w:rPr>
+          <w:rFonts w:ascii="Times New Roman" w:hAnsi="Times New Roman" w:cs="Times New Roman"/>
+          <w:sz w:val="24"/>
+        </w:rPr>
+        <w:t xml:space="preserve">An EAD record will be created. </w:t>
+      </w:r>
+      <w:r>
+        <w:rPr>
+          <w:rFonts w:ascii="Times New Roman" w:hAnsi="Times New Roman" w:cs="Times New Roman"/>
+          <w:b/>
+          <w:sz w:val="24"/>
+        </w:rPr>
+        <w:t>REVIEW BEFORE IMPORTING</w:t>
+      </w:r>
+      <w:r>
+        <w:rPr>
+          <w:rFonts w:ascii="Times New Roman" w:hAnsi="Times New Roman" w:cs="Times New Roman"/>
+          <w:b/>
+          <w:sz w:val="24"/>
+        </w:rPr>
+        <w:t xml:space="preserve">. </w:t>
+      </w:r>
+    </w:p>
+    <w:p>
+      <w:pPr>
+        <w:pStyle w:val="ListParagraph"/>
+        <w:numPr>
+          <w:ilvl w:val="3"/>
+          <w:numId w:val="2"/>
+        </w:numPr>
+        <w:rPr>
+          <w:rFonts w:ascii="Times New Roman" w:hAnsi="Times New Roman" w:cs="Times New Roman"/>
+          <w:sz w:val="24"/>
+        </w:rPr>
+      </w:pPr>
+      <w:r>
+        <w:rPr>
+          <w:rFonts w:ascii="Times New Roman" w:hAnsi="Times New Roman" w:cs="Times New Roman"/>
+          <w:sz w:val="24"/>
+        </w:rPr>
+        <w:t>Things to look for:</w:t>
+      </w:r>
+    </w:p>
+    <w:p>
+      <w:pPr>
+        <w:pStyle w:val="ListParagraph"/>
+        <w:numPr>
+          <w:ilvl w:val="4"/>
+          <w:numId w:val="2"/>
+        </w:numPr>
+        <w:rPr>
+          <w:rFonts w:ascii="Times New Roman" w:hAnsi="Times New Roman" w:cs="Times New Roman"/>
+          <w:sz w:val="24"/>
+        </w:rPr>
+      </w:pPr>
+      <w:r>
+        <w:rPr>
+          <w:rFonts w:ascii="Times New Roman" w:hAnsi="Times New Roman" w:cs="Times New Roman"/>
+          <w:sz w:val="24"/>
+        </w:rPr>
+        <w:t>Make sure values mentioned above are machine readable</w:t>
+      </w:r>
+    </w:p>
+    <w:p>
+      <w:pPr>
+        <w:pStyle w:val="ListParagraph"/>
+        <w:numPr>
+          <w:ilvl w:val="4"/>
+          <w:numId w:val="2"/>
+        </w:numPr>
+        <w:rPr>
+          <w:rFonts w:ascii="Times New Roman" w:hAnsi="Times New Roman" w:cs="Times New Roman"/>
+          <w:sz w:val="24"/>
+        </w:rPr>
+      </w:pPr>
+      <w:r>
+        <w:rPr>
+          <w:rFonts w:ascii="Times New Roman" w:hAnsi="Times New Roman" w:cs="Times New Roman"/>
+          <w:sz w:val="24"/>
+        </w:rPr>
+        <w:t>Make sure your dates are correct</w:t>
+      </w:r>
+    </w:p>
+    <w:p>
+      <w:pPr>
+        <w:pStyle w:val="ListParagraph"/>
+        <w:numPr>
+          <w:ilvl w:val="4"/>
+          <w:numId w:val="2"/>
+        </w:numPr>
+        <w:rPr>
+          <w:rFonts w:ascii="Times New Roman" w:hAnsi="Times New Roman" w:cs="Times New Roman"/>
+          <w:sz w:val="24"/>
+        </w:rPr>
+      </w:pPr>
+      <w:r>
+        <w:rPr>
+          <w:rFonts w:ascii="Times New Roman" w:hAnsi="Times New Roman" w:cs="Times New Roman"/>
+          <w:sz w:val="24"/>
+        </w:rPr>
+        <w:t>Look for red underlines (usually indicates an error in your EAD) use Oxygen tool for explanation.</w:t>
+      </w:r>
+    </w:p>
+    <w:p>
+      <w:pPr>
+        <w:pStyle w:val="ListParagraph"/>
+        <w:numPr>
+          <w:ilvl w:val="5"/>
+          <w:numId w:val="2"/>
+        </w:numPr>
+        <w:rPr>
+          <w:rFonts w:ascii="Times New Roman" w:hAnsi="Times New Roman" w:cs="Times New Roman"/>
+          <w:sz w:val="24"/>
+        </w:rPr>
+      </w:pPr>
+      <w:r>
+        <w:rPr>
+          <w:rFonts w:ascii="Times New Roman" w:hAnsi="Times New Roman" w:cs="Times New Roman"/>
+          <w:sz w:val="24"/>
+        </w:rPr>
+        <w:t>Disclaimer, some maybe local rules and do not follow EAD Formats. I.E oversized_box</w:t>
+      </w:r>
+      <w:r>
+        <w:rPr>
+          <w:rFonts w:ascii="Times New Roman" w:hAnsi="Times New Roman" w:cs="Times New Roman"/>
+          <w:sz w:val="24"/>
+        </w:rPr>
+        <w:t xml:space="preserve"> </w:t>
+      </w:r>
+    </w:p>
+    <w:p>
+      <w:pPr>
+        <w:pStyle w:val="ListParagraph"/>
+        <w:numPr>
+          <w:ilvl w:val="2"/>
+          <w:numId w:val="2"/>
+        </w:numPr>
+        <w:rPr>
+          <w:rFonts w:ascii="Times New Roman" w:hAnsi="Times New Roman" w:cs="Times New Roman"/>
+          <w:sz w:val="24"/>
+        </w:rPr>
+      </w:pPr>
+      <w:r>
+        <w:rPr>
+          <w:rFonts w:ascii="Times New Roman" w:hAnsi="Times New Roman" w:cs="Times New Roman"/>
+          <w:sz w:val="24"/>
+        </w:rPr>
+        <w:t>Make sure you save it where you can find it to import to ArchivesS</w:t>
+      </w:r>
+      <w:r>
+        <w:rPr>
+          <w:rFonts w:ascii="Times New Roman" w:hAnsi="Times New Roman" w:cs="Times New Roman"/>
+          <w:sz w:val="24"/>
+        </w:rPr>
+        <w:t>p</w:t>
+      </w:r>
+      <w:r>
+        <w:rPr>
+          <w:rFonts w:ascii="Times New Roman" w:hAnsi="Times New Roman" w:cs="Times New Roman"/>
+          <w:sz w:val="24"/>
+        </w:rPr>
+        <w:t>ace</w:t>
+      </w:r>
+    </w:p>
+    <w:p>
+      <w:pPr>
+        <w:pStyle w:val="ListParagraph"/>
+        <w:numPr>
+          <w:ilvl w:val="0"/>
+          <w:numId w:val="2"/>
+        </w:numPr>
+        <w:rPr>
+          <w:rFonts w:ascii="Times New Roman" w:hAnsi="Times New Roman" w:cs="Times New Roman"/>
+          <w:sz w:val="24"/>
+        </w:rPr>
+      </w:pPr>
+      <w:r>
+        <w:rPr>
+          <w:rFonts w:ascii="Times New Roman" w:hAnsi="Times New Roman" w:cs="Times New Roman"/>
+          <w:b/>
+          <w:sz w:val="24"/>
+        </w:rPr>
+        <w:t>Importing to ArchivesSpace</w:t>
+      </w:r>
+    </w:p>
+    <w:p>
+      <w:pPr>
+        <w:pStyle w:val="ListParagraph"/>
+        <w:numPr>
+          <w:ilvl w:val="1"/>
+          <w:numId w:val="2"/>
+        </w:numPr>
+        <w:rPr>
+          <w:rFonts w:ascii="Times New Roman" w:hAnsi="Times New Roman" w:cs="Times New Roman"/>
+          <w:sz w:val="24"/>
+        </w:rPr>
+      </w:pPr>
+      <w:r>
+        <w:rPr>
+          <w:rFonts w:ascii="Times New Roman" w:hAnsi="Times New Roman" w:cs="Times New Roman"/>
+          <w:sz w:val="24"/>
+        </w:rPr>
+        <w:t>Login as a user that can import (check with your administrator)</w:t>
+      </w:r>
+    </w:p>
+    <w:p>
+      <w:pPr>
+        <w:pStyle w:val="ListParagraph"/>
+        <w:numPr>
+          <w:ilvl w:val="1"/>
+          <w:numId w:val="2"/>
+        </w:numPr>
+        <w:rPr>
+          <w:rFonts w:ascii="Times New Roman" w:hAnsi="Times New Roman" w:cs="Times New Roman"/>
+          <w:sz w:val="24"/>
+        </w:rPr>
+      </w:pPr>
+      <w:r>
+        <w:rPr>
+          <w:rFonts w:ascii="Times New Roman" w:hAnsi="Times New Roman" w:cs="Times New Roman"/>
+          <w:sz w:val="24"/>
+        </w:rPr>
+        <w:t>Click Create &gt; Background Jobs</w:t>
+      </w:r>
+    </w:p>
+    <w:p>
+      <w:pPr>
+        <w:pStyle w:val="ListParagraph"/>
+        <w:numPr>
+          <w:ilvl w:val="1"/>
+          <w:numId w:val="2"/>
+        </w:numPr>
+        <w:rPr>
+          <w:rFonts w:ascii="Times New Roman" w:hAnsi="Times New Roman" w:cs="Times New Roman"/>
+          <w:sz w:val="24"/>
+        </w:rPr>
+      </w:pPr>
+      <w:r>
+        <w:rPr>
+          <w:rFonts w:ascii="Times New Roman" w:hAnsi="Times New Roman" w:cs="Times New Roman"/>
+          <w:sz w:val="24"/>
+        </w:rPr>
+        <w:t>Select Import Data for Job Type</w:t>
+      </w:r>
+    </w:p>
+    <w:p>
+      <w:pPr>
+        <w:pStyle w:val="ListParagraph"/>
+        <w:numPr>
+          <w:ilvl w:val="1"/>
+          <w:numId w:val="2"/>
+        </w:numPr>
+        <w:rPr>
+          <w:rFonts w:ascii="Times New Roman" w:hAnsi="Times New Roman" w:cs="Times New Roman"/>
+          <w:sz w:val="24"/>
+        </w:rPr>
+      </w:pPr>
+      <w:r>
+        <w:rPr>
+          <w:rFonts w:ascii="Times New Roman" w:hAnsi="Times New Roman" w:cs="Times New Roman"/>
+          <w:sz w:val="24"/>
+        </w:rPr>
+        <w:t>Select EAD for Import Type</w:t>
+      </w:r>
+    </w:p>
+    <w:p>
+      <w:pPr>
+        <w:pStyle w:val="ListParagraph"/>
+        <w:numPr>
+          <w:ilvl w:val="1"/>
+          <w:numId w:val="2"/>
+        </w:numPr>
+        <w:rPr>
+          <w:rFonts w:ascii="Times New Roman" w:hAnsi="Times New Roman" w:cs="Times New Roman"/>
+          <w:sz w:val="24"/>
+        </w:rPr>
+      </w:pPr>
+      <w:r>
+        <w:rPr>
+          <w:rFonts w:ascii="Times New Roman" w:hAnsi="Times New Roman" w:cs="Times New Roman"/>
+          <w:sz w:val="24"/>
+        </w:rPr>
+        <w:t>Add file</w:t>
+      </w:r>
+    </w:p>
+    <w:p>
+      <w:pPr>
+        <w:pStyle w:val="ListParagraph"/>
+        <w:numPr>
+          <w:ilvl w:val="2"/>
+          <w:numId w:val="2"/>
+        </w:numPr>
+        <w:rPr>
+          <w:rFonts w:ascii="Times New Roman" w:hAnsi="Times New Roman" w:cs="Times New Roman"/>
+          <w:sz w:val="24"/>
+        </w:rPr>
+      </w:pPr>
+      <w:r>
+        <w:rPr>
+          <w:rFonts w:ascii="Times New Roman" w:hAnsi="Times New Roman" w:cs="Times New Roman"/>
+          <w:sz w:val="24"/>
+        </w:rPr>
+        <w:t xml:space="preserve">Select your </w:t>
+      </w:r>
+      <w:r>
+        <w:rPr>
+          <w:rFonts w:ascii="Times New Roman" w:hAnsi="Times New Roman" w:cs="Times New Roman"/>
+          <w:sz w:val="24"/>
+        </w:rPr>
+        <w:t>EAD file that you created</w:t>
+      </w:r>
+    </w:p>
+    <w:p>
+      <w:pPr>
+        <w:pStyle w:val="ListParagraph"/>
+        <w:numPr>
+          <w:ilvl w:val="2"/>
+          <w:numId w:val="2"/>
+        </w:numPr>
+        <w:rPr>
+          <w:rFonts w:ascii="Times New Roman" w:hAnsi="Times New Roman" w:cs="Times New Roman"/>
+          <w:sz w:val="24"/>
+        </w:rPr>
+      </w:pPr>
+      <w:r>
+        <w:rPr>
+          <w:rFonts w:ascii="Times New Roman" w:hAnsi="Times New Roman" w:cs="Times New Roman"/>
+          <w:sz w:val="24"/>
+        </w:rPr>
+        <w:t xml:space="preserve">Multiple files can be imported at one time </w:t>
+      </w:r>
+    </w:p>
+    <w:p>
+      <w:pPr>
+        <w:pStyle w:val="ListParagraph"/>
+        <w:numPr>
+          <w:ilvl w:val="1"/>
+          <w:numId w:val="2"/>
+        </w:numPr>
+        <w:rPr>
+          <w:rFonts w:ascii="Times New Roman" w:hAnsi="Times New Roman" w:cs="Times New Roman"/>
+          <w:b/>
+          <w:sz w:val="24"/>
+        </w:rPr>
+      </w:pPr>
+      <w:r>
+        <w:rPr>
+          <w:rFonts w:ascii="Times New Roman" w:hAnsi="Times New Roman" w:cs="Times New Roman"/>
+          <w:b/>
+          <w:sz w:val="24"/>
+        </w:rPr>
+        <w:t>Things to check after import</w:t>
+      </w:r>
+    </w:p>
+    <w:p>
+      <w:pPr>
+        <w:pStyle w:val="ListParagraph"/>
+        <w:numPr>
+          <w:ilvl w:val="2"/>
+          <w:numId w:val="2"/>
+        </w:numPr>
+        <w:rPr>
+          <w:rFonts w:ascii="Times New Roman" w:hAnsi="Times New Roman" w:cs="Times New Roman"/>
+          <w:sz w:val="24"/>
+        </w:rPr>
+      </w:pPr>
+      <w:r>
+        <w:rPr>
+          <w:rFonts w:ascii="Times New Roman" w:hAnsi="Times New Roman" w:cs="Times New Roman"/>
+          <w:sz w:val="24"/>
+        </w:rPr>
+        <w:t>Depending on your library you may need to spread out the unique identifier across the id fields. It is ArchivesSpace design decision to import this way (</w:t>
+      </w:r>
+      <w:r>
+        <w:rPr>
+          <w:rFonts w:ascii="Times New Roman" w:hAnsi="Times New Roman" w:cs="Times New Roman"/>
+          <w:sz w:val="24"/>
+        </w:rPr>
+        <w:t>https://github.com/archivesspace/archivesspace/pull/338</w:t>
+      </w:r>
+      <w:r>
+        <w:rPr>
+          <w:rFonts w:ascii="Times New Roman" w:hAnsi="Times New Roman" w:cs="Times New Roman"/>
+          <w:sz w:val="24"/>
+        </w:rPr>
+        <w:t>)</w:t>
+      </w:r>
+    </w:p>
+    <w:p>
+      <w:pPr>
+        <w:pStyle w:val="ListParagraph"/>
+        <w:numPr>
+          <w:ilvl w:val="2"/>
+          <w:numId w:val="2"/>
+        </w:numPr>
+        <w:rPr>
+          <w:rFonts w:ascii="Times New Roman" w:hAnsi="Times New Roman" w:cs="Times New Roman"/>
+          <w:sz w:val="24"/>
+        </w:rPr>
+      </w:pPr>
+      <w:r>
+        <w:rPr>
+          <w:rFonts w:ascii="Times New Roman" w:hAnsi="Times New Roman" w:cs="Times New Roman"/>
+          <w:sz w:val="24"/>
+        </w:rPr>
+        <w:t>Did everything get imported correctly?</w:t>
+      </w:r>
+    </w:p>
+    <w:p>
+      <w:pPr>
+        <w:pStyle w:val="ListParagraph"/>
+        <w:numPr>
+          <w:ilvl w:val="2"/>
+          <w:numId w:val="2"/>
+        </w:numPr>
+        <w:rPr>
+          <w:rFonts w:ascii="Times New Roman" w:hAnsi="Times New Roman" w:cs="Times New Roman"/>
+          <w:sz w:val="24"/>
+        </w:rPr>
+      </w:pPr>
+      <w:r>
+        <w:rPr>
+          <w:rFonts w:ascii="Times New Roman" w:hAnsi="Times New Roman" w:cs="Times New Roman"/>
+          <w:sz w:val="24"/>
+        </w:rPr>
+        <w:t>Are your notes correct?</w:t>
+      </w:r>
+    </w:p>
+    <w:p>
+      <w:pPr>
+        <w:pStyle w:val="ListParagraph"/>
+        <w:numPr>
+          <w:ilvl w:val="2"/>
+          <w:numId w:val="2"/>
+        </w:numPr>
+        <w:rPr>
+          <w:rFonts w:ascii="Times New Roman" w:hAnsi="Times New Roman" w:cs="Times New Roman"/>
+          <w:sz w:val="24"/>
+        </w:rPr>
+      </w:pPr>
+      <w:r>
+        <w:rPr>
+          <w:rFonts w:ascii="Times New Roman" w:hAnsi="Times New Roman" w:cs="Times New Roman"/>
+          <w:sz w:val="24"/>
+        </w:rPr>
+        <w:t>Is the order of your series correct?</w:t>
+      </w:r>
+    </w:p>
+    <w:p>
+      <w:pPr>
+        <w:pStyle w:val="ListParagraph"/>
+        <w:numPr>
+          <w:ilvl w:val="2"/>
+          <w:numId w:val="2"/>
+        </w:numPr>
+        <w:rPr>
+          <w:rFonts w:ascii="Times New Roman" w:hAnsi="Times New Roman" w:cs="Times New Roman"/>
+          <w:sz w:val="24"/>
+        </w:rPr>
+      </w:pPr>
+      <w:r>
+        <w:rPr>
+          <w:rFonts w:ascii="Times New Roman" w:hAnsi="Times New Roman" w:cs="Times New Roman"/>
+          <w:sz w:val="24"/>
+        </w:rPr>
+        <w:t>Are your documents published?</w:t>
+      </w:r>
+    </w:p>
+    <w:p>
+      <w:pPr>
+        <w:pStyle w:val="ListParagraph"/>
+        <w:numPr>
+          <w:ilvl w:val="2"/>
+          <w:numId w:val="2"/>
+        </w:numPr>
+        <w:rPr>
+          <w:rFonts w:ascii="Times New Roman" w:hAnsi="Times New Roman" w:cs="Times New Roman"/>
+          <w:sz w:val="24"/>
+        </w:rPr>
+      </w:pPr>
+      <w:r>
+        <w:rPr>
+          <w:rFonts w:ascii="Times New Roman" w:hAnsi="Times New Roman" w:cs="Times New Roman"/>
+          <w:sz w:val="24"/>
+        </w:rPr>
+        <w:t>Did you accidently create non machine readable values? (check your excel sheet again for this) If so record these, so they can be merged with their correct values.</w:t>
+      </w:r>
+    </w:p>
+    <w:p>
+      <w:pPr>
+        <w:pStyle w:val="ListParagraph"/>
+        <w:numPr>
+          <w:ilvl w:val="2"/>
+          <w:numId w:val="2"/>
+        </w:numPr>
+        <w:rPr>
+          <w:rFonts w:ascii="Times New Roman" w:hAnsi="Times New Roman" w:cs="Times New Roman"/>
+          <w:sz w:val="24"/>
+        </w:rPr>
+      </w:pPr>
+      <w:r>
+        <w:rPr>
+          <w:rFonts w:ascii="Times New Roman" w:hAnsi="Times New Roman" w:cs="Times New Roman"/>
+          <w:sz w:val="24"/>
+        </w:rPr>
+        <w:t xml:space="preserve">Overall, </w:t>
+      </w:r>
+      <w:r>
+        <w:rPr>
+          <w:rFonts w:ascii="Times New Roman" w:hAnsi="Times New Roman" w:cs="Times New Roman"/>
+          <w:sz w:val="24"/>
+        </w:rPr>
+        <w:t>is it</w:t>
       </w:r>
       <w:bookmarkStart w:id="0" w:name="_GoBack"/>
       <w:bookmarkEnd w:id="0"/>
-    </w:p>
-    <w:p>
-      <w:pPr>
-        <w:pStyle w:val="ListParagraph"/>
-        <w:numPr>
-          <w:ilvl w:val="1"/>
-          <w:numId w:val="2"/>
-        </w:numPr>
-        <w:rPr>
-          <w:rFonts w:ascii="Times New Roman" w:hAnsi="Times New Roman" w:cs="Times New Roman"/>
-          <w:sz w:val="24"/>
-        </w:rPr>
-      </w:pPr>
-      <w:r>
-        <w:rPr>
-          <w:rFonts w:ascii="Times New Roman" w:hAnsi="Times New Roman" w:cs="Times New Roman"/>
-          <w:sz w:val="24"/>
-        </w:rPr>
-        <w:t>UNLV uses some default values, but they can be changed at the top of xml2EAD.xsl (changed their values as needed)</w:t>
-      </w:r>
-    </w:p>
-    <w:p>
-      <w:pPr>
-        <w:pStyle w:val="ListParagraph"/>
-        <w:numPr>
-          <w:ilvl w:val="1"/>
-          <w:numId w:val="2"/>
-        </w:numPr>
-        <w:rPr>
-          <w:rFonts w:ascii="Times New Roman" w:hAnsi="Times New Roman" w:cs="Times New Roman"/>
-          <w:sz w:val="24"/>
-        </w:rPr>
-      </w:pPr>
-      <w:r>
-        <w:rPr>
-          <w:rFonts w:ascii="Times New Roman" w:hAnsi="Times New Roman" w:cs="Times New Roman"/>
-          <w:sz w:val="24"/>
-        </w:rPr>
-        <w:t>Once you have typed up your resource in XML, import it to Oxygen</w:t>
-      </w:r>
-    </w:p>
-    <w:p>
-      <w:pPr>
-        <w:pStyle w:val="ListParagraph"/>
-        <w:numPr>
-          <w:ilvl w:val="2"/>
-          <w:numId w:val="2"/>
-        </w:numPr>
-        <w:rPr>
-          <w:rFonts w:ascii="Times New Roman" w:hAnsi="Times New Roman" w:cs="Times New Roman"/>
-          <w:sz w:val="24"/>
-        </w:rPr>
-      </w:pPr>
-      <w:r>
-        <w:rPr>
-          <w:rFonts w:ascii="Times New Roman" w:hAnsi="Times New Roman" w:cs="Times New Roman"/>
-          <w:sz w:val="24"/>
-        </w:rPr>
-        <w:t>File &gt; import &gt; MS Excel FILE</w:t>
-      </w:r>
-    </w:p>
-    <w:p>
-      <w:pPr>
-        <w:pStyle w:val="ListParagraph"/>
-        <w:numPr>
-          <w:ilvl w:val="2"/>
-          <w:numId w:val="2"/>
-        </w:numPr>
-        <w:rPr>
-          <w:rFonts w:ascii="Times New Roman" w:hAnsi="Times New Roman" w:cs="Times New Roman"/>
-          <w:sz w:val="24"/>
-        </w:rPr>
-      </w:pPr>
-      <w:r>
-        <w:rPr>
-          <w:rFonts w:ascii="Times New Roman" w:hAnsi="Times New Roman" w:cs="Times New Roman"/>
-          <w:sz w:val="24"/>
-        </w:rPr>
-        <w:t xml:space="preserve">Browse for your Excel file </w:t>
-      </w:r>
-    </w:p>
-    <w:p>
-      <w:pPr>
-        <w:pStyle w:val="ListParagraph"/>
-        <w:numPr>
-          <w:ilvl w:val="2"/>
-          <w:numId w:val="2"/>
-        </w:numPr>
-        <w:rPr>
-          <w:rFonts w:ascii="Times New Roman" w:hAnsi="Times New Roman" w:cs="Times New Roman"/>
-          <w:sz w:val="24"/>
-        </w:rPr>
-      </w:pPr>
-      <w:r>
-        <w:rPr>
-          <w:rFonts w:ascii="Times New Roman" w:hAnsi="Times New Roman" w:cs="Times New Roman"/>
-          <w:sz w:val="24"/>
-        </w:rPr>
-        <w:t>Choose a tab if you have multiple sheets</w:t>
-      </w:r>
-    </w:p>
-    <w:p>
-      <w:pPr>
-        <w:pStyle w:val="ListParagraph"/>
-        <w:numPr>
-          <w:ilvl w:val="2"/>
-          <w:numId w:val="2"/>
-        </w:numPr>
-        <w:rPr>
-          <w:rFonts w:ascii="Times New Roman" w:hAnsi="Times New Roman" w:cs="Times New Roman"/>
-          <w:sz w:val="24"/>
-        </w:rPr>
-      </w:pPr>
-      <w:r>
-        <w:rPr>
-          <w:rFonts w:ascii="Times New Roman" w:hAnsi="Times New Roman" w:cs="Times New Roman"/>
-          <w:b/>
-          <w:sz w:val="24"/>
-        </w:rPr>
-        <w:t xml:space="preserve">Select First row contains field names </w:t>
-      </w:r>
-      <w:r>
-        <w:rPr>
-          <w:rFonts w:ascii="Times New Roman" w:hAnsi="Times New Roman" w:cs="Times New Roman"/>
-          <w:sz w:val="24"/>
-        </w:rPr>
-        <w:t>(it will NOT work without this option)</w:t>
-      </w:r>
-    </w:p>
-    <w:p>
-      <w:pPr>
-        <w:pStyle w:val="ListParagraph"/>
-        <w:numPr>
-          <w:ilvl w:val="2"/>
-          <w:numId w:val="2"/>
-        </w:numPr>
-        <w:rPr>
-          <w:rFonts w:ascii="Times New Roman" w:hAnsi="Times New Roman" w:cs="Times New Roman"/>
-          <w:sz w:val="24"/>
-        </w:rPr>
-      </w:pPr>
-      <w:r>
-        <w:rPr>
-          <w:rFonts w:ascii="Times New Roman" w:hAnsi="Times New Roman" w:cs="Times New Roman"/>
-          <w:b/>
-          <w:sz w:val="24"/>
-        </w:rPr>
-        <w:t>Click the cog item next to the Customize button</w:t>
-      </w:r>
-    </w:p>
-    <w:p>
-      <w:pPr>
-        <w:pStyle w:val="ListParagraph"/>
-        <w:numPr>
-          <w:ilvl w:val="3"/>
-          <w:numId w:val="2"/>
-        </w:numPr>
-        <w:rPr>
-          <w:rFonts w:ascii="Times New Roman" w:hAnsi="Times New Roman" w:cs="Times New Roman"/>
-          <w:sz w:val="24"/>
-        </w:rPr>
-      </w:pPr>
-      <w:r>
-        <w:rPr>
-          <w:rFonts w:ascii="Times New Roman" w:hAnsi="Times New Roman" w:cs="Times New Roman"/>
-          <w:sz w:val="24"/>
-        </w:rPr>
-        <w:t>Uncheck in the XML / Import</w:t>
-      </w:r>
-    </w:p>
-    <w:p>
-      <w:pPr>
-        <w:pStyle w:val="ListParagraph"/>
-        <w:numPr>
-          <w:ilvl w:val="4"/>
-          <w:numId w:val="2"/>
-        </w:numPr>
-        <w:rPr>
-          <w:rFonts w:ascii="Times New Roman" w:hAnsi="Times New Roman" w:cs="Times New Roman"/>
-          <w:sz w:val="24"/>
-        </w:rPr>
-      </w:pPr>
-      <w:r>
-        <w:rPr>
-          <w:rFonts w:ascii="Times New Roman" w:hAnsi="Times New Roman" w:cs="Times New Roman"/>
-          <w:sz w:val="24"/>
-        </w:rPr>
-        <w:t>Create empty elements for empty values</w:t>
-      </w:r>
-    </w:p>
-    <w:p>
-      <w:pPr>
-        <w:pStyle w:val="ListParagraph"/>
-        <w:numPr>
-          <w:ilvl w:val="4"/>
+      <w:r>
+        <w:rPr>
+          <w:rFonts w:ascii="Times New Roman" w:hAnsi="Times New Roman" w:cs="Times New Roman"/>
+          <w:sz w:val="24"/>
+        </w:rPr>
+        <w:t xml:space="preserve"> good? </w:t>
+      </w:r>
+    </w:p>
+    <w:p>
+      <w:pPr>
+        <w:pStyle w:val="ListParagraph"/>
+        <w:numPr>
+          <w:ilvl w:val="2"/>
           <w:numId w:val="2"/>
         </w:numPr>
         <w:rPr>
@@ -1463,347 +2197,7 @@
           <w:sz w:val="24"/>
         </w:rPr>
         <w:lastRenderedPageBreak/>
-        <w:t>Create empty elements for null values</w:t>
-      </w:r>
-    </w:p>
-    <w:p>
-      <w:pPr>
-        <w:pStyle w:val="ListParagraph"/>
-        <w:numPr>
-          <w:ilvl w:val="4"/>
-          <w:numId w:val="2"/>
-        </w:numPr>
-        <w:rPr>
-          <w:rFonts w:ascii="Times New Roman" w:hAnsi="Times New Roman" w:cs="Times New Roman"/>
-          <w:sz w:val="24"/>
-        </w:rPr>
-      </w:pPr>
-      <w:r>
-        <w:rPr>
-          <w:rFonts w:ascii="Times New Roman" w:hAnsi="Times New Roman" w:cs="Times New Roman"/>
-          <w:sz w:val="24"/>
-        </w:rPr>
-        <w:t>Escape XML content</w:t>
-      </w:r>
-    </w:p>
-    <w:p>
-      <w:pPr>
-        <w:pStyle w:val="ListParagraph"/>
-        <w:numPr>
-          <w:ilvl w:val="3"/>
-          <w:numId w:val="2"/>
-        </w:numPr>
-        <w:rPr>
-          <w:rFonts w:ascii="Times New Roman" w:hAnsi="Times New Roman" w:cs="Times New Roman"/>
-          <w:sz w:val="24"/>
-        </w:rPr>
-      </w:pPr>
-      <w:r>
-        <w:rPr>
-          <w:rFonts w:ascii="Times New Roman" w:hAnsi="Times New Roman" w:cs="Times New Roman"/>
-          <w:sz w:val="24"/>
-        </w:rPr>
-        <w:t>Click Apply</w:t>
-      </w:r>
-    </w:p>
-    <w:p>
-      <w:pPr>
-        <w:pStyle w:val="ListParagraph"/>
-        <w:numPr>
-          <w:ilvl w:val="2"/>
-          <w:numId w:val="2"/>
-        </w:numPr>
-        <w:rPr>
-          <w:rFonts w:ascii="Times New Roman" w:hAnsi="Times New Roman" w:cs="Times New Roman"/>
-          <w:sz w:val="24"/>
-        </w:rPr>
-      </w:pPr>
-      <w:r>
-        <w:rPr>
-          <w:rFonts w:ascii="Times New Roman" w:hAnsi="Times New Roman" w:cs="Times New Roman"/>
-          <w:sz w:val="24"/>
-        </w:rPr>
-        <w:t>Click import</w:t>
-      </w:r>
-    </w:p>
-    <w:p>
-      <w:pPr>
-        <w:pStyle w:val="ListParagraph"/>
-        <w:numPr>
-          <w:ilvl w:val="2"/>
-          <w:numId w:val="2"/>
-        </w:numPr>
-        <w:rPr>
-          <w:rFonts w:ascii="Times New Roman" w:hAnsi="Times New Roman" w:cs="Times New Roman"/>
-          <w:sz w:val="24"/>
-        </w:rPr>
-      </w:pPr>
-      <w:r>
-        <w:rPr>
-          <w:rFonts w:ascii="Times New Roman" w:hAnsi="Times New Roman" w:cs="Times New Roman"/>
-          <w:sz w:val="24"/>
-        </w:rPr>
-        <w:t>Optional (*Save this new file created if you want to use your transformation variable you added in the first step)</w:t>
-      </w:r>
-    </w:p>
-    <w:p>
-      <w:pPr>
-        <w:pStyle w:val="ListParagraph"/>
-        <w:numPr>
-          <w:ilvl w:val="1"/>
-          <w:numId w:val="2"/>
-        </w:numPr>
-        <w:rPr>
-          <w:rFonts w:ascii="Times New Roman" w:hAnsi="Times New Roman" w:cs="Times New Roman"/>
-          <w:sz w:val="24"/>
-        </w:rPr>
-      </w:pPr>
-      <w:r>
-        <w:rPr>
-          <w:rFonts w:ascii="Times New Roman" w:hAnsi="Times New Roman" w:cs="Times New Roman"/>
-          <w:sz w:val="24"/>
-        </w:rPr>
-        <w:t>Transform</w:t>
-      </w:r>
-    </w:p>
-    <w:p>
-      <w:pPr>
-        <w:pStyle w:val="ListParagraph"/>
-        <w:numPr>
-          <w:ilvl w:val="2"/>
-          <w:numId w:val="2"/>
-        </w:numPr>
-        <w:rPr>
-          <w:rFonts w:ascii="Times New Roman" w:hAnsi="Times New Roman" w:cs="Times New Roman"/>
-          <w:sz w:val="24"/>
-        </w:rPr>
-      </w:pPr>
-      <w:r>
-        <w:rPr>
-          <w:rFonts w:ascii="Times New Roman" w:hAnsi="Times New Roman" w:cs="Times New Roman"/>
-          <w:sz w:val="24"/>
-        </w:rPr>
-        <w:t>Click on the red play button next to the wrench where you did your transformation (</w:t>
-      </w:r>
-      <w:r>
-        <w:rPr>
-          <w:rFonts w:ascii="Times New Roman" w:hAnsi="Times New Roman" w:cs="Times New Roman"/>
-          <w:b/>
-          <w:sz w:val="24"/>
-        </w:rPr>
-        <w:t>while having the tab of your import currently selected</w:t>
-      </w:r>
-      <w:r>
-        <w:rPr>
-          <w:rFonts w:ascii="Times New Roman" w:hAnsi="Times New Roman" w:cs="Times New Roman"/>
-          <w:sz w:val="24"/>
-        </w:rPr>
-        <w:t xml:space="preserve">). Same thing under Document &gt; Transformation &gt; Apply Transformation Scenario(s), or </w:t>
-      </w:r>
-      <w:r>
-        <w:rPr>
-          <w:rFonts w:ascii="Times New Roman" w:hAnsi="Times New Roman" w:cs="Times New Roman"/>
-          <w:b/>
-          <w:sz w:val="24"/>
-        </w:rPr>
-        <w:t>CTRL+SHIFT+T</w:t>
-      </w:r>
-    </w:p>
-    <w:p>
-      <w:pPr>
-        <w:pStyle w:val="ListParagraph"/>
-        <w:numPr>
-          <w:ilvl w:val="2"/>
-          <w:numId w:val="2"/>
-        </w:numPr>
-        <w:rPr>
-          <w:rFonts w:ascii="Times New Roman" w:hAnsi="Times New Roman" w:cs="Times New Roman"/>
-          <w:sz w:val="24"/>
-        </w:rPr>
-      </w:pPr>
-      <w:r>
-        <w:rPr>
-          <w:rFonts w:ascii="Times New Roman" w:hAnsi="Times New Roman" w:cs="Times New Roman"/>
-          <w:sz w:val="24"/>
-        </w:rPr>
-        <w:t>Select the desired transformation you created</w:t>
-      </w:r>
-    </w:p>
-    <w:p>
-      <w:pPr>
-        <w:pStyle w:val="ListParagraph"/>
-        <w:numPr>
-          <w:ilvl w:val="2"/>
-          <w:numId w:val="2"/>
-        </w:numPr>
-        <w:rPr>
-          <w:rFonts w:ascii="Times New Roman" w:hAnsi="Times New Roman" w:cs="Times New Roman"/>
-          <w:sz w:val="24"/>
-        </w:rPr>
-      </w:pPr>
-      <w:r>
-        <w:rPr>
-          <w:rFonts w:ascii="Times New Roman" w:hAnsi="Times New Roman" w:cs="Times New Roman"/>
-          <w:sz w:val="24"/>
-        </w:rPr>
-        <w:t xml:space="preserve">An EAD record will be created. </w:t>
-      </w:r>
-      <w:r>
-        <w:rPr>
-          <w:rFonts w:ascii="Times New Roman" w:hAnsi="Times New Roman" w:cs="Times New Roman"/>
-          <w:b/>
-          <w:sz w:val="24"/>
-        </w:rPr>
-        <w:t>REVIEW BEFORE IMPORTING</w:t>
-      </w:r>
-      <w:r>
-        <w:rPr>
-          <w:rFonts w:ascii="Times New Roman" w:hAnsi="Times New Roman" w:cs="Times New Roman"/>
-          <w:b/>
-          <w:sz w:val="24"/>
-        </w:rPr>
-        <w:t xml:space="preserve">. </w:t>
-      </w:r>
-    </w:p>
-    <w:p>
-      <w:pPr>
-        <w:pStyle w:val="ListParagraph"/>
-        <w:numPr>
-          <w:ilvl w:val="3"/>
-          <w:numId w:val="2"/>
-        </w:numPr>
-        <w:rPr>
-          <w:rFonts w:ascii="Times New Roman" w:hAnsi="Times New Roman" w:cs="Times New Roman"/>
-          <w:sz w:val="24"/>
-        </w:rPr>
-      </w:pPr>
-      <w:r>
-        <w:rPr>
-          <w:rFonts w:ascii="Times New Roman" w:hAnsi="Times New Roman" w:cs="Times New Roman"/>
-          <w:sz w:val="24"/>
-        </w:rPr>
-        <w:t>Things to look for:</w:t>
-      </w:r>
-    </w:p>
-    <w:p>
-      <w:pPr>
-        <w:pStyle w:val="ListParagraph"/>
-        <w:numPr>
-          <w:ilvl w:val="4"/>
-          <w:numId w:val="2"/>
-        </w:numPr>
-        <w:rPr>
-          <w:rFonts w:ascii="Times New Roman" w:hAnsi="Times New Roman" w:cs="Times New Roman"/>
-          <w:sz w:val="24"/>
-        </w:rPr>
-      </w:pPr>
-      <w:r>
-        <w:rPr>
-          <w:rFonts w:ascii="Times New Roman" w:hAnsi="Times New Roman" w:cs="Times New Roman"/>
-          <w:sz w:val="24"/>
-        </w:rPr>
-        <w:t>Make sure values mentioned above are machine readable</w:t>
-      </w:r>
-    </w:p>
-    <w:p>
-      <w:pPr>
-        <w:pStyle w:val="ListParagraph"/>
-        <w:numPr>
-          <w:ilvl w:val="4"/>
-          <w:numId w:val="2"/>
-        </w:numPr>
-        <w:rPr>
-          <w:rFonts w:ascii="Times New Roman" w:hAnsi="Times New Roman" w:cs="Times New Roman"/>
-          <w:sz w:val="24"/>
-        </w:rPr>
-      </w:pPr>
-      <w:r>
-        <w:rPr>
-          <w:rFonts w:ascii="Times New Roman" w:hAnsi="Times New Roman" w:cs="Times New Roman"/>
-          <w:sz w:val="24"/>
-        </w:rPr>
-        <w:t>Make sure your dates are correct</w:t>
-      </w:r>
-    </w:p>
-    <w:p>
-      <w:pPr>
-        <w:pStyle w:val="ListParagraph"/>
-        <w:numPr>
-          <w:ilvl w:val="4"/>
-          <w:numId w:val="2"/>
-        </w:numPr>
-        <w:rPr>
-          <w:rFonts w:ascii="Times New Roman" w:hAnsi="Times New Roman" w:cs="Times New Roman"/>
-          <w:sz w:val="24"/>
-        </w:rPr>
-      </w:pPr>
-      <w:r>
-        <w:rPr>
-          <w:rFonts w:ascii="Times New Roman" w:hAnsi="Times New Roman" w:cs="Times New Roman"/>
-          <w:sz w:val="24"/>
-        </w:rPr>
-        <w:t>Look for red underlines (usually indicates an error in your EAD) use Oxygen tool for explanation.</w:t>
-      </w:r>
-    </w:p>
-    <w:p>
-      <w:pPr>
-        <w:pStyle w:val="ListParagraph"/>
-        <w:numPr>
-          <w:ilvl w:val="5"/>
-          <w:numId w:val="2"/>
-        </w:numPr>
-        <w:rPr>
-          <w:rFonts w:ascii="Times New Roman" w:hAnsi="Times New Roman" w:cs="Times New Roman"/>
-          <w:sz w:val="24"/>
-        </w:rPr>
-      </w:pPr>
-      <w:r>
-        <w:rPr>
-          <w:rFonts w:ascii="Times New Roman" w:hAnsi="Times New Roman" w:cs="Times New Roman"/>
-          <w:sz w:val="24"/>
-        </w:rPr>
-        <w:t>Disclaimer, some maybe local rules and do not follow EAD Formats. I.E oversized_box</w:t>
-      </w:r>
-      <w:r>
-        <w:rPr>
-          <w:rFonts w:ascii="Times New Roman" w:hAnsi="Times New Roman" w:cs="Times New Roman"/>
-          <w:sz w:val="24"/>
-        </w:rPr>
-        <w:t xml:space="preserve"> </w:t>
-      </w:r>
-    </w:p>
-    <w:p>
-      <w:pPr>
-        <w:pStyle w:val="ListParagraph"/>
-        <w:numPr>
-          <w:ilvl w:val="2"/>
-          <w:numId w:val="2"/>
-        </w:numPr>
-        <w:rPr>
-          <w:rFonts w:ascii="Times New Roman" w:hAnsi="Times New Roman" w:cs="Times New Roman"/>
-          <w:sz w:val="24"/>
-        </w:rPr>
-      </w:pPr>
-      <w:r>
-        <w:rPr>
-          <w:rFonts w:ascii="Times New Roman" w:hAnsi="Times New Roman" w:cs="Times New Roman"/>
-          <w:sz w:val="24"/>
-        </w:rPr>
-        <w:t>Make sure you save it where you can find it to import to ArchivesS</w:t>
-      </w:r>
-      <w:r>
-        <w:rPr>
-          <w:rFonts w:ascii="Times New Roman" w:hAnsi="Times New Roman" w:cs="Times New Roman"/>
-          <w:sz w:val="24"/>
-        </w:rPr>
-        <w:t>p</w:t>
-      </w:r>
-      <w:r>
-        <w:rPr>
-          <w:rFonts w:ascii="Times New Roman" w:hAnsi="Times New Roman" w:cs="Times New Roman"/>
-          <w:sz w:val="24"/>
-        </w:rPr>
-        <w:t>ace</w:t>
+        <w:t>If you answered yes to these questions then you have successfully imported your XML to EAD to ArchivesSpace</w:t>
       </w:r>
     </w:p>
     <w:p>
@@ -1824,371 +2218,6 @@
           <w:b/>
           <w:sz w:val="24"/>
         </w:rPr>
-        <w:t>Importing to ArchivesSpace</w:t>
-      </w:r>
-    </w:p>
-    <w:p>
-      <w:pPr>
-        <w:pStyle w:val="ListParagraph"/>
-        <w:numPr>
-          <w:ilvl w:val="1"/>
-          <w:numId w:val="2"/>
-        </w:numPr>
-        <w:rPr>
-          <w:rFonts w:ascii="Times New Roman" w:hAnsi="Times New Roman" w:cs="Times New Roman"/>
-          <w:sz w:val="24"/>
-        </w:rPr>
-      </w:pPr>
-      <w:r>
-        <w:rPr>
-          <w:rFonts w:ascii="Times New Roman" w:hAnsi="Times New Roman" w:cs="Times New Roman"/>
-          <w:sz w:val="24"/>
-        </w:rPr>
-        <w:t>Login as a user that can import (check with your administrator)</w:t>
-      </w:r>
-    </w:p>
-    <w:p>
-      <w:pPr>
-        <w:pStyle w:val="ListParagraph"/>
-        <w:numPr>
-          <w:ilvl w:val="1"/>
-          <w:numId w:val="2"/>
-        </w:numPr>
-        <w:rPr>
-          <w:rFonts w:ascii="Times New Roman" w:hAnsi="Times New Roman" w:cs="Times New Roman"/>
-          <w:sz w:val="24"/>
-        </w:rPr>
-      </w:pPr>
-      <w:r>
-        <w:rPr>
-          <w:rFonts w:ascii="Times New Roman" w:hAnsi="Times New Roman" w:cs="Times New Roman"/>
-          <w:sz w:val="24"/>
-        </w:rPr>
-        <w:t>Click Create &gt; Background Jobs</w:t>
-      </w:r>
-    </w:p>
-    <w:p>
-      <w:pPr>
-        <w:pStyle w:val="ListParagraph"/>
-        <w:numPr>
-          <w:ilvl w:val="1"/>
-          <w:numId w:val="2"/>
-        </w:numPr>
-        <w:rPr>
-          <w:rFonts w:ascii="Times New Roman" w:hAnsi="Times New Roman" w:cs="Times New Roman"/>
-          <w:sz w:val="24"/>
-        </w:rPr>
-      </w:pPr>
-      <w:r>
-        <w:rPr>
-          <w:rFonts w:ascii="Times New Roman" w:hAnsi="Times New Roman" w:cs="Times New Roman"/>
-          <w:sz w:val="24"/>
-        </w:rPr>
-        <w:t>Select Import Data for Job Type</w:t>
-      </w:r>
-    </w:p>
-    <w:p>
-      <w:pPr>
-        <w:pStyle w:val="ListParagraph"/>
-        <w:numPr>
-          <w:ilvl w:val="1"/>
-          <w:numId w:val="2"/>
-        </w:numPr>
-        <w:rPr>
-          <w:rFonts w:ascii="Times New Roman" w:hAnsi="Times New Roman" w:cs="Times New Roman"/>
-          <w:sz w:val="24"/>
-        </w:rPr>
-      </w:pPr>
-      <w:r>
-        <w:rPr>
-          <w:rFonts w:ascii="Times New Roman" w:hAnsi="Times New Roman" w:cs="Times New Roman"/>
-          <w:sz w:val="24"/>
-        </w:rPr>
-        <w:t>Select EAD for Import Type</w:t>
-      </w:r>
-    </w:p>
-    <w:p>
-      <w:pPr>
-        <w:pStyle w:val="ListParagraph"/>
-        <w:numPr>
-          <w:ilvl w:val="1"/>
-          <w:numId w:val="2"/>
-        </w:numPr>
-        <w:rPr>
-          <w:rFonts w:ascii="Times New Roman" w:hAnsi="Times New Roman" w:cs="Times New Roman"/>
-          <w:sz w:val="24"/>
-        </w:rPr>
-      </w:pPr>
-      <w:r>
-        <w:rPr>
-          <w:rFonts w:ascii="Times New Roman" w:hAnsi="Times New Roman" w:cs="Times New Roman"/>
-          <w:sz w:val="24"/>
-        </w:rPr>
-        <w:t>Add file</w:t>
-      </w:r>
-    </w:p>
-    <w:p>
-      <w:pPr>
-        <w:pStyle w:val="ListParagraph"/>
-        <w:numPr>
-          <w:ilvl w:val="2"/>
-          <w:numId w:val="2"/>
-        </w:numPr>
-        <w:rPr>
-          <w:rFonts w:ascii="Times New Roman" w:hAnsi="Times New Roman" w:cs="Times New Roman"/>
-          <w:sz w:val="24"/>
-        </w:rPr>
-      </w:pPr>
-      <w:r>
-        <w:rPr>
-          <w:rFonts w:ascii="Times New Roman" w:hAnsi="Times New Roman" w:cs="Times New Roman"/>
-          <w:sz w:val="24"/>
-        </w:rPr>
-        <w:t xml:space="preserve">Select your </w:t>
-      </w:r>
-      <w:r>
-        <w:rPr>
-          <w:rFonts w:ascii="Times New Roman" w:hAnsi="Times New Roman" w:cs="Times New Roman"/>
-          <w:sz w:val="24"/>
-        </w:rPr>
-        <w:t>EAD file that you created</w:t>
-      </w:r>
-    </w:p>
-    <w:p>
-      <w:pPr>
-        <w:pStyle w:val="ListParagraph"/>
-        <w:numPr>
-          <w:ilvl w:val="2"/>
-          <w:numId w:val="2"/>
-        </w:numPr>
-        <w:rPr>
-          <w:rFonts w:ascii="Times New Roman" w:hAnsi="Times New Roman" w:cs="Times New Roman"/>
-          <w:sz w:val="24"/>
-        </w:rPr>
-      </w:pPr>
-      <w:r>
-        <w:rPr>
-          <w:rFonts w:ascii="Times New Roman" w:hAnsi="Times New Roman" w:cs="Times New Roman"/>
-          <w:sz w:val="24"/>
-        </w:rPr>
-        <w:t xml:space="preserve">Multiple files can be imported at one time </w:t>
-      </w:r>
-    </w:p>
-    <w:p>
-      <w:pPr>
-        <w:pStyle w:val="ListParagraph"/>
-        <w:numPr>
-          <w:ilvl w:val="1"/>
-          <w:numId w:val="2"/>
-        </w:numPr>
-        <w:rPr>
-          <w:rFonts w:ascii="Times New Roman" w:hAnsi="Times New Roman" w:cs="Times New Roman"/>
-          <w:b/>
-          <w:sz w:val="24"/>
-        </w:rPr>
-      </w:pPr>
-      <w:r>
-        <w:rPr>
-          <w:rFonts w:ascii="Times New Roman" w:hAnsi="Times New Roman" w:cs="Times New Roman"/>
-          <w:b/>
-          <w:sz w:val="24"/>
-        </w:rPr>
-        <w:t>Things to check after import</w:t>
-      </w:r>
-    </w:p>
-    <w:p>
-      <w:pPr>
-        <w:pStyle w:val="ListParagraph"/>
-        <w:numPr>
-          <w:ilvl w:val="2"/>
-          <w:numId w:val="2"/>
-        </w:numPr>
-        <w:rPr>
-          <w:rFonts w:ascii="Times New Roman" w:hAnsi="Times New Roman" w:cs="Times New Roman"/>
-          <w:sz w:val="24"/>
-        </w:rPr>
-      </w:pPr>
-      <w:r>
-        <w:rPr>
-          <w:rFonts w:ascii="Times New Roman" w:hAnsi="Times New Roman" w:cs="Times New Roman"/>
-          <w:sz w:val="24"/>
-        </w:rPr>
-        <w:t>Depending on your library you may need to spread out the unique identifier across the id fields. It is ArchivesSpace design decision to import this way (</w:t>
-      </w:r>
-      <w:r>
-        <w:rPr>
-          <w:rFonts w:ascii="Times New Roman" w:hAnsi="Times New Roman" w:cs="Times New Roman"/>
-          <w:sz w:val="24"/>
-        </w:rPr>
-        <w:t>https://github.com/archivesspace/archivesspace/pull/338</w:t>
-      </w:r>
-      <w:r>
-        <w:rPr>
-          <w:rFonts w:ascii="Times New Roman" w:hAnsi="Times New Roman" w:cs="Times New Roman"/>
-          <w:sz w:val="24"/>
-        </w:rPr>
-        <w:t>)</w:t>
-      </w:r>
-    </w:p>
-    <w:p>
-      <w:pPr>
-        <w:pStyle w:val="ListParagraph"/>
-        <w:numPr>
-          <w:ilvl w:val="2"/>
-          <w:numId w:val="2"/>
-        </w:numPr>
-        <w:rPr>
-          <w:rFonts w:ascii="Times New Roman" w:hAnsi="Times New Roman" w:cs="Times New Roman"/>
-          <w:sz w:val="24"/>
-        </w:rPr>
-      </w:pPr>
-      <w:r>
-        <w:rPr>
-          <w:rFonts w:ascii="Times New Roman" w:hAnsi="Times New Roman" w:cs="Times New Roman"/>
-          <w:sz w:val="24"/>
-        </w:rPr>
-        <w:t>Did everything get imported correctly?</w:t>
-      </w:r>
-    </w:p>
-    <w:p>
-      <w:pPr>
-        <w:pStyle w:val="ListParagraph"/>
-        <w:numPr>
-          <w:ilvl w:val="2"/>
-          <w:numId w:val="2"/>
-        </w:numPr>
-        <w:rPr>
-          <w:rFonts w:ascii="Times New Roman" w:hAnsi="Times New Roman" w:cs="Times New Roman"/>
-          <w:sz w:val="24"/>
-        </w:rPr>
-      </w:pPr>
-      <w:r>
-        <w:rPr>
-          <w:rFonts w:ascii="Times New Roman" w:hAnsi="Times New Roman" w:cs="Times New Roman"/>
-          <w:sz w:val="24"/>
-        </w:rPr>
-        <w:t>Are your notes correct?</w:t>
-      </w:r>
-    </w:p>
-    <w:p>
-      <w:pPr>
-        <w:pStyle w:val="ListParagraph"/>
-        <w:numPr>
-          <w:ilvl w:val="2"/>
-          <w:numId w:val="2"/>
-        </w:numPr>
-        <w:rPr>
-          <w:rFonts w:ascii="Times New Roman" w:hAnsi="Times New Roman" w:cs="Times New Roman"/>
-          <w:sz w:val="24"/>
-        </w:rPr>
-      </w:pPr>
-      <w:r>
-        <w:rPr>
-          <w:rFonts w:ascii="Times New Roman" w:hAnsi="Times New Roman" w:cs="Times New Roman"/>
-          <w:sz w:val="24"/>
-        </w:rPr>
-        <w:t>Is the order of your series correct?</w:t>
-      </w:r>
-    </w:p>
-    <w:p>
-      <w:pPr>
-        <w:pStyle w:val="ListParagraph"/>
-        <w:numPr>
-          <w:ilvl w:val="2"/>
-          <w:numId w:val="2"/>
-        </w:numPr>
-        <w:rPr>
-          <w:rFonts w:ascii="Times New Roman" w:hAnsi="Times New Roman" w:cs="Times New Roman"/>
-          <w:sz w:val="24"/>
-        </w:rPr>
-      </w:pPr>
-      <w:r>
-        <w:rPr>
-          <w:rFonts w:ascii="Times New Roman" w:hAnsi="Times New Roman" w:cs="Times New Roman"/>
-          <w:sz w:val="24"/>
-        </w:rPr>
-        <w:t>Are your documents published?</w:t>
-      </w:r>
-    </w:p>
-    <w:p>
-      <w:pPr>
-        <w:pStyle w:val="ListParagraph"/>
-        <w:numPr>
-          <w:ilvl w:val="2"/>
-          <w:numId w:val="2"/>
-        </w:numPr>
-        <w:rPr>
-          <w:rFonts w:ascii="Times New Roman" w:hAnsi="Times New Roman" w:cs="Times New Roman"/>
-          <w:sz w:val="24"/>
-        </w:rPr>
-      </w:pPr>
-      <w:r>
-        <w:rPr>
-          <w:rFonts w:ascii="Times New Roman" w:hAnsi="Times New Roman" w:cs="Times New Roman"/>
-          <w:sz w:val="24"/>
-        </w:rPr>
-        <w:t>Did you accidently create non machine readable values? (check your excel sheet again for this) If so record these, so they can be merged with their correct values.</w:t>
-      </w:r>
-    </w:p>
-    <w:p>
-      <w:pPr>
-        <w:pStyle w:val="ListParagraph"/>
-        <w:numPr>
-          <w:ilvl w:val="2"/>
-          <w:numId w:val="2"/>
-        </w:numPr>
-        <w:rPr>
-          <w:rFonts w:ascii="Times New Roman" w:hAnsi="Times New Roman" w:cs="Times New Roman"/>
-          <w:sz w:val="24"/>
-        </w:rPr>
-      </w:pPr>
-      <w:r>
-        <w:rPr>
-          <w:rFonts w:ascii="Times New Roman" w:hAnsi="Times New Roman" w:cs="Times New Roman"/>
-          <w:sz w:val="24"/>
-        </w:rPr>
-        <w:t xml:space="preserve">Overall, its good? </w:t>
-      </w:r>
-    </w:p>
-    <w:p>
-      <w:pPr>
-        <w:pStyle w:val="ListParagraph"/>
-        <w:numPr>
-          <w:ilvl w:val="2"/>
-          <w:numId w:val="2"/>
-        </w:numPr>
-        <w:rPr>
-          <w:rFonts w:ascii="Times New Roman" w:hAnsi="Times New Roman" w:cs="Times New Roman"/>
-          <w:sz w:val="24"/>
-        </w:rPr>
-      </w:pPr>
-      <w:r>
-        <w:rPr>
-          <w:rFonts w:ascii="Times New Roman" w:hAnsi="Times New Roman" w:cs="Times New Roman"/>
-          <w:sz w:val="24"/>
-        </w:rPr>
-        <w:t>If you answered yes to these questions then you have successfully imported your XML to EAD to ArchivesSpace</w:t>
-      </w:r>
-    </w:p>
-    <w:p>
-      <w:pPr>
-        <w:pStyle w:val="ListParagraph"/>
-        <w:numPr>
-          <w:ilvl w:val="0"/>
-          <w:numId w:val="2"/>
-        </w:numPr>
-        <w:rPr>
-          <w:rFonts w:ascii="Times New Roman" w:hAnsi="Times New Roman" w:cs="Times New Roman"/>
-          <w:sz w:val="24"/>
-        </w:rPr>
-      </w:pPr>
-      <w:r>
-        <w:rPr>
-          <w:rFonts w:ascii="Times New Roman" w:hAnsi="Times New Roman" w:cs="Times New Roman"/>
-          <w:b/>
-          <w:sz w:val="24"/>
-        </w:rPr>
-        <w:lastRenderedPageBreak/>
         <w:t>Troubleshoot: EAD didn’t come out correct?</w:t>
       </w:r>
     </w:p>

</xml_diff>

<commit_message>
Allow files to be at top level entity when missing association_id
</commit_message>
<xml_diff>
--- a/Instructions.docx
+++ b/Instructions.docx
@@ -1090,75 +1090,6 @@
       <w:pPr>
         <w:pStyle w:val="ListParagraph"/>
         <w:numPr>
-          <w:ilvl w:val="2"/>
-          <w:numId w:val="2"/>
-        </w:numPr>
-        <w:rPr>
-          <w:rFonts w:ascii="Times New Roman" w:hAnsi="Times New Roman" w:cs="Times New Roman"/>
-          <w:sz w:val="24"/>
-        </w:rPr>
-      </w:pPr>
-      <w:r>
-        <w:rPr>
-          <w:rFonts w:ascii="Times New Roman" w:hAnsi="Times New Roman" w:cs="Times New Roman"/>
-          <w:b/>
-          <w:color w:val="FF0000"/>
-          <w:sz w:val="24"/>
-        </w:rPr>
-        <w:t>Use</w:t>
-      </w:r>
-      <w:r>
-        <w:rPr>
-          <w:rFonts w:ascii="Times New Roman" w:hAnsi="Times New Roman" w:cs="Times New Roman"/>
-          <w:color w:val="FF0000"/>
-          <w:sz w:val="24"/>
-        </w:rPr>
-        <w:t xml:space="preserve"> </w:t>
-      </w:r>
-      <w:r>
-        <w:rPr>
-          <w:rFonts w:ascii="Times New Roman" w:hAnsi="Times New Roman" w:cs="Times New Roman"/>
-          <w:b/>
-          <w:color w:val="FF0000"/>
-          <w:sz w:val="24"/>
-        </w:rPr>
-        <w:t xml:space="preserve">machine readable values </w:t>
-      </w:r>
-      <w:r>
-        <w:rPr>
-          <w:rFonts w:ascii="Times New Roman" w:hAnsi="Times New Roman" w:cs="Times New Roman"/>
-          <w:b/>
-          <w:sz w:val="24"/>
-        </w:rPr>
-        <w:t>if you don't want thousands of controlled</w:t>
-      </w:r>
-      <w:r>
-        <w:rPr>
-          <w:rFonts w:ascii="Times New Roman" w:hAnsi="Times New Roman" w:cs="Times New Roman"/>
-          <w:sz w:val="24"/>
-        </w:rPr>
-        <w:t xml:space="preserve"> </w:t>
-      </w:r>
-      <w:r>
-        <w:rPr>
-          <w:rFonts w:ascii="Times New Roman" w:hAnsi="Times New Roman" w:cs="Times New Roman"/>
-          <w:b/>
-          <w:sz w:val="24"/>
-        </w:rPr>
-        <w:t>values</w:t>
-      </w:r>
-      <w:r>
-        <w:rPr>
-          <w:rFonts w:ascii="Times New Roman" w:hAnsi="Times New Roman" w:cs="Times New Roman"/>
-          <w:sz w:val="24"/>
-        </w:rPr>
-        <w:t xml:space="preserve"> in ArchivesSpace for: extent_type, data_type, instance_type, container_type_(1,2,3).</w:t>
-      </w:r>
-    </w:p>
-    <w:p>
-      <w:pPr>
-        <w:pStyle w:val="ListParagraph"/>
-        <w:numPr>
           <w:ilvl w:val="3"/>
           <w:numId w:val="2"/>
         </w:numPr>
@@ -1172,1005 +1103,1094 @@
           <w:rFonts w:ascii="Times New Roman" w:hAnsi="Times New Roman" w:cs="Times New Roman"/>
           <w:sz w:val="24"/>
         </w:rPr>
-        <w:t>If</w:t>
-      </w:r>
-      <w:r>
-        <w:rPr>
-          <w:rFonts w:ascii="Times New Roman" w:hAnsi="Times New Roman" w:cs="Times New Roman"/>
-          <w:sz w:val="24"/>
-        </w:rPr>
-        <w:t xml:space="preserve"> you're wondering what this means: make sure your values are all lowercases and spaces are changed to underscores. (Use the example as a template)</w:t>
-      </w:r>
-    </w:p>
-    <w:p>
-      <w:pPr>
-        <w:pStyle w:val="ListParagraph"/>
-        <w:numPr>
-          <w:ilvl w:val="2"/>
-          <w:numId w:val="2"/>
-        </w:numPr>
-        <w:rPr>
-          <w:rFonts w:ascii="Times New Roman" w:hAnsi="Times New Roman" w:cs="Times New Roman"/>
-          <w:b/>
-          <w:sz w:val="24"/>
-        </w:rPr>
-      </w:pPr>
-      <w:r>
-        <w:rPr>
-          <w:rFonts w:ascii="Times New Roman" w:hAnsi="Times New Roman" w:cs="Times New Roman"/>
-          <w:b/>
-          <w:sz w:val="24"/>
-        </w:rPr>
-        <w:t>A</w:t>
-      </w:r>
-      <w:r>
-        <w:rPr>
-          <w:rFonts w:ascii="Times New Roman" w:hAnsi="Times New Roman" w:cs="Times New Roman"/>
-          <w:b/>
-          <w:sz w:val="24"/>
-        </w:rPr>
-        <w:t>dd</w:t>
-      </w:r>
-      <w:r>
-        <w:rPr>
-          <w:rFonts w:ascii="Times New Roman" w:hAnsi="Times New Roman" w:cs="Times New Roman"/>
-          <w:sz w:val="24"/>
-        </w:rPr>
-        <w:t xml:space="preserve"> date_begin and/or date_end. It will format your </w:t>
-      </w:r>
-      <w:r>
-        <w:rPr>
-          <w:rFonts w:ascii="Times New Roman" w:hAnsi="Times New Roman" w:cs="Times New Roman"/>
-          <w:sz w:val="24"/>
-        </w:rPr>
-        <w:t>transformation properly. I</w:t>
-      </w:r>
-      <w:r>
-        <w:rPr>
-          <w:rFonts w:ascii="Times New Roman" w:hAnsi="Times New Roman" w:cs="Times New Roman"/>
-          <w:sz w:val="24"/>
-        </w:rPr>
-        <w:t>f not it will use the date_expression and you will find yourself having to fix it anyways.</w:t>
-      </w:r>
-      <w:r>
-        <w:rPr>
-          <w:rFonts w:ascii="Times New Roman" w:hAnsi="Times New Roman" w:cs="Times New Roman"/>
-          <w:sz w:val="24"/>
-        </w:rPr>
-        <w:t xml:space="preserve"> </w:t>
-      </w:r>
-    </w:p>
-    <w:p>
-      <w:pPr>
-        <w:pStyle w:val="ListParagraph"/>
-        <w:numPr>
-          <w:ilvl w:val="0"/>
-          <w:numId w:val="2"/>
-        </w:numPr>
-        <w:rPr>
-          <w:rFonts w:ascii="Times New Roman" w:hAnsi="Times New Roman" w:cs="Times New Roman"/>
-          <w:sz w:val="24"/>
-        </w:rPr>
-      </w:pPr>
-      <w:r>
-        <w:rPr>
-          <w:rFonts w:ascii="Times New Roman" w:hAnsi="Times New Roman" w:cs="Times New Roman"/>
-          <w:b/>
-          <w:sz w:val="24"/>
-        </w:rPr>
-        <w:t>Transformation</w:t>
-      </w:r>
-      <w:r>
-        <w:rPr>
-          <w:rFonts w:ascii="Times New Roman" w:hAnsi="Times New Roman" w:cs="Times New Roman"/>
-          <w:b/>
-          <w:sz w:val="24"/>
-        </w:rPr>
-        <w:t xml:space="preserve"> &amp; XML import</w:t>
-      </w:r>
-    </w:p>
-    <w:p>
-      <w:pPr>
-        <w:pStyle w:val="ListParagraph"/>
-        <w:numPr>
-          <w:ilvl w:val="1"/>
-          <w:numId w:val="2"/>
-        </w:numPr>
-        <w:rPr>
-          <w:rFonts w:ascii="Times New Roman" w:hAnsi="Times New Roman" w:cs="Times New Roman"/>
-          <w:sz w:val="24"/>
-        </w:rPr>
-      </w:pPr>
-      <w:r>
-        <w:rPr>
-          <w:rFonts w:ascii="Times New Roman" w:hAnsi="Times New Roman" w:cs="Times New Roman"/>
-          <w:sz w:val="24"/>
-        </w:rPr>
-        <w:t>UNLV uses some default values, but they can be changed at the top of xml2EAD.xsl (changed their values as needed)</w:t>
-      </w:r>
-    </w:p>
-    <w:p>
-      <w:pPr>
-        <w:pStyle w:val="ListParagraph"/>
-        <w:numPr>
-          <w:ilvl w:val="1"/>
-          <w:numId w:val="2"/>
-        </w:numPr>
-        <w:rPr>
-          <w:rFonts w:ascii="Times New Roman" w:hAnsi="Times New Roman" w:cs="Times New Roman"/>
-          <w:sz w:val="24"/>
-        </w:rPr>
-      </w:pPr>
-      <w:r>
-        <w:rPr>
-          <w:rFonts w:ascii="Times New Roman" w:hAnsi="Times New Roman" w:cs="Times New Roman"/>
-          <w:sz w:val="24"/>
-        </w:rPr>
-        <w:t>Once you have typed up your resource in XML, import it to Oxygen</w:t>
-      </w:r>
-    </w:p>
-    <w:p>
-      <w:pPr>
-        <w:pStyle w:val="ListParagraph"/>
-        <w:numPr>
-          <w:ilvl w:val="2"/>
-          <w:numId w:val="2"/>
-        </w:numPr>
-        <w:rPr>
-          <w:rFonts w:ascii="Times New Roman" w:hAnsi="Times New Roman" w:cs="Times New Roman"/>
-          <w:sz w:val="24"/>
-        </w:rPr>
-      </w:pPr>
-      <w:r>
-        <w:rPr>
-          <w:rFonts w:ascii="Times New Roman" w:hAnsi="Times New Roman" w:cs="Times New Roman"/>
-          <w:sz w:val="24"/>
-        </w:rPr>
-        <w:t>File &gt; import &gt; MS Excel FILE</w:t>
-      </w:r>
-    </w:p>
-    <w:p>
-      <w:pPr>
-        <w:pStyle w:val="ListParagraph"/>
-        <w:numPr>
-          <w:ilvl w:val="2"/>
-          <w:numId w:val="2"/>
-        </w:numPr>
-        <w:rPr>
-          <w:rFonts w:ascii="Times New Roman" w:hAnsi="Times New Roman" w:cs="Times New Roman"/>
-          <w:sz w:val="24"/>
-        </w:rPr>
-      </w:pPr>
-      <w:r>
-        <w:rPr>
-          <w:rFonts w:ascii="Times New Roman" w:hAnsi="Times New Roman" w:cs="Times New Roman"/>
-          <w:sz w:val="24"/>
-        </w:rPr>
-        <w:t xml:space="preserve">Browse for your Excel file </w:t>
-      </w:r>
-    </w:p>
-    <w:p>
-      <w:pPr>
-        <w:pStyle w:val="ListParagraph"/>
-        <w:numPr>
-          <w:ilvl w:val="2"/>
-          <w:numId w:val="2"/>
-        </w:numPr>
-        <w:rPr>
-          <w:rFonts w:ascii="Times New Roman" w:hAnsi="Times New Roman" w:cs="Times New Roman"/>
-          <w:sz w:val="24"/>
-        </w:rPr>
-      </w:pPr>
-      <w:r>
-        <w:rPr>
-          <w:rFonts w:ascii="Times New Roman" w:hAnsi="Times New Roman" w:cs="Times New Roman"/>
-          <w:sz w:val="24"/>
-        </w:rPr>
-        <w:t>Choose a tab if you have multiple sheets</w:t>
-      </w:r>
-    </w:p>
-    <w:p>
-      <w:pPr>
-        <w:pStyle w:val="ListParagraph"/>
-        <w:numPr>
-          <w:ilvl w:val="2"/>
-          <w:numId w:val="2"/>
-        </w:numPr>
-        <w:rPr>
-          <w:rFonts w:ascii="Times New Roman" w:hAnsi="Times New Roman" w:cs="Times New Roman"/>
-          <w:sz w:val="24"/>
-        </w:rPr>
-      </w:pPr>
-      <w:r>
-        <w:rPr>
-          <w:rFonts w:ascii="Times New Roman" w:hAnsi="Times New Roman" w:cs="Times New Roman"/>
-          <w:b/>
-          <w:sz w:val="24"/>
-        </w:rPr>
-        <w:t xml:space="preserve">Select First row contains field names </w:t>
-      </w:r>
-      <w:r>
-        <w:rPr>
-          <w:rFonts w:ascii="Times New Roman" w:hAnsi="Times New Roman" w:cs="Times New Roman"/>
-          <w:sz w:val="24"/>
-        </w:rPr>
-        <w:t>(it will NOT work without this option)</w:t>
-      </w:r>
-    </w:p>
-    <w:p>
-      <w:pPr>
-        <w:pStyle w:val="ListParagraph"/>
-        <w:numPr>
-          <w:ilvl w:val="2"/>
-          <w:numId w:val="2"/>
-        </w:numPr>
-        <w:rPr>
-          <w:rFonts w:ascii="Times New Roman" w:hAnsi="Times New Roman" w:cs="Times New Roman"/>
-          <w:sz w:val="24"/>
-        </w:rPr>
-      </w:pPr>
-      <w:r>
-        <w:rPr>
-          <w:rFonts w:ascii="Times New Roman" w:hAnsi="Times New Roman" w:cs="Times New Roman"/>
-          <w:b/>
-          <w:sz w:val="24"/>
-        </w:rPr>
-        <w:t>Click the cog item next to the Customize button</w:t>
-      </w:r>
-    </w:p>
-    <w:p>
-      <w:pPr>
-        <w:pStyle w:val="ListParagraph"/>
-        <w:numPr>
-          <w:ilvl w:val="3"/>
-          <w:numId w:val="2"/>
-        </w:numPr>
-        <w:rPr>
-          <w:rFonts w:ascii="Times New Roman" w:hAnsi="Times New Roman" w:cs="Times New Roman"/>
-          <w:sz w:val="24"/>
-        </w:rPr>
-      </w:pPr>
-      <w:r>
-        <w:rPr>
-          <w:rFonts w:ascii="Times New Roman" w:hAnsi="Times New Roman" w:cs="Times New Roman"/>
-          <w:sz w:val="24"/>
-        </w:rPr>
-        <w:t>Uncheck in the XML / Import</w:t>
-      </w:r>
-    </w:p>
-    <w:p>
-      <w:pPr>
-        <w:pStyle w:val="ListParagraph"/>
-        <w:numPr>
-          <w:ilvl w:val="4"/>
-          <w:numId w:val="2"/>
-        </w:numPr>
-        <w:rPr>
-          <w:rFonts w:ascii="Times New Roman" w:hAnsi="Times New Roman" w:cs="Times New Roman"/>
-          <w:sz w:val="24"/>
-        </w:rPr>
-      </w:pPr>
-      <w:r>
-        <w:rPr>
-          <w:rFonts w:ascii="Times New Roman" w:hAnsi="Times New Roman" w:cs="Times New Roman"/>
-          <w:sz w:val="24"/>
-        </w:rPr>
-        <w:lastRenderedPageBreak/>
-        <w:t>Create empty elements for empty values</w:t>
-      </w:r>
-    </w:p>
-    <w:p>
-      <w:pPr>
-        <w:pStyle w:val="ListParagraph"/>
-        <w:numPr>
-          <w:ilvl w:val="4"/>
-          <w:numId w:val="2"/>
-        </w:numPr>
-        <w:rPr>
-          <w:rFonts w:ascii="Times New Roman" w:hAnsi="Times New Roman" w:cs="Times New Roman"/>
-          <w:sz w:val="24"/>
-        </w:rPr>
-      </w:pPr>
-      <w:r>
-        <w:rPr>
-          <w:rFonts w:ascii="Times New Roman" w:hAnsi="Times New Roman" w:cs="Times New Roman"/>
-          <w:sz w:val="24"/>
-        </w:rPr>
-        <w:t>Create empty elements for null values</w:t>
-      </w:r>
-    </w:p>
-    <w:p>
-      <w:pPr>
-        <w:pStyle w:val="ListParagraph"/>
-        <w:numPr>
-          <w:ilvl w:val="4"/>
-          <w:numId w:val="2"/>
-        </w:numPr>
-        <w:rPr>
-          <w:rFonts w:ascii="Times New Roman" w:hAnsi="Times New Roman" w:cs="Times New Roman"/>
-          <w:sz w:val="24"/>
-        </w:rPr>
-      </w:pPr>
-      <w:r>
-        <w:rPr>
-          <w:rFonts w:ascii="Times New Roman" w:hAnsi="Times New Roman" w:cs="Times New Roman"/>
-          <w:sz w:val="24"/>
-        </w:rPr>
-        <w:t>Escape XML content</w:t>
-      </w:r>
-    </w:p>
-    <w:p>
-      <w:pPr>
-        <w:pStyle w:val="ListParagraph"/>
-        <w:numPr>
-          <w:ilvl w:val="3"/>
-          <w:numId w:val="2"/>
-        </w:numPr>
-        <w:rPr>
-          <w:rFonts w:ascii="Times New Roman" w:hAnsi="Times New Roman" w:cs="Times New Roman"/>
-          <w:sz w:val="24"/>
-        </w:rPr>
-      </w:pPr>
-      <w:r>
-        <w:rPr>
-          <w:rFonts w:ascii="Times New Roman" w:hAnsi="Times New Roman" w:cs="Times New Roman"/>
-          <w:sz w:val="24"/>
-        </w:rPr>
-        <w:t>Click Apply</w:t>
-      </w:r>
-    </w:p>
-    <w:p>
-      <w:pPr>
-        <w:pStyle w:val="ListParagraph"/>
-        <w:numPr>
-          <w:ilvl w:val="2"/>
-          <w:numId w:val="2"/>
-        </w:numPr>
-        <w:rPr>
-          <w:rFonts w:ascii="Times New Roman" w:hAnsi="Times New Roman" w:cs="Times New Roman"/>
-          <w:sz w:val="24"/>
-        </w:rPr>
-      </w:pPr>
-      <w:r>
-        <w:rPr>
-          <w:rFonts w:ascii="Times New Roman" w:hAnsi="Times New Roman" w:cs="Times New Roman"/>
-          <w:sz w:val="24"/>
-        </w:rPr>
-        <w:t>Click import</w:t>
-      </w:r>
-    </w:p>
-    <w:p>
-      <w:pPr>
-        <w:pStyle w:val="ListParagraph"/>
-        <w:numPr>
-          <w:ilvl w:val="2"/>
-          <w:numId w:val="2"/>
-        </w:numPr>
-        <w:rPr>
-          <w:rFonts w:ascii="Times New Roman" w:hAnsi="Times New Roman" w:cs="Times New Roman"/>
-          <w:sz w:val="24"/>
-        </w:rPr>
-      </w:pPr>
-      <w:r>
-        <w:rPr>
-          <w:rFonts w:ascii="Times New Roman" w:hAnsi="Times New Roman" w:cs="Times New Roman"/>
-          <w:sz w:val="24"/>
-        </w:rPr>
-        <w:t>Optional (*Save this new file created if you want to use your transformation variable you added in the first step)</w:t>
-      </w:r>
-    </w:p>
-    <w:p>
-      <w:pPr>
-        <w:pStyle w:val="ListParagraph"/>
-        <w:numPr>
-          <w:ilvl w:val="1"/>
-          <w:numId w:val="2"/>
-        </w:numPr>
-        <w:rPr>
-          <w:rFonts w:ascii="Times New Roman" w:hAnsi="Times New Roman" w:cs="Times New Roman"/>
-          <w:sz w:val="24"/>
-        </w:rPr>
-      </w:pPr>
-      <w:r>
-        <w:rPr>
-          <w:rFonts w:ascii="Times New Roman" w:hAnsi="Times New Roman" w:cs="Times New Roman"/>
-          <w:sz w:val="24"/>
-        </w:rPr>
-        <w:t>Transform</w:t>
-      </w:r>
-    </w:p>
-    <w:p>
-      <w:pPr>
-        <w:pStyle w:val="ListParagraph"/>
-        <w:numPr>
-          <w:ilvl w:val="2"/>
-          <w:numId w:val="2"/>
-        </w:numPr>
-        <w:rPr>
-          <w:rFonts w:ascii="Times New Roman" w:hAnsi="Times New Roman" w:cs="Times New Roman"/>
-          <w:sz w:val="24"/>
-        </w:rPr>
-      </w:pPr>
-      <w:r>
-        <w:rPr>
-          <w:rFonts w:ascii="Times New Roman" w:hAnsi="Times New Roman" w:cs="Times New Roman"/>
-          <w:sz w:val="24"/>
-        </w:rPr>
-        <w:t>Click on the red play button next to the wrench where you did your transformation (</w:t>
-      </w:r>
-      <w:r>
-        <w:rPr>
-          <w:rFonts w:ascii="Times New Roman" w:hAnsi="Times New Roman" w:cs="Times New Roman"/>
-          <w:b/>
-          <w:sz w:val="24"/>
-        </w:rPr>
-        <w:t>while having the tab of your import currently selected</w:t>
-      </w:r>
-      <w:r>
-        <w:rPr>
-          <w:rFonts w:ascii="Times New Roman" w:hAnsi="Times New Roman" w:cs="Times New Roman"/>
-          <w:sz w:val="24"/>
-        </w:rPr>
-        <w:t xml:space="preserve">). Same thing under Document &gt; Transformation &gt; Apply Transformation Scenario(s), or </w:t>
-      </w:r>
-      <w:r>
-        <w:rPr>
-          <w:rFonts w:ascii="Times New Roman" w:hAnsi="Times New Roman" w:cs="Times New Roman"/>
-          <w:b/>
-          <w:sz w:val="24"/>
-        </w:rPr>
-        <w:t>CTRL+SHIFT+T</w:t>
-      </w:r>
-    </w:p>
-    <w:p>
-      <w:pPr>
-        <w:pStyle w:val="ListParagraph"/>
-        <w:numPr>
-          <w:ilvl w:val="2"/>
-          <w:numId w:val="2"/>
-        </w:numPr>
-        <w:rPr>
-          <w:rFonts w:ascii="Times New Roman" w:hAnsi="Times New Roman" w:cs="Times New Roman"/>
-          <w:sz w:val="24"/>
-        </w:rPr>
-      </w:pPr>
-      <w:r>
-        <w:rPr>
-          <w:rFonts w:ascii="Times New Roman" w:hAnsi="Times New Roman" w:cs="Times New Roman"/>
-          <w:sz w:val="24"/>
-        </w:rPr>
-        <w:t>Select the desired transformation you created</w:t>
-      </w:r>
-    </w:p>
-    <w:p>
-      <w:pPr>
-        <w:pStyle w:val="ListParagraph"/>
-        <w:numPr>
-          <w:ilvl w:val="2"/>
-          <w:numId w:val="2"/>
-        </w:numPr>
-        <w:rPr>
-          <w:rFonts w:ascii="Times New Roman" w:hAnsi="Times New Roman" w:cs="Times New Roman"/>
-          <w:sz w:val="24"/>
-        </w:rPr>
-      </w:pPr>
-      <w:r>
-        <w:rPr>
-          <w:rFonts w:ascii="Times New Roman" w:hAnsi="Times New Roman" w:cs="Times New Roman"/>
-          <w:sz w:val="24"/>
-        </w:rPr>
-        <w:t xml:space="preserve">An EAD record will be created. </w:t>
-      </w:r>
-      <w:r>
-        <w:rPr>
-          <w:rFonts w:ascii="Times New Roman" w:hAnsi="Times New Roman" w:cs="Times New Roman"/>
-          <w:b/>
-          <w:sz w:val="24"/>
-        </w:rPr>
-        <w:t>REVIEW BEFORE IMPORTING</w:t>
-      </w:r>
-      <w:r>
-        <w:rPr>
-          <w:rFonts w:ascii="Times New Roman" w:hAnsi="Times New Roman" w:cs="Times New Roman"/>
-          <w:b/>
-          <w:sz w:val="24"/>
-        </w:rPr>
-        <w:t xml:space="preserve">. </w:t>
-      </w:r>
-    </w:p>
-    <w:p>
-      <w:pPr>
-        <w:pStyle w:val="ListParagraph"/>
-        <w:numPr>
-          <w:ilvl w:val="3"/>
-          <w:numId w:val="2"/>
-        </w:numPr>
-        <w:rPr>
-          <w:rFonts w:ascii="Times New Roman" w:hAnsi="Times New Roman" w:cs="Times New Roman"/>
-          <w:sz w:val="24"/>
-        </w:rPr>
-      </w:pPr>
-      <w:r>
-        <w:rPr>
-          <w:rFonts w:ascii="Times New Roman" w:hAnsi="Times New Roman" w:cs="Times New Roman"/>
-          <w:sz w:val="24"/>
-        </w:rPr>
-        <w:t>Things to look for:</w:t>
-      </w:r>
-    </w:p>
-    <w:p>
-      <w:pPr>
-        <w:pStyle w:val="ListParagraph"/>
-        <w:numPr>
-          <w:ilvl w:val="4"/>
-          <w:numId w:val="2"/>
-        </w:numPr>
-        <w:rPr>
-          <w:rFonts w:ascii="Times New Roman" w:hAnsi="Times New Roman" w:cs="Times New Roman"/>
-          <w:sz w:val="24"/>
-        </w:rPr>
-      </w:pPr>
-      <w:r>
-        <w:rPr>
-          <w:rFonts w:ascii="Times New Roman" w:hAnsi="Times New Roman" w:cs="Times New Roman"/>
-          <w:sz w:val="24"/>
-        </w:rPr>
-        <w:t>Make sure values mentioned above are machine readable</w:t>
-      </w:r>
-    </w:p>
-    <w:p>
-      <w:pPr>
-        <w:pStyle w:val="ListParagraph"/>
-        <w:numPr>
-          <w:ilvl w:val="4"/>
-          <w:numId w:val="2"/>
-        </w:numPr>
-        <w:rPr>
-          <w:rFonts w:ascii="Times New Roman" w:hAnsi="Times New Roman" w:cs="Times New Roman"/>
-          <w:sz w:val="24"/>
-        </w:rPr>
-      </w:pPr>
-      <w:r>
-        <w:rPr>
-          <w:rFonts w:ascii="Times New Roman" w:hAnsi="Times New Roman" w:cs="Times New Roman"/>
-          <w:sz w:val="24"/>
-        </w:rPr>
-        <w:t>Make sure your dates are correct</w:t>
-      </w:r>
-    </w:p>
-    <w:p>
-      <w:pPr>
-        <w:pStyle w:val="ListParagraph"/>
-        <w:numPr>
-          <w:ilvl w:val="4"/>
-          <w:numId w:val="2"/>
-        </w:numPr>
-        <w:rPr>
-          <w:rFonts w:ascii="Times New Roman" w:hAnsi="Times New Roman" w:cs="Times New Roman"/>
-          <w:sz w:val="24"/>
-        </w:rPr>
-      </w:pPr>
-      <w:r>
-        <w:rPr>
-          <w:rFonts w:ascii="Times New Roman" w:hAnsi="Times New Roman" w:cs="Times New Roman"/>
-          <w:sz w:val="24"/>
-        </w:rPr>
-        <w:t>Look for red underlines (usually indicates an error in your EAD) use Oxygen tool for explanation.</w:t>
-      </w:r>
-    </w:p>
-    <w:p>
-      <w:pPr>
-        <w:pStyle w:val="ListParagraph"/>
-        <w:numPr>
-          <w:ilvl w:val="5"/>
-          <w:numId w:val="2"/>
-        </w:numPr>
-        <w:rPr>
-          <w:rFonts w:ascii="Times New Roman" w:hAnsi="Times New Roman" w:cs="Times New Roman"/>
-          <w:sz w:val="24"/>
-        </w:rPr>
-      </w:pPr>
-      <w:r>
-        <w:rPr>
-          <w:rFonts w:ascii="Times New Roman" w:hAnsi="Times New Roman" w:cs="Times New Roman"/>
-          <w:sz w:val="24"/>
-        </w:rPr>
-        <w:t>Disclaimer, some maybe local rules and do not follow EAD Formats. I.E oversized_box</w:t>
-      </w:r>
-      <w:r>
-        <w:rPr>
-          <w:rFonts w:ascii="Times New Roman" w:hAnsi="Times New Roman" w:cs="Times New Roman"/>
-          <w:sz w:val="24"/>
-        </w:rPr>
-        <w:t xml:space="preserve"> </w:t>
-      </w:r>
-    </w:p>
-    <w:p>
-      <w:pPr>
-        <w:pStyle w:val="ListParagraph"/>
-        <w:numPr>
-          <w:ilvl w:val="2"/>
-          <w:numId w:val="2"/>
-        </w:numPr>
-        <w:rPr>
-          <w:rFonts w:ascii="Times New Roman" w:hAnsi="Times New Roman" w:cs="Times New Roman"/>
-          <w:sz w:val="24"/>
-        </w:rPr>
-      </w:pPr>
-      <w:r>
-        <w:rPr>
-          <w:rFonts w:ascii="Times New Roman" w:hAnsi="Times New Roman" w:cs="Times New Roman"/>
-          <w:sz w:val="24"/>
-        </w:rPr>
-        <w:t>Make sure you save it where you can find it to import to ArchivesS</w:t>
-      </w:r>
-      <w:r>
-        <w:rPr>
-          <w:rFonts w:ascii="Times New Roman" w:hAnsi="Times New Roman" w:cs="Times New Roman"/>
-          <w:sz w:val="24"/>
-        </w:rPr>
-        <w:t>p</w:t>
-      </w:r>
-      <w:r>
-        <w:rPr>
-          <w:rFonts w:ascii="Times New Roman" w:hAnsi="Times New Roman" w:cs="Times New Roman"/>
-          <w:sz w:val="24"/>
-        </w:rPr>
-        <w:t>ace</w:t>
-      </w:r>
-    </w:p>
-    <w:p>
-      <w:pPr>
-        <w:pStyle w:val="ListParagraph"/>
-        <w:numPr>
-          <w:ilvl w:val="0"/>
-          <w:numId w:val="2"/>
-        </w:numPr>
-        <w:rPr>
-          <w:rFonts w:ascii="Times New Roman" w:hAnsi="Times New Roman" w:cs="Times New Roman"/>
-          <w:sz w:val="24"/>
-        </w:rPr>
-      </w:pPr>
-      <w:r>
-        <w:rPr>
-          <w:rFonts w:ascii="Times New Roman" w:hAnsi="Times New Roman" w:cs="Times New Roman"/>
-          <w:b/>
-          <w:sz w:val="24"/>
-        </w:rPr>
-        <w:t>Importing to ArchivesSpace</w:t>
-      </w:r>
-    </w:p>
-    <w:p>
-      <w:pPr>
-        <w:pStyle w:val="ListParagraph"/>
-        <w:numPr>
-          <w:ilvl w:val="1"/>
-          <w:numId w:val="2"/>
-        </w:numPr>
-        <w:rPr>
-          <w:rFonts w:ascii="Times New Roman" w:hAnsi="Times New Roman" w:cs="Times New Roman"/>
-          <w:sz w:val="24"/>
-        </w:rPr>
-      </w:pPr>
-      <w:r>
-        <w:rPr>
-          <w:rFonts w:ascii="Times New Roman" w:hAnsi="Times New Roman" w:cs="Times New Roman"/>
-          <w:sz w:val="24"/>
-        </w:rPr>
-        <w:t>Login as a user that can import (check with your administrator)</w:t>
-      </w:r>
-    </w:p>
-    <w:p>
-      <w:pPr>
-        <w:pStyle w:val="ListParagraph"/>
-        <w:numPr>
-          <w:ilvl w:val="1"/>
-          <w:numId w:val="2"/>
-        </w:numPr>
-        <w:rPr>
-          <w:rFonts w:ascii="Times New Roman" w:hAnsi="Times New Roman" w:cs="Times New Roman"/>
-          <w:sz w:val="24"/>
-        </w:rPr>
-      </w:pPr>
-      <w:r>
-        <w:rPr>
-          <w:rFonts w:ascii="Times New Roman" w:hAnsi="Times New Roman" w:cs="Times New Roman"/>
-          <w:sz w:val="24"/>
-        </w:rPr>
-        <w:t>Click Create &gt; Background Jobs</w:t>
-      </w:r>
-    </w:p>
-    <w:p>
-      <w:pPr>
-        <w:pStyle w:val="ListParagraph"/>
-        <w:numPr>
-          <w:ilvl w:val="1"/>
-          <w:numId w:val="2"/>
-        </w:numPr>
-        <w:rPr>
-          <w:rFonts w:ascii="Times New Roman" w:hAnsi="Times New Roman" w:cs="Times New Roman"/>
-          <w:sz w:val="24"/>
-        </w:rPr>
-      </w:pPr>
-      <w:r>
-        <w:rPr>
-          <w:rFonts w:ascii="Times New Roman" w:hAnsi="Times New Roman" w:cs="Times New Roman"/>
-          <w:sz w:val="24"/>
-        </w:rPr>
-        <w:t>Select Import Data for Job Type</w:t>
-      </w:r>
-    </w:p>
-    <w:p>
-      <w:pPr>
-        <w:pStyle w:val="ListParagraph"/>
-        <w:numPr>
-          <w:ilvl w:val="1"/>
-          <w:numId w:val="2"/>
-        </w:numPr>
-        <w:rPr>
-          <w:rFonts w:ascii="Times New Roman" w:hAnsi="Times New Roman" w:cs="Times New Roman"/>
-          <w:sz w:val="24"/>
-        </w:rPr>
-      </w:pPr>
-      <w:r>
-        <w:rPr>
-          <w:rFonts w:ascii="Times New Roman" w:hAnsi="Times New Roman" w:cs="Times New Roman"/>
-          <w:sz w:val="24"/>
-        </w:rPr>
-        <w:t>Select EAD for Import Type</w:t>
-      </w:r>
-    </w:p>
-    <w:p>
-      <w:pPr>
-        <w:pStyle w:val="ListParagraph"/>
-        <w:numPr>
-          <w:ilvl w:val="1"/>
-          <w:numId w:val="2"/>
-        </w:numPr>
-        <w:rPr>
-          <w:rFonts w:ascii="Times New Roman" w:hAnsi="Times New Roman" w:cs="Times New Roman"/>
-          <w:sz w:val="24"/>
-        </w:rPr>
-      </w:pPr>
-      <w:r>
-        <w:rPr>
-          <w:rFonts w:ascii="Times New Roman" w:hAnsi="Times New Roman" w:cs="Times New Roman"/>
-          <w:sz w:val="24"/>
-        </w:rPr>
-        <w:t>Add file</w:t>
-      </w:r>
-    </w:p>
-    <w:p>
-      <w:pPr>
-        <w:pStyle w:val="ListParagraph"/>
-        <w:numPr>
-          <w:ilvl w:val="2"/>
-          <w:numId w:val="2"/>
-        </w:numPr>
-        <w:rPr>
-          <w:rFonts w:ascii="Times New Roman" w:hAnsi="Times New Roman" w:cs="Times New Roman"/>
-          <w:sz w:val="24"/>
-        </w:rPr>
-      </w:pPr>
-      <w:r>
-        <w:rPr>
-          <w:rFonts w:ascii="Times New Roman" w:hAnsi="Times New Roman" w:cs="Times New Roman"/>
-          <w:sz w:val="24"/>
-        </w:rPr>
-        <w:t xml:space="preserve">Select your </w:t>
-      </w:r>
-      <w:r>
-        <w:rPr>
-          <w:rFonts w:ascii="Times New Roman" w:hAnsi="Times New Roman" w:cs="Times New Roman"/>
-          <w:sz w:val="24"/>
-        </w:rPr>
-        <w:t>EAD file that you created</w:t>
-      </w:r>
-    </w:p>
-    <w:p>
-      <w:pPr>
-        <w:pStyle w:val="ListParagraph"/>
-        <w:numPr>
-          <w:ilvl w:val="2"/>
-          <w:numId w:val="2"/>
-        </w:numPr>
-        <w:rPr>
-          <w:rFonts w:ascii="Times New Roman" w:hAnsi="Times New Roman" w:cs="Times New Roman"/>
-          <w:sz w:val="24"/>
-        </w:rPr>
-      </w:pPr>
-      <w:r>
-        <w:rPr>
-          <w:rFonts w:ascii="Times New Roman" w:hAnsi="Times New Roman" w:cs="Times New Roman"/>
-          <w:sz w:val="24"/>
-        </w:rPr>
-        <w:t xml:space="preserve">Multiple files can be imported at one time </w:t>
-      </w:r>
-    </w:p>
-    <w:p>
-      <w:pPr>
-        <w:pStyle w:val="ListParagraph"/>
-        <w:numPr>
-          <w:ilvl w:val="1"/>
-          <w:numId w:val="2"/>
-        </w:numPr>
-        <w:rPr>
-          <w:rFonts w:ascii="Times New Roman" w:hAnsi="Times New Roman" w:cs="Times New Roman"/>
-          <w:b/>
-          <w:sz w:val="24"/>
-        </w:rPr>
-      </w:pPr>
-      <w:r>
-        <w:rPr>
-          <w:rFonts w:ascii="Times New Roman" w:hAnsi="Times New Roman" w:cs="Times New Roman"/>
-          <w:b/>
-          <w:sz w:val="24"/>
-        </w:rPr>
-        <w:t>Things to check after import</w:t>
-      </w:r>
-    </w:p>
-    <w:p>
-      <w:pPr>
-        <w:pStyle w:val="ListParagraph"/>
-        <w:numPr>
-          <w:ilvl w:val="2"/>
-          <w:numId w:val="2"/>
-        </w:numPr>
-        <w:rPr>
-          <w:rFonts w:ascii="Times New Roman" w:hAnsi="Times New Roman" w:cs="Times New Roman"/>
-          <w:sz w:val="24"/>
-        </w:rPr>
-      </w:pPr>
-      <w:r>
-        <w:rPr>
-          <w:rFonts w:ascii="Times New Roman" w:hAnsi="Times New Roman" w:cs="Times New Roman"/>
-          <w:sz w:val="24"/>
-        </w:rPr>
-        <w:t>Depending on your library you may need to spread out the unique identifier across the id fields. It is ArchivesSpace design decision to import this way (</w:t>
-      </w:r>
-      <w:r>
-        <w:rPr>
-          <w:rFonts w:ascii="Times New Roman" w:hAnsi="Times New Roman" w:cs="Times New Roman"/>
-          <w:sz w:val="24"/>
-        </w:rPr>
-        <w:t>https://github.com/archivesspace/archivesspace/pull/338</w:t>
-      </w:r>
-      <w:r>
-        <w:rPr>
-          <w:rFonts w:ascii="Times New Roman" w:hAnsi="Times New Roman" w:cs="Times New Roman"/>
-          <w:sz w:val="24"/>
-        </w:rPr>
-        <w:t>)</w:t>
-      </w:r>
-    </w:p>
-    <w:p>
-      <w:pPr>
-        <w:pStyle w:val="ListParagraph"/>
-        <w:numPr>
-          <w:ilvl w:val="2"/>
-          <w:numId w:val="2"/>
-        </w:numPr>
-        <w:rPr>
-          <w:rFonts w:ascii="Times New Roman" w:hAnsi="Times New Roman" w:cs="Times New Roman"/>
-          <w:sz w:val="24"/>
-        </w:rPr>
-      </w:pPr>
-      <w:r>
-        <w:rPr>
-          <w:rFonts w:ascii="Times New Roman" w:hAnsi="Times New Roman" w:cs="Times New Roman"/>
-          <w:sz w:val="24"/>
-        </w:rPr>
-        <w:t>Did everything get imported correctly?</w:t>
-      </w:r>
-    </w:p>
-    <w:p>
-      <w:pPr>
-        <w:pStyle w:val="ListParagraph"/>
-        <w:numPr>
-          <w:ilvl w:val="2"/>
-          <w:numId w:val="2"/>
-        </w:numPr>
-        <w:rPr>
-          <w:rFonts w:ascii="Times New Roman" w:hAnsi="Times New Roman" w:cs="Times New Roman"/>
-          <w:sz w:val="24"/>
-        </w:rPr>
-      </w:pPr>
-      <w:r>
-        <w:rPr>
-          <w:rFonts w:ascii="Times New Roman" w:hAnsi="Times New Roman" w:cs="Times New Roman"/>
-          <w:sz w:val="24"/>
-        </w:rPr>
-        <w:t>Are your notes correct?</w:t>
-      </w:r>
-    </w:p>
-    <w:p>
-      <w:pPr>
-        <w:pStyle w:val="ListParagraph"/>
-        <w:numPr>
-          <w:ilvl w:val="2"/>
-          <w:numId w:val="2"/>
-        </w:numPr>
-        <w:rPr>
-          <w:rFonts w:ascii="Times New Roman" w:hAnsi="Times New Roman" w:cs="Times New Roman"/>
-          <w:sz w:val="24"/>
-        </w:rPr>
-      </w:pPr>
-      <w:r>
-        <w:rPr>
-          <w:rFonts w:ascii="Times New Roman" w:hAnsi="Times New Roman" w:cs="Times New Roman"/>
-          <w:sz w:val="24"/>
-        </w:rPr>
-        <w:t>Is the order of your series correct?</w:t>
-      </w:r>
-    </w:p>
-    <w:p>
-      <w:pPr>
-        <w:pStyle w:val="ListParagraph"/>
-        <w:numPr>
-          <w:ilvl w:val="2"/>
-          <w:numId w:val="2"/>
-        </w:numPr>
-        <w:rPr>
-          <w:rFonts w:ascii="Times New Roman" w:hAnsi="Times New Roman" w:cs="Times New Roman"/>
-          <w:sz w:val="24"/>
-        </w:rPr>
-      </w:pPr>
-      <w:r>
-        <w:rPr>
-          <w:rFonts w:ascii="Times New Roman" w:hAnsi="Times New Roman" w:cs="Times New Roman"/>
-          <w:sz w:val="24"/>
-        </w:rPr>
-        <w:t>Are your documents published?</w:t>
-      </w:r>
-    </w:p>
-    <w:p>
-      <w:pPr>
-        <w:pStyle w:val="ListParagraph"/>
-        <w:numPr>
-          <w:ilvl w:val="2"/>
-          <w:numId w:val="2"/>
-        </w:numPr>
-        <w:rPr>
-          <w:rFonts w:ascii="Times New Roman" w:hAnsi="Times New Roman" w:cs="Times New Roman"/>
-          <w:sz w:val="24"/>
-        </w:rPr>
-      </w:pPr>
-      <w:r>
-        <w:rPr>
-          <w:rFonts w:ascii="Times New Roman" w:hAnsi="Times New Roman" w:cs="Times New Roman"/>
-          <w:sz w:val="24"/>
-        </w:rPr>
-        <w:t>Did you accidently create non machine readable values? (check your excel sheet again for this) If so record these, so they can be merged with their correct values.</w:t>
-      </w:r>
-    </w:p>
-    <w:p>
-      <w:pPr>
-        <w:pStyle w:val="ListParagraph"/>
-        <w:numPr>
-          <w:ilvl w:val="2"/>
-          <w:numId w:val="2"/>
-        </w:numPr>
-        <w:rPr>
-          <w:rFonts w:ascii="Times New Roman" w:hAnsi="Times New Roman" w:cs="Times New Roman"/>
-          <w:sz w:val="24"/>
-        </w:rPr>
-      </w:pPr>
-      <w:r>
-        <w:rPr>
-          <w:rFonts w:ascii="Times New Roman" w:hAnsi="Times New Roman" w:cs="Times New Roman"/>
-          <w:sz w:val="24"/>
-        </w:rPr>
-        <w:t xml:space="preserve">Overall, </w:t>
-      </w:r>
-      <w:r>
-        <w:rPr>
-          <w:rFonts w:ascii="Times New Roman" w:hAnsi="Times New Roman" w:cs="Times New Roman"/>
-          <w:sz w:val="24"/>
-        </w:rPr>
-        <w:t>is it</w:t>
+        <w:t>If the file is at the top level, leave out the association_id</w:t>
       </w:r>
       <w:bookmarkStart w:id="0" w:name="_GoBack"/>
       <w:bookmarkEnd w:id="0"/>
+    </w:p>
+    <w:p>
+      <w:pPr>
+        <w:pStyle w:val="ListParagraph"/>
+        <w:numPr>
+          <w:ilvl w:val="2"/>
+          <w:numId w:val="2"/>
+        </w:numPr>
+        <w:rPr>
+          <w:rFonts w:ascii="Times New Roman" w:hAnsi="Times New Roman" w:cs="Times New Roman"/>
+          <w:sz w:val="24"/>
+        </w:rPr>
+      </w:pPr>
+      <w:r>
+        <w:rPr>
+          <w:rFonts w:ascii="Times New Roman" w:hAnsi="Times New Roman" w:cs="Times New Roman"/>
+          <w:b/>
+          <w:color w:val="FF0000"/>
+          <w:sz w:val="24"/>
+        </w:rPr>
+        <w:t>Use</w:t>
+      </w:r>
+      <w:r>
+        <w:rPr>
+          <w:rFonts w:ascii="Times New Roman" w:hAnsi="Times New Roman" w:cs="Times New Roman"/>
+          <w:color w:val="FF0000"/>
+          <w:sz w:val="24"/>
+        </w:rPr>
+        <w:t xml:space="preserve"> </w:t>
+      </w:r>
+      <w:r>
+        <w:rPr>
+          <w:rFonts w:ascii="Times New Roman" w:hAnsi="Times New Roman" w:cs="Times New Roman"/>
+          <w:b/>
+          <w:color w:val="FF0000"/>
+          <w:sz w:val="24"/>
+        </w:rPr>
+        <w:t xml:space="preserve">machine readable values </w:t>
+      </w:r>
+      <w:r>
+        <w:rPr>
+          <w:rFonts w:ascii="Times New Roman" w:hAnsi="Times New Roman" w:cs="Times New Roman"/>
+          <w:b/>
+          <w:sz w:val="24"/>
+        </w:rPr>
+        <w:t>if you don't want thousands of controlled</w:t>
+      </w:r>
+      <w:r>
+        <w:rPr>
+          <w:rFonts w:ascii="Times New Roman" w:hAnsi="Times New Roman" w:cs="Times New Roman"/>
+          <w:sz w:val="24"/>
+        </w:rPr>
+        <w:t xml:space="preserve"> </w:t>
+      </w:r>
+      <w:r>
+        <w:rPr>
+          <w:rFonts w:ascii="Times New Roman" w:hAnsi="Times New Roman" w:cs="Times New Roman"/>
+          <w:b/>
+          <w:sz w:val="24"/>
+        </w:rPr>
+        <w:t>values</w:t>
+      </w:r>
+      <w:r>
+        <w:rPr>
+          <w:rFonts w:ascii="Times New Roman" w:hAnsi="Times New Roman" w:cs="Times New Roman"/>
+          <w:sz w:val="24"/>
+        </w:rPr>
+        <w:t xml:space="preserve"> in ArchivesSpace for: extent_type, data_type, instance_type, container_type_(1,2,3).</w:t>
+      </w:r>
+    </w:p>
+    <w:p>
+      <w:pPr>
+        <w:pStyle w:val="ListParagraph"/>
+        <w:numPr>
+          <w:ilvl w:val="3"/>
+          <w:numId w:val="2"/>
+        </w:numPr>
+        <w:rPr>
+          <w:rFonts w:ascii="Times New Roman" w:hAnsi="Times New Roman" w:cs="Times New Roman"/>
+          <w:sz w:val="24"/>
+        </w:rPr>
+      </w:pPr>
+      <w:r>
+        <w:rPr>
+          <w:rFonts w:ascii="Times New Roman" w:hAnsi="Times New Roman" w:cs="Times New Roman"/>
+          <w:sz w:val="24"/>
+        </w:rPr>
+        <w:t>If</w:t>
+      </w:r>
+      <w:r>
+        <w:rPr>
+          <w:rFonts w:ascii="Times New Roman" w:hAnsi="Times New Roman" w:cs="Times New Roman"/>
+          <w:sz w:val="24"/>
+        </w:rPr>
+        <w:t xml:space="preserve"> you're wondering what this means: make sure your values are all lowercases and spaces are changed to underscores. (Use the example as a template)</w:t>
+      </w:r>
+    </w:p>
+    <w:p>
+      <w:pPr>
+        <w:pStyle w:val="ListParagraph"/>
+        <w:numPr>
+          <w:ilvl w:val="2"/>
+          <w:numId w:val="2"/>
+        </w:numPr>
+        <w:rPr>
+          <w:rFonts w:ascii="Times New Roman" w:hAnsi="Times New Roman" w:cs="Times New Roman"/>
+          <w:b/>
+          <w:sz w:val="24"/>
+        </w:rPr>
+      </w:pPr>
+      <w:r>
+        <w:rPr>
+          <w:rFonts w:ascii="Times New Roman" w:hAnsi="Times New Roman" w:cs="Times New Roman"/>
+          <w:b/>
+          <w:sz w:val="24"/>
+        </w:rPr>
+        <w:t>A</w:t>
+      </w:r>
+      <w:r>
+        <w:rPr>
+          <w:rFonts w:ascii="Times New Roman" w:hAnsi="Times New Roman" w:cs="Times New Roman"/>
+          <w:b/>
+          <w:sz w:val="24"/>
+        </w:rPr>
+        <w:t>dd</w:t>
+      </w:r>
+      <w:r>
+        <w:rPr>
+          <w:rFonts w:ascii="Times New Roman" w:hAnsi="Times New Roman" w:cs="Times New Roman"/>
+          <w:sz w:val="24"/>
+        </w:rPr>
+        <w:t xml:space="preserve"> date_begin and/or date_end. It will format your </w:t>
+      </w:r>
+      <w:r>
+        <w:rPr>
+          <w:rFonts w:ascii="Times New Roman" w:hAnsi="Times New Roman" w:cs="Times New Roman"/>
+          <w:sz w:val="24"/>
+        </w:rPr>
+        <w:t>transformation properly. I</w:t>
+      </w:r>
+      <w:r>
+        <w:rPr>
+          <w:rFonts w:ascii="Times New Roman" w:hAnsi="Times New Roman" w:cs="Times New Roman"/>
+          <w:sz w:val="24"/>
+        </w:rPr>
+        <w:t>f not it will use the date_expression and you will find yourself having to fix it anyways.</w:t>
+      </w:r>
+      <w:r>
+        <w:rPr>
+          <w:rFonts w:ascii="Times New Roman" w:hAnsi="Times New Roman" w:cs="Times New Roman"/>
+          <w:sz w:val="24"/>
+        </w:rPr>
+        <w:t xml:space="preserve"> </w:t>
+      </w:r>
+    </w:p>
+    <w:p>
+      <w:pPr>
+        <w:pStyle w:val="ListParagraph"/>
+        <w:numPr>
+          <w:ilvl w:val="0"/>
+          <w:numId w:val="2"/>
+        </w:numPr>
+        <w:rPr>
+          <w:rFonts w:ascii="Times New Roman" w:hAnsi="Times New Roman" w:cs="Times New Roman"/>
+          <w:sz w:val="24"/>
+        </w:rPr>
+      </w:pPr>
+      <w:r>
+        <w:rPr>
+          <w:rFonts w:ascii="Times New Roman" w:hAnsi="Times New Roman" w:cs="Times New Roman"/>
+          <w:b/>
+          <w:sz w:val="24"/>
+        </w:rPr>
+        <w:t>Transformation</w:t>
+      </w:r>
+      <w:r>
+        <w:rPr>
+          <w:rFonts w:ascii="Times New Roman" w:hAnsi="Times New Roman" w:cs="Times New Roman"/>
+          <w:b/>
+          <w:sz w:val="24"/>
+        </w:rPr>
+        <w:t xml:space="preserve"> &amp; XML import</w:t>
+      </w:r>
+    </w:p>
+    <w:p>
+      <w:pPr>
+        <w:pStyle w:val="ListParagraph"/>
+        <w:numPr>
+          <w:ilvl w:val="1"/>
+          <w:numId w:val="2"/>
+        </w:numPr>
+        <w:rPr>
+          <w:rFonts w:ascii="Times New Roman" w:hAnsi="Times New Roman" w:cs="Times New Roman"/>
+          <w:sz w:val="24"/>
+        </w:rPr>
+      </w:pPr>
+      <w:r>
+        <w:rPr>
+          <w:rFonts w:ascii="Times New Roman" w:hAnsi="Times New Roman" w:cs="Times New Roman"/>
+          <w:sz w:val="24"/>
+        </w:rPr>
+        <w:t>UNLV uses some default values, but they can be changed at the top of xml2EAD.xsl (changed their values as needed)</w:t>
+      </w:r>
+    </w:p>
+    <w:p>
+      <w:pPr>
+        <w:pStyle w:val="ListParagraph"/>
+        <w:numPr>
+          <w:ilvl w:val="1"/>
+          <w:numId w:val="2"/>
+        </w:numPr>
+        <w:rPr>
+          <w:rFonts w:ascii="Times New Roman" w:hAnsi="Times New Roman" w:cs="Times New Roman"/>
+          <w:sz w:val="24"/>
+        </w:rPr>
+      </w:pPr>
+      <w:r>
+        <w:rPr>
+          <w:rFonts w:ascii="Times New Roman" w:hAnsi="Times New Roman" w:cs="Times New Roman"/>
+          <w:sz w:val="24"/>
+        </w:rPr>
+        <w:t>Once you have typed up your resource in XML, import it to Oxygen</w:t>
+      </w:r>
+    </w:p>
+    <w:p>
+      <w:pPr>
+        <w:pStyle w:val="ListParagraph"/>
+        <w:numPr>
+          <w:ilvl w:val="2"/>
+          <w:numId w:val="2"/>
+        </w:numPr>
+        <w:rPr>
+          <w:rFonts w:ascii="Times New Roman" w:hAnsi="Times New Roman" w:cs="Times New Roman"/>
+          <w:sz w:val="24"/>
+        </w:rPr>
+      </w:pPr>
+      <w:r>
+        <w:rPr>
+          <w:rFonts w:ascii="Times New Roman" w:hAnsi="Times New Roman" w:cs="Times New Roman"/>
+          <w:sz w:val="24"/>
+        </w:rPr>
+        <w:t>File &gt; import &gt; MS Excel FILE</w:t>
+      </w:r>
+    </w:p>
+    <w:p>
+      <w:pPr>
+        <w:pStyle w:val="ListParagraph"/>
+        <w:numPr>
+          <w:ilvl w:val="2"/>
+          <w:numId w:val="2"/>
+        </w:numPr>
+        <w:rPr>
+          <w:rFonts w:ascii="Times New Roman" w:hAnsi="Times New Roman" w:cs="Times New Roman"/>
+          <w:sz w:val="24"/>
+        </w:rPr>
+      </w:pPr>
+      <w:r>
+        <w:rPr>
+          <w:rFonts w:ascii="Times New Roman" w:hAnsi="Times New Roman" w:cs="Times New Roman"/>
+          <w:sz w:val="24"/>
+        </w:rPr>
+        <w:t xml:space="preserve">Browse for your Excel file </w:t>
+      </w:r>
+    </w:p>
+    <w:p>
+      <w:pPr>
+        <w:pStyle w:val="ListParagraph"/>
+        <w:numPr>
+          <w:ilvl w:val="2"/>
+          <w:numId w:val="2"/>
+        </w:numPr>
+        <w:rPr>
+          <w:rFonts w:ascii="Times New Roman" w:hAnsi="Times New Roman" w:cs="Times New Roman"/>
+          <w:sz w:val="24"/>
+        </w:rPr>
+      </w:pPr>
+      <w:r>
+        <w:rPr>
+          <w:rFonts w:ascii="Times New Roman" w:hAnsi="Times New Roman" w:cs="Times New Roman"/>
+          <w:sz w:val="24"/>
+        </w:rPr>
+        <w:t>Choose a tab if you have multiple sheets</w:t>
+      </w:r>
+    </w:p>
+    <w:p>
+      <w:pPr>
+        <w:pStyle w:val="ListParagraph"/>
+        <w:numPr>
+          <w:ilvl w:val="2"/>
+          <w:numId w:val="2"/>
+        </w:numPr>
+        <w:rPr>
+          <w:rFonts w:ascii="Times New Roman" w:hAnsi="Times New Roman" w:cs="Times New Roman"/>
+          <w:sz w:val="24"/>
+        </w:rPr>
+      </w:pPr>
+      <w:r>
+        <w:rPr>
+          <w:rFonts w:ascii="Times New Roman" w:hAnsi="Times New Roman" w:cs="Times New Roman"/>
+          <w:b/>
+          <w:sz w:val="24"/>
+        </w:rPr>
+        <w:t xml:space="preserve">Select First row contains field names </w:t>
+      </w:r>
+      <w:r>
+        <w:rPr>
+          <w:rFonts w:ascii="Times New Roman" w:hAnsi="Times New Roman" w:cs="Times New Roman"/>
+          <w:sz w:val="24"/>
+        </w:rPr>
+        <w:t>(it will NOT work without this option)</w:t>
+      </w:r>
+    </w:p>
+    <w:p>
+      <w:pPr>
+        <w:pStyle w:val="ListParagraph"/>
+        <w:numPr>
+          <w:ilvl w:val="2"/>
+          <w:numId w:val="2"/>
+        </w:numPr>
+        <w:rPr>
+          <w:rFonts w:ascii="Times New Roman" w:hAnsi="Times New Roman" w:cs="Times New Roman"/>
+          <w:sz w:val="24"/>
+        </w:rPr>
+      </w:pPr>
+      <w:r>
+        <w:rPr>
+          <w:rFonts w:ascii="Times New Roman" w:hAnsi="Times New Roman" w:cs="Times New Roman"/>
+          <w:b/>
+          <w:sz w:val="24"/>
+        </w:rPr>
+        <w:t>Click the cog item next to the Customize button</w:t>
+      </w:r>
+    </w:p>
+    <w:p>
+      <w:pPr>
+        <w:pStyle w:val="ListParagraph"/>
+        <w:numPr>
+          <w:ilvl w:val="3"/>
+          <w:numId w:val="2"/>
+        </w:numPr>
+        <w:rPr>
+          <w:rFonts w:ascii="Times New Roman" w:hAnsi="Times New Roman" w:cs="Times New Roman"/>
+          <w:sz w:val="24"/>
+        </w:rPr>
+      </w:pPr>
+      <w:r>
+        <w:rPr>
+          <w:rFonts w:ascii="Times New Roman" w:hAnsi="Times New Roman" w:cs="Times New Roman"/>
+          <w:sz w:val="24"/>
+        </w:rPr>
+        <w:lastRenderedPageBreak/>
+        <w:t>Uncheck in the XML / Import</w:t>
+      </w:r>
+    </w:p>
+    <w:p>
+      <w:pPr>
+        <w:pStyle w:val="ListParagraph"/>
+        <w:numPr>
+          <w:ilvl w:val="4"/>
+          <w:numId w:val="2"/>
+        </w:numPr>
+        <w:rPr>
+          <w:rFonts w:ascii="Times New Roman" w:hAnsi="Times New Roman" w:cs="Times New Roman"/>
+          <w:sz w:val="24"/>
+        </w:rPr>
+      </w:pPr>
+      <w:r>
+        <w:rPr>
+          <w:rFonts w:ascii="Times New Roman" w:hAnsi="Times New Roman" w:cs="Times New Roman"/>
+          <w:sz w:val="24"/>
+        </w:rPr>
+        <w:t>Create empty elements for empty values</w:t>
+      </w:r>
+    </w:p>
+    <w:p>
+      <w:pPr>
+        <w:pStyle w:val="ListParagraph"/>
+        <w:numPr>
+          <w:ilvl w:val="4"/>
+          <w:numId w:val="2"/>
+        </w:numPr>
+        <w:rPr>
+          <w:rFonts w:ascii="Times New Roman" w:hAnsi="Times New Roman" w:cs="Times New Roman"/>
+          <w:sz w:val="24"/>
+        </w:rPr>
+      </w:pPr>
+      <w:r>
+        <w:rPr>
+          <w:rFonts w:ascii="Times New Roman" w:hAnsi="Times New Roman" w:cs="Times New Roman"/>
+          <w:sz w:val="24"/>
+        </w:rPr>
+        <w:t>Create empty elements for null values</w:t>
+      </w:r>
+    </w:p>
+    <w:p>
+      <w:pPr>
+        <w:pStyle w:val="ListParagraph"/>
+        <w:numPr>
+          <w:ilvl w:val="4"/>
+          <w:numId w:val="2"/>
+        </w:numPr>
+        <w:rPr>
+          <w:rFonts w:ascii="Times New Roman" w:hAnsi="Times New Roman" w:cs="Times New Roman"/>
+          <w:sz w:val="24"/>
+        </w:rPr>
+      </w:pPr>
+      <w:r>
+        <w:rPr>
+          <w:rFonts w:ascii="Times New Roman" w:hAnsi="Times New Roman" w:cs="Times New Roman"/>
+          <w:sz w:val="24"/>
+        </w:rPr>
+        <w:t>Escape XML content</w:t>
+      </w:r>
+    </w:p>
+    <w:p>
+      <w:pPr>
+        <w:pStyle w:val="ListParagraph"/>
+        <w:numPr>
+          <w:ilvl w:val="3"/>
+          <w:numId w:val="2"/>
+        </w:numPr>
+        <w:rPr>
+          <w:rFonts w:ascii="Times New Roman" w:hAnsi="Times New Roman" w:cs="Times New Roman"/>
+          <w:sz w:val="24"/>
+        </w:rPr>
+      </w:pPr>
+      <w:r>
+        <w:rPr>
+          <w:rFonts w:ascii="Times New Roman" w:hAnsi="Times New Roman" w:cs="Times New Roman"/>
+          <w:sz w:val="24"/>
+        </w:rPr>
+        <w:t>Click Apply</w:t>
+      </w:r>
+    </w:p>
+    <w:p>
+      <w:pPr>
+        <w:pStyle w:val="ListParagraph"/>
+        <w:numPr>
+          <w:ilvl w:val="2"/>
+          <w:numId w:val="2"/>
+        </w:numPr>
+        <w:rPr>
+          <w:rFonts w:ascii="Times New Roman" w:hAnsi="Times New Roman" w:cs="Times New Roman"/>
+          <w:sz w:val="24"/>
+        </w:rPr>
+      </w:pPr>
+      <w:r>
+        <w:rPr>
+          <w:rFonts w:ascii="Times New Roman" w:hAnsi="Times New Roman" w:cs="Times New Roman"/>
+          <w:sz w:val="24"/>
+        </w:rPr>
+        <w:t>Click import</w:t>
+      </w:r>
+    </w:p>
+    <w:p>
+      <w:pPr>
+        <w:pStyle w:val="ListParagraph"/>
+        <w:numPr>
+          <w:ilvl w:val="2"/>
+          <w:numId w:val="2"/>
+        </w:numPr>
+        <w:rPr>
+          <w:rFonts w:ascii="Times New Roman" w:hAnsi="Times New Roman" w:cs="Times New Roman"/>
+          <w:sz w:val="24"/>
+        </w:rPr>
+      </w:pPr>
+      <w:r>
+        <w:rPr>
+          <w:rFonts w:ascii="Times New Roman" w:hAnsi="Times New Roman" w:cs="Times New Roman"/>
+          <w:sz w:val="24"/>
+        </w:rPr>
+        <w:t>Optional (*Save this new file created if you want to use your transformation variable you added in the first step)</w:t>
+      </w:r>
+    </w:p>
+    <w:p>
+      <w:pPr>
+        <w:pStyle w:val="ListParagraph"/>
+        <w:numPr>
+          <w:ilvl w:val="1"/>
+          <w:numId w:val="2"/>
+        </w:numPr>
+        <w:rPr>
+          <w:rFonts w:ascii="Times New Roman" w:hAnsi="Times New Roman" w:cs="Times New Roman"/>
+          <w:sz w:val="24"/>
+        </w:rPr>
+      </w:pPr>
+      <w:r>
+        <w:rPr>
+          <w:rFonts w:ascii="Times New Roman" w:hAnsi="Times New Roman" w:cs="Times New Roman"/>
+          <w:sz w:val="24"/>
+        </w:rPr>
+        <w:t>Transform</w:t>
+      </w:r>
+    </w:p>
+    <w:p>
+      <w:pPr>
+        <w:pStyle w:val="ListParagraph"/>
+        <w:numPr>
+          <w:ilvl w:val="2"/>
+          <w:numId w:val="2"/>
+        </w:numPr>
+        <w:rPr>
+          <w:rFonts w:ascii="Times New Roman" w:hAnsi="Times New Roman" w:cs="Times New Roman"/>
+          <w:sz w:val="24"/>
+        </w:rPr>
+      </w:pPr>
+      <w:r>
+        <w:rPr>
+          <w:rFonts w:ascii="Times New Roman" w:hAnsi="Times New Roman" w:cs="Times New Roman"/>
+          <w:sz w:val="24"/>
+        </w:rPr>
+        <w:t>Click on the red play button next to the wrench where you did your transformation (</w:t>
+      </w:r>
+      <w:r>
+        <w:rPr>
+          <w:rFonts w:ascii="Times New Roman" w:hAnsi="Times New Roman" w:cs="Times New Roman"/>
+          <w:b/>
+          <w:sz w:val="24"/>
+        </w:rPr>
+        <w:t>while having the tab of your import currently selected</w:t>
+      </w:r>
+      <w:r>
+        <w:rPr>
+          <w:rFonts w:ascii="Times New Roman" w:hAnsi="Times New Roman" w:cs="Times New Roman"/>
+          <w:sz w:val="24"/>
+        </w:rPr>
+        <w:t xml:space="preserve">). Same thing under Document &gt; Transformation &gt; Apply Transformation Scenario(s), or </w:t>
+      </w:r>
+      <w:r>
+        <w:rPr>
+          <w:rFonts w:ascii="Times New Roman" w:hAnsi="Times New Roman" w:cs="Times New Roman"/>
+          <w:b/>
+          <w:sz w:val="24"/>
+        </w:rPr>
+        <w:t>CTRL+SHIFT+T</w:t>
+      </w:r>
+    </w:p>
+    <w:p>
+      <w:pPr>
+        <w:pStyle w:val="ListParagraph"/>
+        <w:numPr>
+          <w:ilvl w:val="2"/>
+          <w:numId w:val="2"/>
+        </w:numPr>
+        <w:rPr>
+          <w:rFonts w:ascii="Times New Roman" w:hAnsi="Times New Roman" w:cs="Times New Roman"/>
+          <w:sz w:val="24"/>
+        </w:rPr>
+      </w:pPr>
+      <w:r>
+        <w:rPr>
+          <w:rFonts w:ascii="Times New Roman" w:hAnsi="Times New Roman" w:cs="Times New Roman"/>
+          <w:sz w:val="24"/>
+        </w:rPr>
+        <w:t>Select the desired transformation you created</w:t>
+      </w:r>
+    </w:p>
+    <w:p>
+      <w:pPr>
+        <w:pStyle w:val="ListParagraph"/>
+        <w:numPr>
+          <w:ilvl w:val="2"/>
+          <w:numId w:val="2"/>
+        </w:numPr>
+        <w:rPr>
+          <w:rFonts w:ascii="Times New Roman" w:hAnsi="Times New Roman" w:cs="Times New Roman"/>
+          <w:sz w:val="24"/>
+        </w:rPr>
+      </w:pPr>
+      <w:r>
+        <w:rPr>
+          <w:rFonts w:ascii="Times New Roman" w:hAnsi="Times New Roman" w:cs="Times New Roman"/>
+          <w:sz w:val="24"/>
+        </w:rPr>
+        <w:t xml:space="preserve">An EAD record will be created. </w:t>
+      </w:r>
+      <w:r>
+        <w:rPr>
+          <w:rFonts w:ascii="Times New Roman" w:hAnsi="Times New Roman" w:cs="Times New Roman"/>
+          <w:b/>
+          <w:sz w:val="24"/>
+        </w:rPr>
+        <w:t>REVIEW BEFORE IMPORTING</w:t>
+      </w:r>
+      <w:r>
+        <w:rPr>
+          <w:rFonts w:ascii="Times New Roman" w:hAnsi="Times New Roman" w:cs="Times New Roman"/>
+          <w:b/>
+          <w:sz w:val="24"/>
+        </w:rPr>
+        <w:t xml:space="preserve">. </w:t>
+      </w:r>
+    </w:p>
+    <w:p>
+      <w:pPr>
+        <w:pStyle w:val="ListParagraph"/>
+        <w:numPr>
+          <w:ilvl w:val="3"/>
+          <w:numId w:val="2"/>
+        </w:numPr>
+        <w:rPr>
+          <w:rFonts w:ascii="Times New Roman" w:hAnsi="Times New Roman" w:cs="Times New Roman"/>
+          <w:sz w:val="24"/>
+        </w:rPr>
+      </w:pPr>
+      <w:r>
+        <w:rPr>
+          <w:rFonts w:ascii="Times New Roman" w:hAnsi="Times New Roman" w:cs="Times New Roman"/>
+          <w:sz w:val="24"/>
+        </w:rPr>
+        <w:t>Things to look for:</w:t>
+      </w:r>
+    </w:p>
+    <w:p>
+      <w:pPr>
+        <w:pStyle w:val="ListParagraph"/>
+        <w:numPr>
+          <w:ilvl w:val="4"/>
+          <w:numId w:val="2"/>
+        </w:numPr>
+        <w:rPr>
+          <w:rFonts w:ascii="Times New Roman" w:hAnsi="Times New Roman" w:cs="Times New Roman"/>
+          <w:sz w:val="24"/>
+        </w:rPr>
+      </w:pPr>
+      <w:r>
+        <w:rPr>
+          <w:rFonts w:ascii="Times New Roman" w:hAnsi="Times New Roman" w:cs="Times New Roman"/>
+          <w:sz w:val="24"/>
+        </w:rPr>
+        <w:t>Make sure values mentioned above are machine readable</w:t>
+      </w:r>
+    </w:p>
+    <w:p>
+      <w:pPr>
+        <w:pStyle w:val="ListParagraph"/>
+        <w:numPr>
+          <w:ilvl w:val="4"/>
+          <w:numId w:val="2"/>
+        </w:numPr>
+        <w:rPr>
+          <w:rFonts w:ascii="Times New Roman" w:hAnsi="Times New Roman" w:cs="Times New Roman"/>
+          <w:sz w:val="24"/>
+        </w:rPr>
+      </w:pPr>
+      <w:r>
+        <w:rPr>
+          <w:rFonts w:ascii="Times New Roman" w:hAnsi="Times New Roman" w:cs="Times New Roman"/>
+          <w:sz w:val="24"/>
+        </w:rPr>
+        <w:t>Make sure your dates are correct</w:t>
+      </w:r>
+    </w:p>
+    <w:p>
+      <w:pPr>
+        <w:pStyle w:val="ListParagraph"/>
+        <w:numPr>
+          <w:ilvl w:val="4"/>
+          <w:numId w:val="2"/>
+        </w:numPr>
+        <w:rPr>
+          <w:rFonts w:ascii="Times New Roman" w:hAnsi="Times New Roman" w:cs="Times New Roman"/>
+          <w:sz w:val="24"/>
+        </w:rPr>
+      </w:pPr>
+      <w:r>
+        <w:rPr>
+          <w:rFonts w:ascii="Times New Roman" w:hAnsi="Times New Roman" w:cs="Times New Roman"/>
+          <w:sz w:val="24"/>
+        </w:rPr>
+        <w:t>Look for red underlines (usually indicates an error in your EAD) use Oxygen tool for explanation.</w:t>
+      </w:r>
+    </w:p>
+    <w:p>
+      <w:pPr>
+        <w:pStyle w:val="ListParagraph"/>
+        <w:numPr>
+          <w:ilvl w:val="5"/>
+          <w:numId w:val="2"/>
+        </w:numPr>
+        <w:rPr>
+          <w:rFonts w:ascii="Times New Roman" w:hAnsi="Times New Roman" w:cs="Times New Roman"/>
+          <w:sz w:val="24"/>
+        </w:rPr>
+      </w:pPr>
+      <w:r>
+        <w:rPr>
+          <w:rFonts w:ascii="Times New Roman" w:hAnsi="Times New Roman" w:cs="Times New Roman"/>
+          <w:sz w:val="24"/>
+        </w:rPr>
+        <w:t>Disclaimer, some maybe local rules and do not follow EAD Formats. I.E oversized_box</w:t>
+      </w:r>
+      <w:r>
+        <w:rPr>
+          <w:rFonts w:ascii="Times New Roman" w:hAnsi="Times New Roman" w:cs="Times New Roman"/>
+          <w:sz w:val="24"/>
+        </w:rPr>
+        <w:t xml:space="preserve"> </w:t>
+      </w:r>
+    </w:p>
+    <w:p>
+      <w:pPr>
+        <w:pStyle w:val="ListParagraph"/>
+        <w:numPr>
+          <w:ilvl w:val="2"/>
+          <w:numId w:val="2"/>
+        </w:numPr>
+        <w:rPr>
+          <w:rFonts w:ascii="Times New Roman" w:hAnsi="Times New Roman" w:cs="Times New Roman"/>
+          <w:sz w:val="24"/>
+        </w:rPr>
+      </w:pPr>
+      <w:r>
+        <w:rPr>
+          <w:rFonts w:ascii="Times New Roman" w:hAnsi="Times New Roman" w:cs="Times New Roman"/>
+          <w:sz w:val="24"/>
+        </w:rPr>
+        <w:t>Make sure you save it where you can find it to import to ArchivesS</w:t>
+      </w:r>
+      <w:r>
+        <w:rPr>
+          <w:rFonts w:ascii="Times New Roman" w:hAnsi="Times New Roman" w:cs="Times New Roman"/>
+          <w:sz w:val="24"/>
+        </w:rPr>
+        <w:t>p</w:t>
+      </w:r>
+      <w:r>
+        <w:rPr>
+          <w:rFonts w:ascii="Times New Roman" w:hAnsi="Times New Roman" w:cs="Times New Roman"/>
+          <w:sz w:val="24"/>
+        </w:rPr>
+        <w:t>ace</w:t>
+      </w:r>
+    </w:p>
+    <w:p>
+      <w:pPr>
+        <w:pStyle w:val="ListParagraph"/>
+        <w:numPr>
+          <w:ilvl w:val="0"/>
+          <w:numId w:val="2"/>
+        </w:numPr>
+        <w:rPr>
+          <w:rFonts w:ascii="Times New Roman" w:hAnsi="Times New Roman" w:cs="Times New Roman"/>
+          <w:sz w:val="24"/>
+        </w:rPr>
+      </w:pPr>
+      <w:r>
+        <w:rPr>
+          <w:rFonts w:ascii="Times New Roman" w:hAnsi="Times New Roman" w:cs="Times New Roman"/>
+          <w:b/>
+          <w:sz w:val="24"/>
+        </w:rPr>
+        <w:t>Importing to ArchivesSpace</w:t>
+      </w:r>
+    </w:p>
+    <w:p>
+      <w:pPr>
+        <w:pStyle w:val="ListParagraph"/>
+        <w:numPr>
+          <w:ilvl w:val="1"/>
+          <w:numId w:val="2"/>
+        </w:numPr>
+        <w:rPr>
+          <w:rFonts w:ascii="Times New Roman" w:hAnsi="Times New Roman" w:cs="Times New Roman"/>
+          <w:sz w:val="24"/>
+        </w:rPr>
+      </w:pPr>
+      <w:r>
+        <w:rPr>
+          <w:rFonts w:ascii="Times New Roman" w:hAnsi="Times New Roman" w:cs="Times New Roman"/>
+          <w:sz w:val="24"/>
+        </w:rPr>
+        <w:t>Login as a user that can import (check with your administrator)</w:t>
+      </w:r>
+    </w:p>
+    <w:p>
+      <w:pPr>
+        <w:pStyle w:val="ListParagraph"/>
+        <w:numPr>
+          <w:ilvl w:val="1"/>
+          <w:numId w:val="2"/>
+        </w:numPr>
+        <w:rPr>
+          <w:rFonts w:ascii="Times New Roman" w:hAnsi="Times New Roman" w:cs="Times New Roman"/>
+          <w:sz w:val="24"/>
+        </w:rPr>
+      </w:pPr>
+      <w:r>
+        <w:rPr>
+          <w:rFonts w:ascii="Times New Roman" w:hAnsi="Times New Roman" w:cs="Times New Roman"/>
+          <w:sz w:val="24"/>
+        </w:rPr>
+        <w:t>Click Create &gt; Background Jobs</w:t>
+      </w:r>
+    </w:p>
+    <w:p>
+      <w:pPr>
+        <w:pStyle w:val="ListParagraph"/>
+        <w:numPr>
+          <w:ilvl w:val="1"/>
+          <w:numId w:val="2"/>
+        </w:numPr>
+        <w:rPr>
+          <w:rFonts w:ascii="Times New Roman" w:hAnsi="Times New Roman" w:cs="Times New Roman"/>
+          <w:sz w:val="24"/>
+        </w:rPr>
+      </w:pPr>
+      <w:r>
+        <w:rPr>
+          <w:rFonts w:ascii="Times New Roman" w:hAnsi="Times New Roman" w:cs="Times New Roman"/>
+          <w:sz w:val="24"/>
+        </w:rPr>
+        <w:t>Select Import Data for Job Type</w:t>
+      </w:r>
+    </w:p>
+    <w:p>
+      <w:pPr>
+        <w:pStyle w:val="ListParagraph"/>
+        <w:numPr>
+          <w:ilvl w:val="1"/>
+          <w:numId w:val="2"/>
+        </w:numPr>
+        <w:rPr>
+          <w:rFonts w:ascii="Times New Roman" w:hAnsi="Times New Roman" w:cs="Times New Roman"/>
+          <w:sz w:val="24"/>
+        </w:rPr>
+      </w:pPr>
+      <w:r>
+        <w:rPr>
+          <w:rFonts w:ascii="Times New Roman" w:hAnsi="Times New Roman" w:cs="Times New Roman"/>
+          <w:sz w:val="24"/>
+        </w:rPr>
+        <w:t>Select EAD for Import Type</w:t>
+      </w:r>
+    </w:p>
+    <w:p>
+      <w:pPr>
+        <w:pStyle w:val="ListParagraph"/>
+        <w:numPr>
+          <w:ilvl w:val="1"/>
+          <w:numId w:val="2"/>
+        </w:numPr>
+        <w:rPr>
+          <w:rFonts w:ascii="Times New Roman" w:hAnsi="Times New Roman" w:cs="Times New Roman"/>
+          <w:sz w:val="24"/>
+        </w:rPr>
+      </w:pPr>
+      <w:r>
+        <w:rPr>
+          <w:rFonts w:ascii="Times New Roman" w:hAnsi="Times New Roman" w:cs="Times New Roman"/>
+          <w:sz w:val="24"/>
+        </w:rPr>
+        <w:t>Add file</w:t>
+      </w:r>
+    </w:p>
+    <w:p>
+      <w:pPr>
+        <w:pStyle w:val="ListParagraph"/>
+        <w:numPr>
+          <w:ilvl w:val="2"/>
+          <w:numId w:val="2"/>
+        </w:numPr>
+        <w:rPr>
+          <w:rFonts w:ascii="Times New Roman" w:hAnsi="Times New Roman" w:cs="Times New Roman"/>
+          <w:sz w:val="24"/>
+        </w:rPr>
+      </w:pPr>
+      <w:r>
+        <w:rPr>
+          <w:rFonts w:ascii="Times New Roman" w:hAnsi="Times New Roman" w:cs="Times New Roman"/>
+          <w:sz w:val="24"/>
+        </w:rPr>
+        <w:t xml:space="preserve">Select your </w:t>
+      </w:r>
+      <w:r>
+        <w:rPr>
+          <w:rFonts w:ascii="Times New Roman" w:hAnsi="Times New Roman" w:cs="Times New Roman"/>
+          <w:sz w:val="24"/>
+        </w:rPr>
+        <w:t>EAD file that you created</w:t>
+      </w:r>
+    </w:p>
+    <w:p>
+      <w:pPr>
+        <w:pStyle w:val="ListParagraph"/>
+        <w:numPr>
+          <w:ilvl w:val="2"/>
+          <w:numId w:val="2"/>
+        </w:numPr>
+        <w:rPr>
+          <w:rFonts w:ascii="Times New Roman" w:hAnsi="Times New Roman" w:cs="Times New Roman"/>
+          <w:sz w:val="24"/>
+        </w:rPr>
+      </w:pPr>
+      <w:r>
+        <w:rPr>
+          <w:rFonts w:ascii="Times New Roman" w:hAnsi="Times New Roman" w:cs="Times New Roman"/>
+          <w:sz w:val="24"/>
+        </w:rPr>
+        <w:t xml:space="preserve">Multiple files can be imported at one time </w:t>
+      </w:r>
+    </w:p>
+    <w:p>
+      <w:pPr>
+        <w:pStyle w:val="ListParagraph"/>
+        <w:numPr>
+          <w:ilvl w:val="1"/>
+          <w:numId w:val="2"/>
+        </w:numPr>
+        <w:rPr>
+          <w:rFonts w:ascii="Times New Roman" w:hAnsi="Times New Roman" w:cs="Times New Roman"/>
+          <w:b/>
+          <w:sz w:val="24"/>
+        </w:rPr>
+      </w:pPr>
+      <w:r>
+        <w:rPr>
+          <w:rFonts w:ascii="Times New Roman" w:hAnsi="Times New Roman" w:cs="Times New Roman"/>
+          <w:b/>
+          <w:sz w:val="24"/>
+        </w:rPr>
+        <w:t>Things to check after import</w:t>
+      </w:r>
+    </w:p>
+    <w:p>
+      <w:pPr>
+        <w:pStyle w:val="ListParagraph"/>
+        <w:numPr>
+          <w:ilvl w:val="2"/>
+          <w:numId w:val="2"/>
+        </w:numPr>
+        <w:rPr>
+          <w:rFonts w:ascii="Times New Roman" w:hAnsi="Times New Roman" w:cs="Times New Roman"/>
+          <w:sz w:val="24"/>
+        </w:rPr>
+      </w:pPr>
+      <w:r>
+        <w:rPr>
+          <w:rFonts w:ascii="Times New Roman" w:hAnsi="Times New Roman" w:cs="Times New Roman"/>
+          <w:sz w:val="24"/>
+        </w:rPr>
+        <w:t>Depending on your library you may need to spread out the unique identifier across the id fields. It is ArchivesSpace design decision to import this way (</w:t>
+      </w:r>
+      <w:r>
+        <w:rPr>
+          <w:rFonts w:ascii="Times New Roman" w:hAnsi="Times New Roman" w:cs="Times New Roman"/>
+          <w:sz w:val="24"/>
+        </w:rPr>
+        <w:t>https://github.com/archivesspace/archivesspace/pull/338</w:t>
+      </w:r>
+      <w:r>
+        <w:rPr>
+          <w:rFonts w:ascii="Times New Roman" w:hAnsi="Times New Roman" w:cs="Times New Roman"/>
+          <w:sz w:val="24"/>
+        </w:rPr>
+        <w:t>)</w:t>
+      </w:r>
+    </w:p>
+    <w:p>
+      <w:pPr>
+        <w:pStyle w:val="ListParagraph"/>
+        <w:numPr>
+          <w:ilvl w:val="2"/>
+          <w:numId w:val="2"/>
+        </w:numPr>
+        <w:rPr>
+          <w:rFonts w:ascii="Times New Roman" w:hAnsi="Times New Roman" w:cs="Times New Roman"/>
+          <w:sz w:val="24"/>
+        </w:rPr>
+      </w:pPr>
+      <w:r>
+        <w:rPr>
+          <w:rFonts w:ascii="Times New Roman" w:hAnsi="Times New Roman" w:cs="Times New Roman"/>
+          <w:sz w:val="24"/>
+        </w:rPr>
+        <w:t>Did everything get imported correctly?</w:t>
+      </w:r>
+    </w:p>
+    <w:p>
+      <w:pPr>
+        <w:pStyle w:val="ListParagraph"/>
+        <w:numPr>
+          <w:ilvl w:val="2"/>
+          <w:numId w:val="2"/>
+        </w:numPr>
+        <w:rPr>
+          <w:rFonts w:ascii="Times New Roman" w:hAnsi="Times New Roman" w:cs="Times New Roman"/>
+          <w:sz w:val="24"/>
+        </w:rPr>
+      </w:pPr>
+      <w:r>
+        <w:rPr>
+          <w:rFonts w:ascii="Times New Roman" w:hAnsi="Times New Roman" w:cs="Times New Roman"/>
+          <w:sz w:val="24"/>
+        </w:rPr>
+        <w:t>Are your notes correct?</w:t>
+      </w:r>
+    </w:p>
+    <w:p>
+      <w:pPr>
+        <w:pStyle w:val="ListParagraph"/>
+        <w:numPr>
+          <w:ilvl w:val="2"/>
+          <w:numId w:val="2"/>
+        </w:numPr>
+        <w:rPr>
+          <w:rFonts w:ascii="Times New Roman" w:hAnsi="Times New Roman" w:cs="Times New Roman"/>
+          <w:sz w:val="24"/>
+        </w:rPr>
+      </w:pPr>
+      <w:r>
+        <w:rPr>
+          <w:rFonts w:ascii="Times New Roman" w:hAnsi="Times New Roman" w:cs="Times New Roman"/>
+          <w:sz w:val="24"/>
+        </w:rPr>
+        <w:t>Is the order of your series correct?</w:t>
+      </w:r>
+    </w:p>
+    <w:p>
+      <w:pPr>
+        <w:pStyle w:val="ListParagraph"/>
+        <w:numPr>
+          <w:ilvl w:val="2"/>
+          <w:numId w:val="2"/>
+        </w:numPr>
+        <w:rPr>
+          <w:rFonts w:ascii="Times New Roman" w:hAnsi="Times New Roman" w:cs="Times New Roman"/>
+          <w:sz w:val="24"/>
+        </w:rPr>
+      </w:pPr>
+      <w:r>
+        <w:rPr>
+          <w:rFonts w:ascii="Times New Roman" w:hAnsi="Times New Roman" w:cs="Times New Roman"/>
+          <w:sz w:val="24"/>
+        </w:rPr>
+        <w:t>Are your documents published?</w:t>
+      </w:r>
+    </w:p>
+    <w:p>
+      <w:pPr>
+        <w:pStyle w:val="ListParagraph"/>
+        <w:numPr>
+          <w:ilvl w:val="2"/>
+          <w:numId w:val="2"/>
+        </w:numPr>
+        <w:rPr>
+          <w:rFonts w:ascii="Times New Roman" w:hAnsi="Times New Roman" w:cs="Times New Roman"/>
+          <w:sz w:val="24"/>
+        </w:rPr>
+      </w:pPr>
+      <w:r>
+        <w:rPr>
+          <w:rFonts w:ascii="Times New Roman" w:hAnsi="Times New Roman" w:cs="Times New Roman"/>
+          <w:sz w:val="24"/>
+        </w:rPr>
+        <w:t>Did you accidently create non machine readable values? (check your excel sheet again for this) If so record these, so they can be merged with their correct values.</w:t>
+      </w:r>
+    </w:p>
+    <w:p>
+      <w:pPr>
+        <w:pStyle w:val="ListParagraph"/>
+        <w:numPr>
+          <w:ilvl w:val="2"/>
+          <w:numId w:val="2"/>
+        </w:numPr>
+        <w:rPr>
+          <w:rFonts w:ascii="Times New Roman" w:hAnsi="Times New Roman" w:cs="Times New Roman"/>
+          <w:sz w:val="24"/>
+        </w:rPr>
+      </w:pPr>
+      <w:r>
+        <w:rPr>
+          <w:rFonts w:ascii="Times New Roman" w:hAnsi="Times New Roman" w:cs="Times New Roman"/>
+          <w:sz w:val="24"/>
+        </w:rPr>
+        <w:t xml:space="preserve">Overall, </w:t>
+      </w:r>
+      <w:r>
+        <w:rPr>
+          <w:rFonts w:ascii="Times New Roman" w:hAnsi="Times New Roman" w:cs="Times New Roman"/>
+          <w:sz w:val="24"/>
+        </w:rPr>
+        <w:t>is it</w:t>
+      </w:r>
       <w:r>
         <w:rPr>
           <w:rFonts w:ascii="Times New Roman" w:hAnsi="Times New Roman" w:cs="Times New Roman"/>

</xml_diff>